<commit_message>
#171: write-up.docx, finish results section
</commit_message>
<xml_diff>
--- a/hw8/write-up.docx
+++ b/hw8/write-up.docx
@@ -1787,6 +1787,173 @@
       </w:pPr>
       <w:bookmarkStart w:id="1" w:name="_Toc10550917"/>
       <w:r>
+        <w:t>Analysis</w:t>
+      </w:r>
+    </w:p>
+    <w:p>
+      <w:pPr>
+        <w:rPr>
+          <w:sz w:val="24"/>
+          <w:szCs w:val="24"/>
+        </w:rPr>
+      </w:pPr>
+      <w:r>
+        <w:rPr>
+          <w:sz w:val="24"/>
+          <w:szCs w:val="24"/>
+        </w:rPr>
+        <w:t>T</w:t>
+      </w:r>
+      <w:r>
+        <w:rPr>
+          <w:sz w:val="24"/>
+          <w:szCs w:val="24"/>
+        </w:rPr>
+        <w:t>opic Modeling (TL) was implemented against the 110</w:t>
+      </w:r>
+      <w:r>
+        <w:rPr>
+          <w:sz w:val="24"/>
+          <w:szCs w:val="24"/>
+          <w:vertAlign w:val="superscript"/>
+        </w:rPr>
+        <w:t>th</w:t>
+      </w:r>
+      <w:r>
+        <w:rPr>
+          <w:sz w:val="24"/>
+          <w:szCs w:val="24"/>
+        </w:rPr>
+        <w:t xml:space="preserve"> Congress data (110)</w:t>
+      </w:r>
+      <w:r>
+        <w:rPr>
+          <w:sz w:val="24"/>
+          <w:szCs w:val="24"/>
+        </w:rPr>
+        <w:t xml:space="preserve">. Specifically, the 110 data </w:t>
+      </w:r>
+      <w:proofErr w:type="gramStart"/>
+      <w:r>
+        <w:rPr>
+          <w:sz w:val="24"/>
+          <w:szCs w:val="24"/>
+        </w:rPr>
+        <w:t>was</w:t>
+      </w:r>
+      <w:proofErr w:type="gramEnd"/>
+      <w:r>
+        <w:rPr>
+          <w:sz w:val="24"/>
+          <w:szCs w:val="24"/>
+        </w:rPr>
+        <w:t xml:space="preserve"> </w:t>
+      </w:r>
+      <w:r>
+        <w:rPr>
+          <w:sz w:val="24"/>
+          <w:szCs w:val="24"/>
+        </w:rPr>
+        <w:t>vectorized both</w:t>
+      </w:r>
+      <w:r>
+        <w:rPr>
+          <w:sz w:val="24"/>
+          <w:szCs w:val="24"/>
+        </w:rPr>
+        <w:t xml:space="preserve"> as unigram and bigrams</w:t>
+      </w:r>
+      <w:r>
+        <w:rPr>
+          <w:sz w:val="24"/>
+          <w:szCs w:val="24"/>
+        </w:rPr>
+        <w:t>. Then the data was used</w:t>
+      </w:r>
+      <w:r>
+        <w:rPr>
+          <w:sz w:val="24"/>
+          <w:szCs w:val="24"/>
+        </w:rPr>
+        <w:t xml:space="preserve"> </w:t>
+      </w:r>
+      <w:r>
+        <w:rPr>
+          <w:sz w:val="24"/>
+          <w:szCs w:val="24"/>
+        </w:rPr>
+        <w:t>against</w:t>
+      </w:r>
+      <w:r>
+        <w:rPr>
+          <w:sz w:val="24"/>
+          <w:szCs w:val="24"/>
+        </w:rPr>
+        <w:t xml:space="preserve"> the </w:t>
+      </w:r>
+      <w:r>
+        <w:rPr>
+          <w:sz w:val="24"/>
+          <w:szCs w:val="24"/>
+        </w:rPr>
+        <w:t>Latent Dirichlet Allocation</w:t>
+      </w:r>
+      <w:r>
+        <w:rPr>
+          <w:sz w:val="24"/>
+          <w:szCs w:val="24"/>
+        </w:rPr>
+        <w:t xml:space="preserve"> (LDA), and </w:t>
+      </w:r>
+      <w:r>
+        <w:rPr>
+          <w:sz w:val="24"/>
+          <w:szCs w:val="24"/>
+        </w:rPr>
+        <w:t>Non-Negative Matrix Factorization</w:t>
+      </w:r>
+      <w:r>
+        <w:rPr>
+          <w:sz w:val="24"/>
+          <w:szCs w:val="24"/>
+        </w:rPr>
+        <w:t xml:space="preserve"> (NMF).</w:t>
+      </w:r>
+      <w:r>
+        <w:rPr>
+          <w:sz w:val="24"/>
+          <w:szCs w:val="24"/>
+        </w:rPr>
+        <w:t xml:space="preserve"> </w:t>
+      </w:r>
+      <w:r>
+        <w:rPr>
+          <w:sz w:val="24"/>
+          <w:szCs w:val="24"/>
+        </w:rPr>
+        <w:t xml:space="preserve">The two different approaches were utilized to provide comparative results of a probabilistic approach (LDA) against a </w:t>
+      </w:r>
+      <w:r>
+        <w:rPr>
+          <w:sz w:val="24"/>
+          <w:szCs w:val="24"/>
+        </w:rPr>
+        <w:t>deterministic algorithm (NMF).</w:t>
+      </w:r>
+    </w:p>
+    <w:p>
+      <w:pPr>
+        <w:rPr>
+          <w:sz w:val="24"/>
+          <w:szCs w:val="24"/>
+        </w:rPr>
+      </w:pPr>
+    </w:p>
+    <w:p>
+      <w:pPr>
+        <w:pStyle w:val="Heading1"/>
+      </w:pPr>
+      <w:r>
         <w:t>Data Preparation</w:t>
       </w:r>
       <w:bookmarkEnd w:id="1"/>
@@ -2109,6 +2276,7 @@
           <w:sz w:val="20"/>
           <w:szCs w:val="20"/>
         </w:rPr>
+        <w:lastRenderedPageBreak/>
         <w:t xml:space="preserve">Lorem ipsum dolor sit </w:t>
       </w:r>
       <w:proofErr w:type="spellStart"/>
@@ -2405,7 +2573,6 @@
           <w:sz w:val="24"/>
           <w:szCs w:val="24"/>
         </w:rPr>
-        <w:lastRenderedPageBreak/>
         <w:t xml:space="preserve">Using the </w:t>
       </w:r>
       <w:proofErr w:type="spellStart"/>
@@ -4024,6 +4191,7 @@
         <w:ind w:left="648"/>
       </w:pPr>
       <w:r>
+        <w:lastRenderedPageBreak/>
         <w:t>vote</w:t>
       </w:r>
     </w:p>
@@ -4594,7 +4762,6 @@
         <w:ind w:left="648"/>
       </w:pPr>
       <w:r>
-        <w:lastRenderedPageBreak/>
         <w:t>hear</w:t>
       </w:r>
     </w:p>
@@ -4674,8 +4841,6 @@
       <w:pPr>
         <w:pStyle w:val="Heading2"/>
       </w:pPr>
-      <w:bookmarkStart w:id="4" w:name="_GoBack"/>
-      <w:bookmarkEnd w:id="4"/>
       <w:proofErr w:type="spellStart"/>
       <w:r>
         <w:t>Ngram</w:t>
@@ -4684,7 +4849,17 @@
       <w:proofErr w:type="spellEnd"/>
     </w:p>
     <w:p>
-      <w:r>
+      <w:pPr>
+        <w:rPr>
+          <w:sz w:val="24"/>
+          <w:szCs w:val="24"/>
+        </w:rPr>
+      </w:pPr>
+      <w:r>
+        <w:rPr>
+          <w:sz w:val="24"/>
+          <w:szCs w:val="24"/>
+        </w:rPr>
         <w:t xml:space="preserve">A custom </w:t>
       </w:r>
       <w:proofErr w:type="spellStart"/>
@@ -4692,6 +4867,8 @@
       <w:r>
         <w:rPr>
           <w:rFonts w:ascii="Courier New" w:hAnsi="Courier New" w:cs="Courier New"/>
+          <w:sz w:val="24"/>
+          <w:szCs w:val="24"/>
         </w:rPr>
         <w:t>create</w:t>
       </w:r>
@@ -4699,12 +4876,16 @@
       <w:r>
         <w:rPr>
           <w:rFonts w:ascii="Courier New" w:hAnsi="Courier New" w:cs="Courier New"/>
+          <w:sz w:val="24"/>
+          <w:szCs w:val="24"/>
         </w:rPr>
         <w:t>_</w:t>
       </w:r>
       <w:r>
         <w:rPr>
           <w:rFonts w:ascii="Courier New" w:hAnsi="Courier New" w:cs="Courier New"/>
+          <w:sz w:val="24"/>
+          <w:szCs w:val="24"/>
         </w:rPr>
         <w:t>ngram</w:t>
       </w:r>
@@ -4713,149 +4894,2524 @@
         <w:rPr>
           <w:rStyle w:val="FootnoteReference"/>
           <w:rFonts w:ascii="Courier New" w:hAnsi="Courier New" w:cs="Courier New"/>
+          <w:sz w:val="24"/>
+          <w:szCs w:val="24"/>
         </w:rPr>
         <w:footnoteReference w:id="7"/>
       </w:r>
       <w:r>
+        <w:rPr>
+          <w:sz w:val="24"/>
+          <w:szCs w:val="24"/>
+        </w:rPr>
         <w:t xml:space="preserve"> function was created, such that </w:t>
       </w:r>
       <w:r>
+        <w:rPr>
+          <w:sz w:val="24"/>
+          <w:szCs w:val="24"/>
+        </w:rPr>
         <w:t xml:space="preserve">after </w:t>
       </w:r>
       <w:r>
+        <w:rPr>
+          <w:sz w:val="24"/>
+          <w:szCs w:val="24"/>
+        </w:rPr>
         <w:t>preprocessing finished</w:t>
       </w:r>
       <w:r>
+        <w:rPr>
+          <w:sz w:val="24"/>
+          <w:szCs w:val="24"/>
+        </w:rPr>
         <w:t xml:space="preserve"> (</w:t>
       </w:r>
       <w:r>
+        <w:rPr>
+          <w:sz w:val="24"/>
+          <w:szCs w:val="24"/>
+        </w:rPr>
         <w:t xml:space="preserve">cleansing, </w:t>
       </w:r>
       <w:r>
+        <w:rPr>
+          <w:sz w:val="24"/>
+          <w:szCs w:val="24"/>
+        </w:rPr>
         <w:t xml:space="preserve">lowercase, </w:t>
       </w:r>
       <w:proofErr w:type="spellStart"/>
       <w:r>
+        <w:rPr>
+          <w:sz w:val="24"/>
+          <w:szCs w:val="24"/>
+        </w:rPr>
         <w:t>stopwords</w:t>
       </w:r>
       <w:proofErr w:type="spellEnd"/>
       <w:r>
+        <w:rPr>
+          <w:sz w:val="24"/>
+          <w:szCs w:val="24"/>
+        </w:rPr>
         <w:t>)</w:t>
       </w:r>
       <w:r>
+        <w:rPr>
+          <w:sz w:val="24"/>
+          <w:szCs w:val="24"/>
+        </w:rPr>
         <w:t>, remaining words were combined into bigrams.</w:t>
       </w:r>
       <w:r>
+        <w:rPr>
+          <w:sz w:val="24"/>
+          <w:szCs w:val="24"/>
+        </w:rPr>
         <w:t xml:space="preserve"> Specifically, bigrams were concatenated with an underscore delimiting the two words.</w:t>
       </w:r>
       <w:r>
+        <w:rPr>
+          <w:sz w:val="24"/>
+          <w:szCs w:val="24"/>
+        </w:rPr>
         <w:t xml:space="preserve"> Thus, the </w:t>
       </w:r>
       <w:proofErr w:type="spellStart"/>
       <w:r>
+        <w:rPr>
+          <w:sz w:val="24"/>
+          <w:szCs w:val="24"/>
+        </w:rPr>
         <w:t>TfidfVectorizer</w:t>
       </w:r>
       <w:proofErr w:type="spellEnd"/>
       <w:r>
         <w:rPr>
           <w:rStyle w:val="FootnoteReference"/>
+          <w:sz w:val="24"/>
+          <w:szCs w:val="24"/>
         </w:rPr>
         <w:footnoteReference w:id="8"/>
       </w:r>
       <w:r>
+        <w:rPr>
+          <w:sz w:val="24"/>
+          <w:szCs w:val="24"/>
+        </w:rPr>
         <w:t xml:space="preserve"> and </w:t>
       </w:r>
       <w:proofErr w:type="spellStart"/>
       <w:r>
+        <w:rPr>
+          <w:sz w:val="24"/>
+          <w:szCs w:val="24"/>
+        </w:rPr>
         <w:t>CountVectorizer</w:t>
       </w:r>
       <w:proofErr w:type="spellEnd"/>
       <w:r>
         <w:rPr>
           <w:rStyle w:val="FootnoteReference"/>
+          <w:sz w:val="24"/>
+          <w:szCs w:val="24"/>
         </w:rPr>
         <w:footnoteReference w:id="9"/>
       </w:r>
       <w:r>
+        <w:rPr>
+          <w:sz w:val="24"/>
+          <w:szCs w:val="24"/>
+        </w:rPr>
         <w:t xml:space="preserve"> treats the </w:t>
       </w:r>
       <w:r>
+        <w:rPr>
+          <w:sz w:val="24"/>
+          <w:szCs w:val="24"/>
+        </w:rPr>
         <w:t xml:space="preserve">associated </w:t>
       </w:r>
       <w:r>
+        <w:rPr>
+          <w:sz w:val="24"/>
+          <w:szCs w:val="24"/>
+        </w:rPr>
         <w:t>input text as unigram.</w:t>
       </w:r>
     </w:p>
+    <w:p/>
     <w:p>
       <w:pPr>
         <w:pStyle w:val="Heading1"/>
       </w:pPr>
-      <w:bookmarkStart w:id="5" w:name="_Toc10550920"/>
+      <w:bookmarkStart w:id="4" w:name="_Toc10550920"/>
       <w:r>
         <w:t>Results</w:t>
       </w:r>
+      <w:bookmarkEnd w:id="4"/>
+    </w:p>
+    <w:p>
+      <w:pPr>
+        <w:rPr>
+          <w:sz w:val="24"/>
+          <w:szCs w:val="24"/>
+        </w:rPr>
+      </w:pPr>
+      <w:r>
+        <w:rPr>
+          <w:sz w:val="24"/>
+          <w:szCs w:val="24"/>
+        </w:rPr>
+        <w:t>To reduce spa</w:t>
+      </w:r>
+      <w:r>
+        <w:rPr>
+          <w:sz w:val="24"/>
+          <w:szCs w:val="24"/>
+        </w:rPr>
+        <w:t>ce, 11/20 generated topics are shown below. However, they are available for download full-sized</w:t>
+      </w:r>
+      <w:r>
+        <w:rPr>
+          <w:rStyle w:val="FootnoteReference"/>
+          <w:sz w:val="24"/>
+          <w:szCs w:val="24"/>
+        </w:rPr>
+        <w:footnoteReference w:id="10"/>
+      </w:r>
+      <w:r>
+        <w:rPr>
+          <w:sz w:val="24"/>
+          <w:szCs w:val="24"/>
+        </w:rPr>
+        <w:t>.</w:t>
+      </w:r>
+      <w:r>
+        <w:rPr>
+          <w:sz w:val="24"/>
+          <w:szCs w:val="24"/>
+        </w:rPr>
+        <w:t xml:space="preserve"> Furthermore, the order of the provided </w:t>
+      </w:r>
+      <w:proofErr w:type="spellStart"/>
+      <w:r>
+        <w:rPr>
+          <w:sz w:val="24"/>
+          <w:szCs w:val="24"/>
+        </w:rPr>
+        <w:t>wordclouds</w:t>
+      </w:r>
+      <w:proofErr w:type="spellEnd"/>
+      <w:r>
+        <w:rPr>
+          <w:sz w:val="24"/>
+          <w:szCs w:val="24"/>
+        </w:rPr>
+        <w:t xml:space="preserve"> are not significant.</w:t>
+      </w:r>
+      <w:r>
+        <w:rPr>
+          <w:sz w:val="24"/>
+          <w:szCs w:val="24"/>
+        </w:rPr>
+        <w:t xml:space="preserve"> In </w:t>
+      </w:r>
+      <w:r>
+        <w:rPr>
+          <w:sz w:val="24"/>
+          <w:szCs w:val="24"/>
+        </w:rPr>
+        <w:t>general,</w:t>
+      </w:r>
+      <w:r>
+        <w:rPr>
+          <w:sz w:val="24"/>
+          <w:szCs w:val="24"/>
+        </w:rPr>
+        <w:t xml:space="preserve"> the following topics were acquired</w:t>
+      </w:r>
+      <w:r>
+        <w:rPr>
+          <w:sz w:val="24"/>
+          <w:szCs w:val="24"/>
+        </w:rPr>
+        <w:t>:</w:t>
+      </w:r>
+    </w:p>
+    <w:p>
+      <w:pPr>
+        <w:rPr>
+          <w:sz w:val="24"/>
+          <w:szCs w:val="24"/>
+        </w:rPr>
+      </w:pPr>
+    </w:p>
+    <w:p>
+      <w:pPr>
+        <w:pStyle w:val="ListParagraph"/>
+        <w:numPr>
+          <w:ilvl w:val="0"/>
+          <w:numId w:val="12"/>
+        </w:numPr>
+      </w:pPr>
+      <w:r>
+        <w:t>Figure 2/</w:t>
+      </w:r>
+      <w:r>
+        <w:t>3</w:t>
+      </w:r>
+      <w:r>
+        <w:t>: Education, Student Loans</w:t>
+      </w:r>
+    </w:p>
+    <w:p>
+      <w:pPr>
+        <w:pStyle w:val="ListParagraph"/>
+        <w:numPr>
+          <w:ilvl w:val="0"/>
+          <w:numId w:val="12"/>
+        </w:numPr>
+      </w:pPr>
+      <w:r>
+        <w:t>Figure 4/5</w:t>
+      </w:r>
+      <w:r>
+        <w:t>:</w:t>
+      </w:r>
+      <w:r>
+        <w:t xml:space="preserve"> </w:t>
+      </w:r>
+      <w:r>
+        <w:t>Business and Labor</w:t>
+      </w:r>
+    </w:p>
+    <w:p>
+      <w:pPr>
+        <w:pStyle w:val="ListParagraph"/>
+        <w:numPr>
+          <w:ilvl w:val="0"/>
+          <w:numId w:val="12"/>
+        </w:numPr>
+      </w:pPr>
+      <w:r>
+        <w:t>Figure 6/7:</w:t>
+      </w:r>
+      <w:r>
+        <w:t xml:space="preserve"> </w:t>
+      </w:r>
+      <w:r>
+        <w:t>Military/</w:t>
+      </w:r>
+      <w:r>
+        <w:t>War</w:t>
+      </w:r>
+    </w:p>
+    <w:p>
+      <w:pPr>
+        <w:pStyle w:val="ListParagraph"/>
+        <w:numPr>
+          <w:ilvl w:val="0"/>
+          <w:numId w:val="12"/>
+        </w:numPr>
+      </w:pPr>
+      <w:r>
+        <w:t xml:space="preserve">Figure </w:t>
+      </w:r>
+      <w:r>
+        <w:t>8</w:t>
+      </w:r>
+      <w:r>
+        <w:t>/</w:t>
+      </w:r>
+      <w:r>
+        <w:t>9</w:t>
+      </w:r>
+      <w:r>
+        <w:t xml:space="preserve">: </w:t>
+      </w:r>
+      <w:r>
+        <w:t>Childcare</w:t>
+      </w:r>
+    </w:p>
+    <w:p>
+      <w:pPr>
+        <w:pStyle w:val="ListParagraph"/>
+        <w:numPr>
+          <w:ilvl w:val="0"/>
+          <w:numId w:val="12"/>
+        </w:numPr>
+      </w:pPr>
+      <w:r>
+        <w:t>Figure 10</w:t>
+      </w:r>
+      <w:r>
+        <w:t>/11</w:t>
+      </w:r>
+      <w:r>
+        <w:t xml:space="preserve">: </w:t>
+      </w:r>
+      <w:r>
+        <w:t>Healthcare</w:t>
+      </w:r>
+    </w:p>
+    <w:p>
+      <w:pPr>
+        <w:pStyle w:val="ListParagraph"/>
+        <w:numPr>
+          <w:ilvl w:val="0"/>
+          <w:numId w:val="12"/>
+        </w:numPr>
+      </w:pPr>
+      <w:r>
+        <w:t>Figure 12</w:t>
+      </w:r>
+      <w:r>
+        <w:t>/13</w:t>
+      </w:r>
+      <w:r>
+        <w:t xml:space="preserve">: </w:t>
+      </w:r>
+      <w:r>
+        <w:t>National Security and Intelligence</w:t>
+      </w:r>
+    </w:p>
+    <w:p>
+      <w:pPr>
+        <w:pStyle w:val="ListParagraph"/>
+        <w:numPr>
+          <w:ilvl w:val="0"/>
+          <w:numId w:val="12"/>
+        </w:numPr>
+      </w:pPr>
+      <w:r>
+        <w:t>Figure 14</w:t>
+      </w:r>
+      <w:r>
+        <w:t>/15</w:t>
+      </w:r>
+      <w:r>
+        <w:t>:</w:t>
+      </w:r>
+      <w:r>
+        <w:t xml:space="preserve"> </w:t>
+      </w:r>
+      <w:r>
+        <w:t>Defense</w:t>
+      </w:r>
+    </w:p>
+    <w:p>
+      <w:pPr>
+        <w:pStyle w:val="ListParagraph"/>
+        <w:numPr>
+          <w:ilvl w:val="0"/>
+          <w:numId w:val="12"/>
+        </w:numPr>
+      </w:pPr>
+      <w:r>
+        <w:t xml:space="preserve">Figure 16/17: </w:t>
+      </w:r>
+      <w:r>
+        <w:t>Tax</w:t>
+      </w:r>
+    </w:p>
+    <w:p>
+      <w:pPr>
+        <w:pStyle w:val="ListParagraph"/>
+        <w:numPr>
+          <w:ilvl w:val="0"/>
+          <w:numId w:val="12"/>
+        </w:numPr>
+      </w:pPr>
+      <w:r>
+        <w:t xml:space="preserve">Figure 18/19: </w:t>
+      </w:r>
+      <w:r>
+        <w:t>Energy</w:t>
+      </w:r>
+    </w:p>
+    <w:p>
+      <w:pPr>
+        <w:pStyle w:val="ListParagraph"/>
+        <w:numPr>
+          <w:ilvl w:val="0"/>
+          <w:numId w:val="12"/>
+        </w:numPr>
+      </w:pPr>
+      <w:r>
+        <w:t xml:space="preserve">Figure 20/21: </w:t>
+      </w:r>
+      <w:r>
+        <w:t>Housing/Economic market</w:t>
+      </w:r>
+    </w:p>
+    <w:p/>
+    <w:p>
+      <w:pPr>
+        <w:pStyle w:val="Heading2"/>
+      </w:pPr>
+      <w:r>
+        <w:lastRenderedPageBreak/>
+        <w:t>Unigram</w:t>
+      </w:r>
+    </w:p>
+    <w:p/>
+    <w:tbl>
+      <w:tblPr>
+        <w:tblStyle w:val="TableGrid"/>
+        <w:tblW w:w="0" w:type="auto"/>
+        <w:tblLook w:val="04A0" w:firstRow="1" w:lastRow="0" w:firstColumn="1" w:lastColumn="0" w:noHBand="0" w:noVBand="1"/>
+      </w:tblPr>
+      <w:tblGrid>
+        <w:gridCol w:w="4675"/>
+        <w:gridCol w:w="4675"/>
+      </w:tblGrid>
+      <w:tr>
+        <w:tc>
+          <w:tcPr>
+            <w:tcW w:w="4675" w:type="dxa"/>
+          </w:tcPr>
+          <w:p>
+            <w:r>
+              <w:rPr>
+                <w:noProof/>
+              </w:rPr>
+              <w:drawing>
+                <wp:inline distT="0" distB="0" distL="0" distR="0" wp14:anchorId="3781D1F2" wp14:editId="257F5523">
+                  <wp:extent cx="2641600" cy="1981200"/>
+                  <wp:effectExtent l="0" t="0" r="6350" b="0"/>
+                  <wp:docPr id="1" name="Picture 1"/>
+                  <wp:cNvGraphicFramePr>
+                    <a:graphicFrameLocks xmlns:a="http://schemas.openxmlformats.org/drawingml/2006/main" noChangeAspect="1"/>
+                  </wp:cNvGraphicFramePr>
+                  <a:graphic xmlns:a="http://schemas.openxmlformats.org/drawingml/2006/main">
+                    <a:graphicData uri="http://schemas.openxmlformats.org/drawingml/2006/picture">
+                      <pic:pic xmlns:pic="http://schemas.openxmlformats.org/drawingml/2006/picture">
+                        <pic:nvPicPr>
+                          <pic:cNvPr id="0" name="Picture 1"/>
+                          <pic:cNvPicPr>
+                            <a:picLocks noChangeAspect="1" noChangeArrowheads="1"/>
+                          </pic:cNvPicPr>
+                        </pic:nvPicPr>
+                        <pic:blipFill>
+                          <a:blip r:embed="rId12" cstate="print">
+                            <a:extLst>
+                              <a:ext uri="{28A0092B-C50C-407E-A947-70E740481C1C}">
+                                <a14:useLocalDpi xmlns:a14="http://schemas.microsoft.com/office/drawing/2010/main" val="0"/>
+                              </a:ext>
+                            </a:extLst>
+                          </a:blip>
+                          <a:srcRect/>
+                          <a:stretch>
+                            <a:fillRect/>
+                          </a:stretch>
+                        </pic:blipFill>
+                        <pic:spPr bwMode="auto">
+                          <a:xfrm>
+                            <a:off x="0" y="0"/>
+                            <a:ext cx="2642052" cy="1981539"/>
+                          </a:xfrm>
+                          <a:prstGeom prst="rect">
+                            <a:avLst/>
+                          </a:prstGeom>
+                          <a:noFill/>
+                          <a:ln>
+                            <a:noFill/>
+                          </a:ln>
+                        </pic:spPr>
+                      </pic:pic>
+                    </a:graphicData>
+                  </a:graphic>
+                </wp:inline>
+              </w:drawing>
+            </w:r>
+          </w:p>
+        </w:tc>
+        <w:tc>
+          <w:tcPr>
+            <w:tcW w:w="4675" w:type="dxa"/>
+          </w:tcPr>
+          <w:p>
+            <w:r>
+              <w:rPr>
+                <w:noProof/>
+              </w:rPr>
+              <w:drawing>
+                <wp:inline distT="0" distB="0" distL="0" distR="0" wp14:anchorId="1E981DD5" wp14:editId="7EB37654">
+                  <wp:extent cx="2619375" cy="1964531"/>
+                  <wp:effectExtent l="0" t="0" r="0" b="0"/>
+                  <wp:docPr id="3" name="Picture 3"/>
+                  <wp:cNvGraphicFramePr>
+                    <a:graphicFrameLocks xmlns:a="http://schemas.openxmlformats.org/drawingml/2006/main" noChangeAspect="1"/>
+                  </wp:cNvGraphicFramePr>
+                  <a:graphic xmlns:a="http://schemas.openxmlformats.org/drawingml/2006/main">
+                    <a:graphicData uri="http://schemas.openxmlformats.org/drawingml/2006/picture">
+                      <pic:pic xmlns:pic="http://schemas.openxmlformats.org/drawingml/2006/picture">
+                        <pic:nvPicPr>
+                          <pic:cNvPr id="0" name="Picture 5"/>
+                          <pic:cNvPicPr>
+                            <a:picLocks noChangeAspect="1" noChangeArrowheads="1"/>
+                          </pic:cNvPicPr>
+                        </pic:nvPicPr>
+                        <pic:blipFill>
+                          <a:blip r:embed="rId13" cstate="print">
+                            <a:extLst>
+                              <a:ext uri="{28A0092B-C50C-407E-A947-70E740481C1C}">
+                                <a14:useLocalDpi xmlns:a14="http://schemas.microsoft.com/office/drawing/2010/main" val="0"/>
+                              </a:ext>
+                            </a:extLst>
+                          </a:blip>
+                          <a:srcRect/>
+                          <a:stretch>
+                            <a:fillRect/>
+                          </a:stretch>
+                        </pic:blipFill>
+                        <pic:spPr bwMode="auto">
+                          <a:xfrm>
+                            <a:off x="0" y="0"/>
+                            <a:ext cx="2620435" cy="1965326"/>
+                          </a:xfrm>
+                          <a:prstGeom prst="rect">
+                            <a:avLst/>
+                          </a:prstGeom>
+                          <a:noFill/>
+                          <a:ln>
+                            <a:noFill/>
+                          </a:ln>
+                        </pic:spPr>
+                      </pic:pic>
+                    </a:graphicData>
+                  </a:graphic>
+                </wp:inline>
+              </w:drawing>
+            </w:r>
+          </w:p>
+        </w:tc>
+      </w:tr>
+      <w:tr>
+        <w:tc>
+          <w:tcPr>
+            <w:tcW w:w="4675" w:type="dxa"/>
+          </w:tcPr>
+          <w:p>
+            <w:r>
+              <w:rPr>
+                <w:b/>
+              </w:rPr>
+              <w:t>Figure 2:</w:t>
+            </w:r>
+            <w:r>
+              <w:t xml:space="preserve"> </w:t>
+            </w:r>
+            <w:r>
+              <w:t xml:space="preserve">unigram </w:t>
+            </w:r>
+            <w:r>
+              <w:t xml:space="preserve">topic group </w:t>
+            </w:r>
+            <w:r>
+              <w:t>with</w:t>
+            </w:r>
+            <w:r>
+              <w:t xml:space="preserve"> LDA.</w:t>
+            </w:r>
+          </w:p>
+        </w:tc>
+        <w:tc>
+          <w:tcPr>
+            <w:tcW w:w="4675" w:type="dxa"/>
+          </w:tcPr>
+          <w:p>
+            <w:r>
+              <w:rPr>
+                <w:b/>
+              </w:rPr>
+              <w:t xml:space="preserve">Figure </w:t>
+            </w:r>
+            <w:r>
+              <w:rPr>
+                <w:b/>
+              </w:rPr>
+              <w:t>3</w:t>
+            </w:r>
+            <w:r>
+              <w:rPr>
+                <w:b/>
+              </w:rPr>
+              <w:t>:</w:t>
+            </w:r>
+            <w:r>
+              <w:t xml:space="preserve"> </w:t>
+            </w:r>
+            <w:r>
+              <w:t xml:space="preserve">unigram topic group with </w:t>
+            </w:r>
+            <w:r>
+              <w:t>NMF</w:t>
+            </w:r>
+            <w:r>
+              <w:t>.</w:t>
+            </w:r>
+          </w:p>
+        </w:tc>
+      </w:tr>
+    </w:tbl>
+    <w:p/>
+    <w:tbl>
+      <w:tblPr>
+        <w:tblStyle w:val="TableGrid"/>
+        <w:tblW w:w="0" w:type="auto"/>
+        <w:tblLook w:val="04A0" w:firstRow="1" w:lastRow="0" w:firstColumn="1" w:lastColumn="0" w:noHBand="0" w:noVBand="1"/>
+      </w:tblPr>
+      <w:tblGrid>
+        <w:gridCol w:w="4606"/>
+        <w:gridCol w:w="4744"/>
+      </w:tblGrid>
+      <w:tr>
+        <w:tc>
+          <w:tcPr>
+            <w:tcW w:w="4606" w:type="dxa"/>
+          </w:tcPr>
+          <w:p>
+            <w:r>
+              <w:rPr>
+                <w:noProof/>
+              </w:rPr>
+              <w:drawing>
+                <wp:inline distT="0" distB="0" distL="0" distR="0" wp14:anchorId="6467C19E" wp14:editId="400FA844">
+                  <wp:extent cx="2844800" cy="2133600"/>
+                  <wp:effectExtent l="0" t="0" r="0" b="0"/>
+                  <wp:docPr id="10" name="Picture 10"/>
+                  <wp:cNvGraphicFramePr>
+                    <a:graphicFrameLocks xmlns:a="http://schemas.openxmlformats.org/drawingml/2006/main" noChangeAspect="1"/>
+                  </wp:cNvGraphicFramePr>
+                  <a:graphic xmlns:a="http://schemas.openxmlformats.org/drawingml/2006/main">
+                    <a:graphicData uri="http://schemas.openxmlformats.org/drawingml/2006/picture">
+                      <pic:pic xmlns:pic="http://schemas.openxmlformats.org/drawingml/2006/picture">
+                        <pic:nvPicPr>
+                          <pic:cNvPr id="0" name="Picture 11"/>
+                          <pic:cNvPicPr>
+                            <a:picLocks noChangeAspect="1" noChangeArrowheads="1"/>
+                          </pic:cNvPicPr>
+                        </pic:nvPicPr>
+                        <pic:blipFill>
+                          <a:blip r:embed="rId14" cstate="print">
+                            <a:extLst>
+                              <a:ext uri="{28A0092B-C50C-407E-A947-70E740481C1C}">
+                                <a14:useLocalDpi xmlns:a14="http://schemas.microsoft.com/office/drawing/2010/main" val="0"/>
+                              </a:ext>
+                            </a:extLst>
+                          </a:blip>
+                          <a:srcRect/>
+                          <a:stretch>
+                            <a:fillRect/>
+                          </a:stretch>
+                        </pic:blipFill>
+                        <pic:spPr bwMode="auto">
+                          <a:xfrm>
+                            <a:off x="0" y="0"/>
+                            <a:ext cx="2844800" cy="2133600"/>
+                          </a:xfrm>
+                          <a:prstGeom prst="rect">
+                            <a:avLst/>
+                          </a:prstGeom>
+                          <a:noFill/>
+                          <a:ln>
+                            <a:noFill/>
+                          </a:ln>
+                        </pic:spPr>
+                      </pic:pic>
+                    </a:graphicData>
+                  </a:graphic>
+                </wp:inline>
+              </w:drawing>
+            </w:r>
+          </w:p>
+        </w:tc>
+        <w:tc>
+          <w:tcPr>
+            <w:tcW w:w="4744" w:type="dxa"/>
+          </w:tcPr>
+          <w:p>
+            <w:r>
+              <w:rPr>
+                <w:noProof/>
+              </w:rPr>
+              <w:drawing>
+                <wp:inline distT="0" distB="0" distL="0" distR="0" wp14:anchorId="32E502B0" wp14:editId="290B4EEC">
+                  <wp:extent cx="2933700" cy="2200275"/>
+                  <wp:effectExtent l="0" t="0" r="0" b="9525"/>
+                  <wp:docPr id="11" name="Picture 11"/>
+                  <wp:cNvGraphicFramePr>
+                    <a:graphicFrameLocks xmlns:a="http://schemas.openxmlformats.org/drawingml/2006/main" noChangeAspect="1"/>
+                  </wp:cNvGraphicFramePr>
+                  <a:graphic xmlns:a="http://schemas.openxmlformats.org/drawingml/2006/main">
+                    <a:graphicData uri="http://schemas.openxmlformats.org/drawingml/2006/picture">
+                      <pic:pic xmlns:pic="http://schemas.openxmlformats.org/drawingml/2006/picture">
+                        <pic:nvPicPr>
+                          <pic:cNvPr id="0" name="Picture 13"/>
+                          <pic:cNvPicPr>
+                            <a:picLocks noChangeAspect="1" noChangeArrowheads="1"/>
+                          </pic:cNvPicPr>
+                        </pic:nvPicPr>
+                        <pic:blipFill>
+                          <a:blip r:embed="rId15" cstate="print">
+                            <a:extLst>
+                              <a:ext uri="{28A0092B-C50C-407E-A947-70E740481C1C}">
+                                <a14:useLocalDpi xmlns:a14="http://schemas.microsoft.com/office/drawing/2010/main" val="0"/>
+                              </a:ext>
+                            </a:extLst>
+                          </a:blip>
+                          <a:srcRect/>
+                          <a:stretch>
+                            <a:fillRect/>
+                          </a:stretch>
+                        </pic:blipFill>
+                        <pic:spPr bwMode="auto">
+                          <a:xfrm>
+                            <a:off x="0" y="0"/>
+                            <a:ext cx="2933700" cy="2200275"/>
+                          </a:xfrm>
+                          <a:prstGeom prst="rect">
+                            <a:avLst/>
+                          </a:prstGeom>
+                          <a:noFill/>
+                          <a:ln>
+                            <a:noFill/>
+                          </a:ln>
+                        </pic:spPr>
+                      </pic:pic>
+                    </a:graphicData>
+                  </a:graphic>
+                </wp:inline>
+              </w:drawing>
+            </w:r>
+          </w:p>
+        </w:tc>
+      </w:tr>
+      <w:tr>
+        <w:tc>
+          <w:tcPr>
+            <w:tcW w:w="4606" w:type="dxa"/>
+          </w:tcPr>
+          <w:p>
+            <w:r>
+              <w:rPr>
+                <w:b/>
+              </w:rPr>
+              <w:t xml:space="preserve">Figure </w:t>
+            </w:r>
+            <w:r>
+              <w:rPr>
+                <w:b/>
+              </w:rPr>
+              <w:t>4</w:t>
+            </w:r>
+            <w:r>
+              <w:rPr>
+                <w:b/>
+              </w:rPr>
+              <w:t>:</w:t>
+            </w:r>
+            <w:r>
+              <w:t xml:space="preserve"> unigram topic group with LDA.</w:t>
+            </w:r>
+          </w:p>
+        </w:tc>
+        <w:tc>
+          <w:tcPr>
+            <w:tcW w:w="4744" w:type="dxa"/>
+          </w:tcPr>
+          <w:p>
+            <w:r>
+              <w:rPr>
+                <w:b/>
+              </w:rPr>
+              <w:t xml:space="preserve">Figure </w:t>
+            </w:r>
+            <w:r>
+              <w:rPr>
+                <w:b/>
+              </w:rPr>
+              <w:t>5</w:t>
+            </w:r>
+            <w:r>
+              <w:rPr>
+                <w:b/>
+              </w:rPr>
+              <w:t>:</w:t>
+            </w:r>
+            <w:r>
+              <w:t xml:space="preserve"> unigram topic group with NMF.</w:t>
+            </w:r>
+          </w:p>
+        </w:tc>
+      </w:tr>
+    </w:tbl>
+    <w:p/>
+    <w:tbl>
+      <w:tblPr>
+        <w:tblStyle w:val="TableGrid"/>
+        <w:tblW w:w="0" w:type="auto"/>
+        <w:tblLook w:val="04A0" w:firstRow="1" w:lastRow="0" w:firstColumn="1" w:lastColumn="0" w:noHBand="0" w:noVBand="1"/>
+      </w:tblPr>
+      <w:tblGrid>
+        <w:gridCol w:w="4675"/>
+        <w:gridCol w:w="4675"/>
+      </w:tblGrid>
+      <w:tr>
+        <w:tc>
+          <w:tcPr>
+            <w:tcW w:w="4675" w:type="dxa"/>
+          </w:tcPr>
+          <w:p>
+            <w:r>
+              <w:rPr>
+                <w:noProof/>
+              </w:rPr>
+              <w:drawing>
+                <wp:inline distT="0" distB="0" distL="0" distR="0" wp14:anchorId="4AE5B544" wp14:editId="34DABF8D">
+                  <wp:extent cx="2743200" cy="2057400"/>
+                  <wp:effectExtent l="0" t="0" r="0" b="0"/>
+                  <wp:docPr id="26" name="Picture 26"/>
+                  <wp:cNvGraphicFramePr>
+                    <a:graphicFrameLocks xmlns:a="http://schemas.openxmlformats.org/drawingml/2006/main" noChangeAspect="1"/>
+                  </wp:cNvGraphicFramePr>
+                  <a:graphic xmlns:a="http://schemas.openxmlformats.org/drawingml/2006/main">
+                    <a:graphicData uri="http://schemas.openxmlformats.org/drawingml/2006/picture">
+                      <pic:pic xmlns:pic="http://schemas.openxmlformats.org/drawingml/2006/picture">
+                        <pic:nvPicPr>
+                          <pic:cNvPr id="0" name="Picture 27"/>
+                          <pic:cNvPicPr>
+                            <a:picLocks noChangeAspect="1" noChangeArrowheads="1"/>
+                          </pic:cNvPicPr>
+                        </pic:nvPicPr>
+                        <pic:blipFill>
+                          <a:blip r:embed="rId16" cstate="print">
+                            <a:extLst>
+                              <a:ext uri="{28A0092B-C50C-407E-A947-70E740481C1C}">
+                                <a14:useLocalDpi xmlns:a14="http://schemas.microsoft.com/office/drawing/2010/main" val="0"/>
+                              </a:ext>
+                            </a:extLst>
+                          </a:blip>
+                          <a:srcRect/>
+                          <a:stretch>
+                            <a:fillRect/>
+                          </a:stretch>
+                        </pic:blipFill>
+                        <pic:spPr bwMode="auto">
+                          <a:xfrm>
+                            <a:off x="0" y="0"/>
+                            <a:ext cx="2744727" cy="2058545"/>
+                          </a:xfrm>
+                          <a:prstGeom prst="rect">
+                            <a:avLst/>
+                          </a:prstGeom>
+                          <a:noFill/>
+                          <a:ln>
+                            <a:noFill/>
+                          </a:ln>
+                        </pic:spPr>
+                      </pic:pic>
+                    </a:graphicData>
+                  </a:graphic>
+                </wp:inline>
+              </w:drawing>
+            </w:r>
+          </w:p>
+        </w:tc>
+        <w:tc>
+          <w:tcPr>
+            <w:tcW w:w="4675" w:type="dxa"/>
+          </w:tcPr>
+          <w:p>
+            <w:r>
+              <w:rPr>
+                <w:noProof/>
+              </w:rPr>
+              <w:drawing>
+                <wp:inline distT="0" distB="0" distL="0" distR="0" wp14:anchorId="73869E42" wp14:editId="2FBE8FFB">
+                  <wp:extent cx="2730500" cy="2047875"/>
+                  <wp:effectExtent l="0" t="0" r="0" b="9525"/>
+                  <wp:docPr id="27" name="Picture 27"/>
+                  <wp:cNvGraphicFramePr>
+                    <a:graphicFrameLocks xmlns:a="http://schemas.openxmlformats.org/drawingml/2006/main" noChangeAspect="1"/>
+                  </wp:cNvGraphicFramePr>
+                  <a:graphic xmlns:a="http://schemas.openxmlformats.org/drawingml/2006/main">
+                    <a:graphicData uri="http://schemas.openxmlformats.org/drawingml/2006/picture">
+                      <pic:pic xmlns:pic="http://schemas.openxmlformats.org/drawingml/2006/picture">
+                        <pic:nvPicPr>
+                          <pic:cNvPr id="0" name="Picture 29"/>
+                          <pic:cNvPicPr>
+                            <a:picLocks noChangeAspect="1" noChangeArrowheads="1"/>
+                          </pic:cNvPicPr>
+                        </pic:nvPicPr>
+                        <pic:blipFill>
+                          <a:blip r:embed="rId17" cstate="print">
+                            <a:extLst>
+                              <a:ext uri="{28A0092B-C50C-407E-A947-70E740481C1C}">
+                                <a14:useLocalDpi xmlns:a14="http://schemas.microsoft.com/office/drawing/2010/main" val="0"/>
+                              </a:ext>
+                            </a:extLst>
+                          </a:blip>
+                          <a:srcRect/>
+                          <a:stretch>
+                            <a:fillRect/>
+                          </a:stretch>
+                        </pic:blipFill>
+                        <pic:spPr bwMode="auto">
+                          <a:xfrm>
+                            <a:off x="0" y="0"/>
+                            <a:ext cx="2730909" cy="2048182"/>
+                          </a:xfrm>
+                          <a:prstGeom prst="rect">
+                            <a:avLst/>
+                          </a:prstGeom>
+                          <a:noFill/>
+                          <a:ln>
+                            <a:noFill/>
+                          </a:ln>
+                        </pic:spPr>
+                      </pic:pic>
+                    </a:graphicData>
+                  </a:graphic>
+                </wp:inline>
+              </w:drawing>
+            </w:r>
+          </w:p>
+          <w:p/>
+        </w:tc>
+      </w:tr>
+      <w:tr>
+        <w:tc>
+          <w:tcPr>
+            <w:tcW w:w="4675" w:type="dxa"/>
+          </w:tcPr>
+          <w:p>
+            <w:r>
+              <w:rPr>
+                <w:b/>
+              </w:rPr>
+              <w:t xml:space="preserve">Figure </w:t>
+            </w:r>
+            <w:r>
+              <w:rPr>
+                <w:b/>
+              </w:rPr>
+              <w:t>6</w:t>
+            </w:r>
+            <w:r>
+              <w:rPr>
+                <w:b/>
+              </w:rPr>
+              <w:t>:</w:t>
+            </w:r>
+            <w:r>
+              <w:t xml:space="preserve"> unigram topic group with LDA.</w:t>
+            </w:r>
+          </w:p>
+        </w:tc>
+        <w:tc>
+          <w:tcPr>
+            <w:tcW w:w="4675" w:type="dxa"/>
+          </w:tcPr>
+          <w:p>
+            <w:r>
+              <w:rPr>
+                <w:b/>
+              </w:rPr>
+              <w:t xml:space="preserve">Figure </w:t>
+            </w:r>
+            <w:r>
+              <w:rPr>
+                <w:b/>
+              </w:rPr>
+              <w:t>7</w:t>
+            </w:r>
+            <w:r>
+              <w:rPr>
+                <w:b/>
+              </w:rPr>
+              <w:t>:</w:t>
+            </w:r>
+            <w:r>
+              <w:t xml:space="preserve"> unigram topic group with NMF.</w:t>
+            </w:r>
+          </w:p>
+        </w:tc>
+      </w:tr>
+      <w:tr>
+        <w:tc>
+          <w:tcPr>
+            <w:tcW w:w="4675" w:type="dxa"/>
+          </w:tcPr>
+          <w:p>
+            <w:r>
+              <w:rPr>
+                <w:noProof/>
+              </w:rPr>
+              <w:lastRenderedPageBreak/>
+              <w:drawing>
+                <wp:inline distT="0" distB="0" distL="0" distR="0" wp14:anchorId="32F6F745" wp14:editId="478A5122">
+                  <wp:extent cx="2686050" cy="2014538"/>
+                  <wp:effectExtent l="0" t="0" r="0" b="5080"/>
+                  <wp:docPr id="30" name="Picture 30"/>
+                  <wp:cNvGraphicFramePr>
+                    <a:graphicFrameLocks xmlns:a="http://schemas.openxmlformats.org/drawingml/2006/main" noChangeAspect="1"/>
+                  </wp:cNvGraphicFramePr>
+                  <a:graphic xmlns:a="http://schemas.openxmlformats.org/drawingml/2006/main">
+                    <a:graphicData uri="http://schemas.openxmlformats.org/drawingml/2006/picture">
+                      <pic:pic xmlns:pic="http://schemas.openxmlformats.org/drawingml/2006/picture">
+                        <pic:nvPicPr>
+                          <pic:cNvPr id="0" name="Picture 31"/>
+                          <pic:cNvPicPr>
+                            <a:picLocks noChangeAspect="1" noChangeArrowheads="1"/>
+                          </pic:cNvPicPr>
+                        </pic:nvPicPr>
+                        <pic:blipFill>
+                          <a:blip r:embed="rId18" cstate="print">
+                            <a:extLst>
+                              <a:ext uri="{28A0092B-C50C-407E-A947-70E740481C1C}">
+                                <a14:useLocalDpi xmlns:a14="http://schemas.microsoft.com/office/drawing/2010/main" val="0"/>
+                              </a:ext>
+                            </a:extLst>
+                          </a:blip>
+                          <a:srcRect/>
+                          <a:stretch>
+                            <a:fillRect/>
+                          </a:stretch>
+                        </pic:blipFill>
+                        <pic:spPr bwMode="auto">
+                          <a:xfrm>
+                            <a:off x="0" y="0"/>
+                            <a:ext cx="2688778" cy="2016584"/>
+                          </a:xfrm>
+                          <a:prstGeom prst="rect">
+                            <a:avLst/>
+                          </a:prstGeom>
+                          <a:noFill/>
+                          <a:ln>
+                            <a:noFill/>
+                          </a:ln>
+                        </pic:spPr>
+                      </pic:pic>
+                    </a:graphicData>
+                  </a:graphic>
+                </wp:inline>
+              </w:drawing>
+            </w:r>
+          </w:p>
+        </w:tc>
+        <w:tc>
+          <w:tcPr>
+            <w:tcW w:w="4675" w:type="dxa"/>
+          </w:tcPr>
+          <w:p>
+            <w:r>
+              <w:rPr>
+                <w:noProof/>
+              </w:rPr>
+              <w:drawing>
+                <wp:inline distT="0" distB="0" distL="0" distR="0" wp14:anchorId="5FCC43CB" wp14:editId="6CEAA3B6">
+                  <wp:extent cx="2733675" cy="2050256"/>
+                  <wp:effectExtent l="0" t="0" r="0" b="7620"/>
+                  <wp:docPr id="31" name="Picture 31"/>
+                  <wp:cNvGraphicFramePr>
+                    <a:graphicFrameLocks xmlns:a="http://schemas.openxmlformats.org/drawingml/2006/main" noChangeAspect="1"/>
+                  </wp:cNvGraphicFramePr>
+                  <a:graphic xmlns:a="http://schemas.openxmlformats.org/drawingml/2006/main">
+                    <a:graphicData uri="http://schemas.openxmlformats.org/drawingml/2006/picture">
+                      <pic:pic xmlns:pic="http://schemas.openxmlformats.org/drawingml/2006/picture">
+                        <pic:nvPicPr>
+                          <pic:cNvPr id="0" name="Picture 33"/>
+                          <pic:cNvPicPr>
+                            <a:picLocks noChangeAspect="1" noChangeArrowheads="1"/>
+                          </pic:cNvPicPr>
+                        </pic:nvPicPr>
+                        <pic:blipFill>
+                          <a:blip r:embed="rId19" cstate="print">
+                            <a:extLst>
+                              <a:ext uri="{28A0092B-C50C-407E-A947-70E740481C1C}">
+                                <a14:useLocalDpi xmlns:a14="http://schemas.microsoft.com/office/drawing/2010/main" val="0"/>
+                              </a:ext>
+                            </a:extLst>
+                          </a:blip>
+                          <a:srcRect/>
+                          <a:stretch>
+                            <a:fillRect/>
+                          </a:stretch>
+                        </pic:blipFill>
+                        <pic:spPr bwMode="auto">
+                          <a:xfrm>
+                            <a:off x="0" y="0"/>
+                            <a:ext cx="2735067" cy="2051300"/>
+                          </a:xfrm>
+                          <a:prstGeom prst="rect">
+                            <a:avLst/>
+                          </a:prstGeom>
+                          <a:noFill/>
+                          <a:ln>
+                            <a:noFill/>
+                          </a:ln>
+                        </pic:spPr>
+                      </pic:pic>
+                    </a:graphicData>
+                  </a:graphic>
+                </wp:inline>
+              </w:drawing>
+            </w:r>
+          </w:p>
+        </w:tc>
+      </w:tr>
+      <w:tr>
+        <w:tc>
+          <w:tcPr>
+            <w:tcW w:w="4675" w:type="dxa"/>
+          </w:tcPr>
+          <w:p>
+            <w:r>
+              <w:rPr>
+                <w:b/>
+              </w:rPr>
+              <w:t xml:space="preserve">Figure </w:t>
+            </w:r>
+            <w:r>
+              <w:rPr>
+                <w:b/>
+              </w:rPr>
+              <w:t>8</w:t>
+            </w:r>
+            <w:r>
+              <w:rPr>
+                <w:b/>
+              </w:rPr>
+              <w:t>:</w:t>
+            </w:r>
+            <w:r>
+              <w:t xml:space="preserve"> unigram topic group with LDA.</w:t>
+            </w:r>
+          </w:p>
+        </w:tc>
+        <w:tc>
+          <w:tcPr>
+            <w:tcW w:w="4675" w:type="dxa"/>
+          </w:tcPr>
+          <w:p>
+            <w:r>
+              <w:rPr>
+                <w:b/>
+              </w:rPr>
+              <w:t xml:space="preserve">Figure </w:t>
+            </w:r>
+            <w:r>
+              <w:rPr>
+                <w:b/>
+              </w:rPr>
+              <w:t>9</w:t>
+            </w:r>
+            <w:r>
+              <w:rPr>
+                <w:b/>
+              </w:rPr>
+              <w:t>:</w:t>
+            </w:r>
+            <w:r>
+              <w:t xml:space="preserve"> unigram topic group with NMF.</w:t>
+            </w:r>
+          </w:p>
+        </w:tc>
+      </w:tr>
+    </w:tbl>
+    <w:p/>
+    <w:tbl>
+      <w:tblPr>
+        <w:tblStyle w:val="TableGrid"/>
+        <w:tblW w:w="0" w:type="auto"/>
+        <w:tblLook w:val="04A0" w:firstRow="1" w:lastRow="0" w:firstColumn="1" w:lastColumn="0" w:noHBand="0" w:noVBand="1"/>
+      </w:tblPr>
+      <w:tblGrid>
+        <w:gridCol w:w="4612"/>
+        <w:gridCol w:w="4738"/>
+      </w:tblGrid>
+      <w:tr>
+        <w:tc>
+          <w:tcPr>
+            <w:tcW w:w="4675" w:type="dxa"/>
+          </w:tcPr>
+          <w:p>
+            <w:r>
+              <w:rPr>
+                <w:noProof/>
+              </w:rPr>
+              <w:drawing>
+                <wp:inline distT="0" distB="0" distL="0" distR="0" wp14:anchorId="55FF434F" wp14:editId="3B825FF6">
+                  <wp:extent cx="2835347" cy="2126511"/>
+                  <wp:effectExtent l="0" t="0" r="3175" b="7620"/>
+                  <wp:docPr id="142" name="Picture 142"/>
+                  <wp:cNvGraphicFramePr>
+                    <a:graphicFrameLocks xmlns:a="http://schemas.openxmlformats.org/drawingml/2006/main" noChangeAspect="1"/>
+                  </wp:cNvGraphicFramePr>
+                  <a:graphic xmlns:a="http://schemas.openxmlformats.org/drawingml/2006/main">
+                    <a:graphicData uri="http://schemas.openxmlformats.org/drawingml/2006/picture">
+                      <pic:pic xmlns:pic="http://schemas.openxmlformats.org/drawingml/2006/picture">
+                        <pic:nvPicPr>
+                          <pic:cNvPr id="0" name="Picture 75"/>
+                          <pic:cNvPicPr>
+                            <a:picLocks noChangeAspect="1" noChangeArrowheads="1"/>
+                          </pic:cNvPicPr>
+                        </pic:nvPicPr>
+                        <pic:blipFill>
+                          <a:blip r:embed="rId20" cstate="print">
+                            <a:extLst>
+                              <a:ext uri="{28A0092B-C50C-407E-A947-70E740481C1C}">
+                                <a14:useLocalDpi xmlns:a14="http://schemas.microsoft.com/office/drawing/2010/main" val="0"/>
+                              </a:ext>
+                            </a:extLst>
+                          </a:blip>
+                          <a:srcRect/>
+                          <a:stretch>
+                            <a:fillRect/>
+                          </a:stretch>
+                        </pic:blipFill>
+                        <pic:spPr bwMode="auto">
+                          <a:xfrm>
+                            <a:off x="0" y="0"/>
+                            <a:ext cx="2842033" cy="2131525"/>
+                          </a:xfrm>
+                          <a:prstGeom prst="rect">
+                            <a:avLst/>
+                          </a:prstGeom>
+                          <a:noFill/>
+                          <a:ln>
+                            <a:noFill/>
+                          </a:ln>
+                        </pic:spPr>
+                      </pic:pic>
+                    </a:graphicData>
+                  </a:graphic>
+                </wp:inline>
+              </w:drawing>
+            </w:r>
+          </w:p>
+        </w:tc>
+        <w:tc>
+          <w:tcPr>
+            <w:tcW w:w="4675" w:type="dxa"/>
+          </w:tcPr>
+          <w:p>
+            <w:r>
+              <w:rPr>
+                <w:noProof/>
+              </w:rPr>
+              <w:drawing>
+                <wp:inline distT="0" distB="0" distL="0" distR="0" wp14:anchorId="6809E90F" wp14:editId="171614EC">
+                  <wp:extent cx="2920154" cy="2190115"/>
+                  <wp:effectExtent l="0" t="0" r="0" b="635"/>
+                  <wp:docPr id="143" name="Picture 143"/>
+                  <wp:cNvGraphicFramePr>
+                    <a:graphicFrameLocks xmlns:a="http://schemas.openxmlformats.org/drawingml/2006/main" noChangeAspect="1"/>
+                  </wp:cNvGraphicFramePr>
+                  <a:graphic xmlns:a="http://schemas.openxmlformats.org/drawingml/2006/main">
+                    <a:graphicData uri="http://schemas.openxmlformats.org/drawingml/2006/picture">
+                      <pic:pic xmlns:pic="http://schemas.openxmlformats.org/drawingml/2006/picture">
+                        <pic:nvPicPr>
+                          <pic:cNvPr id="0" name="Picture 77"/>
+                          <pic:cNvPicPr>
+                            <a:picLocks noChangeAspect="1" noChangeArrowheads="1"/>
+                          </pic:cNvPicPr>
+                        </pic:nvPicPr>
+                        <pic:blipFill>
+                          <a:blip r:embed="rId21" cstate="print">
+                            <a:extLst>
+                              <a:ext uri="{28A0092B-C50C-407E-A947-70E740481C1C}">
+                                <a14:useLocalDpi xmlns:a14="http://schemas.microsoft.com/office/drawing/2010/main" val="0"/>
+                              </a:ext>
+                            </a:extLst>
+                          </a:blip>
+                          <a:srcRect/>
+                          <a:stretch>
+                            <a:fillRect/>
+                          </a:stretch>
+                        </pic:blipFill>
+                        <pic:spPr bwMode="auto">
+                          <a:xfrm>
+                            <a:off x="0" y="0"/>
+                            <a:ext cx="2923021" cy="2192266"/>
+                          </a:xfrm>
+                          <a:prstGeom prst="rect">
+                            <a:avLst/>
+                          </a:prstGeom>
+                          <a:noFill/>
+                          <a:ln>
+                            <a:noFill/>
+                          </a:ln>
+                        </pic:spPr>
+                      </pic:pic>
+                    </a:graphicData>
+                  </a:graphic>
+                </wp:inline>
+              </w:drawing>
+            </w:r>
+          </w:p>
+        </w:tc>
+      </w:tr>
+      <w:tr>
+        <w:tc>
+          <w:tcPr>
+            <w:tcW w:w="4675" w:type="dxa"/>
+          </w:tcPr>
+          <w:p>
+            <w:r>
+              <w:rPr>
+                <w:b/>
+              </w:rPr>
+              <w:t xml:space="preserve">Figure </w:t>
+            </w:r>
+            <w:r>
+              <w:rPr>
+                <w:b/>
+              </w:rPr>
+              <w:t>1</w:t>
+            </w:r>
+            <w:r>
+              <w:rPr>
+                <w:b/>
+              </w:rPr>
+              <w:t>0</w:t>
+            </w:r>
+            <w:r>
+              <w:rPr>
+                <w:b/>
+              </w:rPr>
+              <w:t>:</w:t>
+            </w:r>
+            <w:r>
+              <w:t xml:space="preserve"> unigram topic group with LDA.</w:t>
+            </w:r>
+          </w:p>
+        </w:tc>
+        <w:tc>
+          <w:tcPr>
+            <w:tcW w:w="4675" w:type="dxa"/>
+          </w:tcPr>
+          <w:p>
+            <w:r>
+              <w:rPr>
+                <w:b/>
+              </w:rPr>
+              <w:t xml:space="preserve">Figure </w:t>
+            </w:r>
+            <w:r>
+              <w:rPr>
+                <w:b/>
+              </w:rPr>
+              <w:t>1</w:t>
+            </w:r>
+            <w:r>
+              <w:rPr>
+                <w:b/>
+              </w:rPr>
+              <w:t>1</w:t>
+            </w:r>
+            <w:r>
+              <w:rPr>
+                <w:b/>
+              </w:rPr>
+              <w:t>:</w:t>
+            </w:r>
+            <w:r>
+              <w:t xml:space="preserve"> unigram topic group with NMF.</w:t>
+            </w:r>
+          </w:p>
+        </w:tc>
+      </w:tr>
+    </w:tbl>
+    <w:p/>
+    <w:tbl>
+      <w:tblPr>
+        <w:tblStyle w:val="TableGrid"/>
+        <w:tblW w:w="0" w:type="auto"/>
+        <w:tblLook w:val="04A0" w:firstRow="1" w:lastRow="0" w:firstColumn="1" w:lastColumn="0" w:noHBand="0" w:noVBand="1"/>
+      </w:tblPr>
+      <w:tblGrid>
+        <w:gridCol w:w="4616"/>
+        <w:gridCol w:w="4734"/>
+      </w:tblGrid>
+      <w:tr>
+        <w:tc>
+          <w:tcPr>
+            <w:tcW w:w="4616" w:type="dxa"/>
+          </w:tcPr>
+          <w:p>
+            <w:r>
+              <w:rPr>
+                <w:noProof/>
+              </w:rPr>
+              <w:drawing>
+                <wp:inline distT="0" distB="0" distL="0" distR="0" wp14:anchorId="6C7D339F" wp14:editId="0C66DC5E">
+                  <wp:extent cx="2819401" cy="2114550"/>
+                  <wp:effectExtent l="0" t="0" r="0" b="0"/>
+                  <wp:docPr id="112" name="Picture 112"/>
+                  <wp:cNvGraphicFramePr>
+                    <a:graphicFrameLocks xmlns:a="http://schemas.openxmlformats.org/drawingml/2006/main" noChangeAspect="1"/>
+                  </wp:cNvGraphicFramePr>
+                  <a:graphic xmlns:a="http://schemas.openxmlformats.org/drawingml/2006/main">
+                    <a:graphicData uri="http://schemas.openxmlformats.org/drawingml/2006/picture">
+                      <pic:pic xmlns:pic="http://schemas.openxmlformats.org/drawingml/2006/picture">
+                        <pic:nvPicPr>
+                          <pic:cNvPr id="0" name="Picture 47"/>
+                          <pic:cNvPicPr>
+                            <a:picLocks noChangeAspect="1" noChangeArrowheads="1"/>
+                          </pic:cNvPicPr>
+                        </pic:nvPicPr>
+                        <pic:blipFill>
+                          <a:blip r:embed="rId22" cstate="print">
+                            <a:extLst>
+                              <a:ext uri="{28A0092B-C50C-407E-A947-70E740481C1C}">
+                                <a14:useLocalDpi xmlns:a14="http://schemas.microsoft.com/office/drawing/2010/main" val="0"/>
+                              </a:ext>
+                            </a:extLst>
+                          </a:blip>
+                          <a:srcRect/>
+                          <a:stretch>
+                            <a:fillRect/>
+                          </a:stretch>
+                        </pic:blipFill>
+                        <pic:spPr bwMode="auto">
+                          <a:xfrm>
+                            <a:off x="0" y="0"/>
+                            <a:ext cx="2821232" cy="2115923"/>
+                          </a:xfrm>
+                          <a:prstGeom prst="rect">
+                            <a:avLst/>
+                          </a:prstGeom>
+                          <a:noFill/>
+                          <a:ln>
+                            <a:noFill/>
+                          </a:ln>
+                        </pic:spPr>
+                      </pic:pic>
+                    </a:graphicData>
+                  </a:graphic>
+                </wp:inline>
+              </w:drawing>
+            </w:r>
+          </w:p>
+        </w:tc>
+        <w:tc>
+          <w:tcPr>
+            <w:tcW w:w="4734" w:type="dxa"/>
+          </w:tcPr>
+          <w:p>
+            <w:r>
+              <w:rPr>
+                <w:noProof/>
+              </w:rPr>
+              <w:drawing>
+                <wp:inline distT="0" distB="0" distL="0" distR="0" wp14:anchorId="7E45B161" wp14:editId="4E1C5729">
+                  <wp:extent cx="2895600" cy="2171700"/>
+                  <wp:effectExtent l="0" t="0" r="0" b="0"/>
+                  <wp:docPr id="113" name="Picture 113"/>
+                  <wp:cNvGraphicFramePr>
+                    <a:graphicFrameLocks xmlns:a="http://schemas.openxmlformats.org/drawingml/2006/main" noChangeAspect="1"/>
+                  </wp:cNvGraphicFramePr>
+                  <a:graphic xmlns:a="http://schemas.openxmlformats.org/drawingml/2006/main">
+                    <a:graphicData uri="http://schemas.openxmlformats.org/drawingml/2006/picture">
+                      <pic:pic xmlns:pic="http://schemas.openxmlformats.org/drawingml/2006/picture">
+                        <pic:nvPicPr>
+                          <pic:cNvPr id="0" name="Picture 49"/>
+                          <pic:cNvPicPr>
+                            <a:picLocks noChangeAspect="1" noChangeArrowheads="1"/>
+                          </pic:cNvPicPr>
+                        </pic:nvPicPr>
+                        <pic:blipFill>
+                          <a:blip r:embed="rId23" cstate="print">
+                            <a:extLst>
+                              <a:ext uri="{28A0092B-C50C-407E-A947-70E740481C1C}">
+                                <a14:useLocalDpi xmlns:a14="http://schemas.microsoft.com/office/drawing/2010/main" val="0"/>
+                              </a:ext>
+                            </a:extLst>
+                          </a:blip>
+                          <a:srcRect/>
+                          <a:stretch>
+                            <a:fillRect/>
+                          </a:stretch>
+                        </pic:blipFill>
+                        <pic:spPr bwMode="auto">
+                          <a:xfrm>
+                            <a:off x="0" y="0"/>
+                            <a:ext cx="2895600" cy="2171700"/>
+                          </a:xfrm>
+                          <a:prstGeom prst="rect">
+                            <a:avLst/>
+                          </a:prstGeom>
+                          <a:noFill/>
+                          <a:ln>
+                            <a:noFill/>
+                          </a:ln>
+                        </pic:spPr>
+                      </pic:pic>
+                    </a:graphicData>
+                  </a:graphic>
+                </wp:inline>
+              </w:drawing>
+            </w:r>
+          </w:p>
+        </w:tc>
+      </w:tr>
+      <w:tr>
+        <w:tc>
+          <w:tcPr>
+            <w:tcW w:w="4616" w:type="dxa"/>
+          </w:tcPr>
+          <w:p>
+            <w:r>
+              <w:rPr>
+                <w:b/>
+              </w:rPr>
+              <w:t xml:space="preserve">Figure </w:t>
+            </w:r>
+            <w:r>
+              <w:rPr>
+                <w:b/>
+              </w:rPr>
+              <w:t>12</w:t>
+            </w:r>
+            <w:r>
+              <w:rPr>
+                <w:b/>
+              </w:rPr>
+              <w:t>:</w:t>
+            </w:r>
+            <w:r>
+              <w:t xml:space="preserve"> unigram topic group with LDA.</w:t>
+            </w:r>
+          </w:p>
+        </w:tc>
+        <w:tc>
+          <w:tcPr>
+            <w:tcW w:w="4734" w:type="dxa"/>
+          </w:tcPr>
+          <w:p>
+            <w:r>
+              <w:rPr>
+                <w:b/>
+              </w:rPr>
+              <w:t xml:space="preserve">Figure </w:t>
+            </w:r>
+            <w:r>
+              <w:rPr>
+                <w:b/>
+              </w:rPr>
+              <w:t>13</w:t>
+            </w:r>
+            <w:r>
+              <w:rPr>
+                <w:b/>
+              </w:rPr>
+              <w:t>:</w:t>
+            </w:r>
+            <w:r>
+              <w:t xml:space="preserve"> unigram topic group with NMF.</w:t>
+            </w:r>
+          </w:p>
+        </w:tc>
+      </w:tr>
+    </w:tbl>
+    <w:p/>
+    <w:p/>
+    <w:tbl>
+      <w:tblPr>
+        <w:tblStyle w:val="TableGrid"/>
+        <w:tblW w:w="0" w:type="auto"/>
+        <w:tblLook w:val="04A0" w:firstRow="1" w:lastRow="0" w:firstColumn="1" w:lastColumn="0" w:noHBand="0" w:noVBand="1"/>
+      </w:tblPr>
+      <w:tblGrid>
+        <w:gridCol w:w="4675"/>
+        <w:gridCol w:w="4675"/>
+      </w:tblGrid>
+      <w:tr>
+        <w:tc>
+          <w:tcPr>
+            <w:tcW w:w="4675" w:type="dxa"/>
+          </w:tcPr>
+          <w:p>
+            <w:r>
+              <w:rPr>
+                <w:noProof/>
+              </w:rPr>
+              <w:lastRenderedPageBreak/>
+              <w:drawing>
+                <wp:inline distT="0" distB="0" distL="0" distR="0" wp14:anchorId="02DFE13D" wp14:editId="55672065">
+                  <wp:extent cx="2743200" cy="2057400"/>
+                  <wp:effectExtent l="0" t="0" r="0" b="0"/>
+                  <wp:docPr id="124" name="Picture 124"/>
+                  <wp:cNvGraphicFramePr>
+                    <a:graphicFrameLocks xmlns:a="http://schemas.openxmlformats.org/drawingml/2006/main" noChangeAspect="1"/>
+                  </wp:cNvGraphicFramePr>
+                  <a:graphic xmlns:a="http://schemas.openxmlformats.org/drawingml/2006/main">
+                    <a:graphicData uri="http://schemas.openxmlformats.org/drawingml/2006/picture">
+                      <pic:pic xmlns:pic="http://schemas.openxmlformats.org/drawingml/2006/picture">
+                        <pic:nvPicPr>
+                          <pic:cNvPr id="0" name="Picture 55"/>
+                          <pic:cNvPicPr>
+                            <a:picLocks noChangeAspect="1" noChangeArrowheads="1"/>
+                          </pic:cNvPicPr>
+                        </pic:nvPicPr>
+                        <pic:blipFill>
+                          <a:blip r:embed="rId24" cstate="print">
+                            <a:extLst>
+                              <a:ext uri="{28A0092B-C50C-407E-A947-70E740481C1C}">
+                                <a14:useLocalDpi xmlns:a14="http://schemas.microsoft.com/office/drawing/2010/main" val="0"/>
+                              </a:ext>
+                            </a:extLst>
+                          </a:blip>
+                          <a:srcRect/>
+                          <a:stretch>
+                            <a:fillRect/>
+                          </a:stretch>
+                        </pic:blipFill>
+                        <pic:spPr bwMode="auto">
+                          <a:xfrm>
+                            <a:off x="0" y="0"/>
+                            <a:ext cx="2743200" cy="2057400"/>
+                          </a:xfrm>
+                          <a:prstGeom prst="rect">
+                            <a:avLst/>
+                          </a:prstGeom>
+                          <a:noFill/>
+                          <a:ln>
+                            <a:noFill/>
+                          </a:ln>
+                        </pic:spPr>
+                      </pic:pic>
+                    </a:graphicData>
+                  </a:graphic>
+                </wp:inline>
+              </w:drawing>
+            </w:r>
+          </w:p>
+        </w:tc>
+        <w:tc>
+          <w:tcPr>
+            <w:tcW w:w="4675" w:type="dxa"/>
+          </w:tcPr>
+          <w:p>
+            <w:pPr>
+              <w:jc w:val="right"/>
+            </w:pPr>
+            <w:r>
+              <w:rPr>
+                <w:noProof/>
+              </w:rPr>
+              <w:drawing>
+                <wp:inline distT="0" distB="0" distL="0" distR="0" wp14:anchorId="62C1B22B" wp14:editId="2ADC2D9C">
+                  <wp:extent cx="2762038" cy="2071529"/>
+                  <wp:effectExtent l="0" t="0" r="635" b="5080"/>
+                  <wp:docPr id="125" name="Picture 125"/>
+                  <wp:cNvGraphicFramePr>
+                    <a:graphicFrameLocks xmlns:a="http://schemas.openxmlformats.org/drawingml/2006/main" noChangeAspect="1"/>
+                  </wp:cNvGraphicFramePr>
+                  <a:graphic xmlns:a="http://schemas.openxmlformats.org/drawingml/2006/main">
+                    <a:graphicData uri="http://schemas.openxmlformats.org/drawingml/2006/picture">
+                      <pic:pic xmlns:pic="http://schemas.openxmlformats.org/drawingml/2006/picture">
+                        <pic:nvPicPr>
+                          <pic:cNvPr id="0" name="Picture 57"/>
+                          <pic:cNvPicPr>
+                            <a:picLocks noChangeAspect="1" noChangeArrowheads="1"/>
+                          </pic:cNvPicPr>
+                        </pic:nvPicPr>
+                        <pic:blipFill>
+                          <a:blip r:embed="rId25" cstate="print">
+                            <a:extLst>
+                              <a:ext uri="{28A0092B-C50C-407E-A947-70E740481C1C}">
+                                <a14:useLocalDpi xmlns:a14="http://schemas.microsoft.com/office/drawing/2010/main" val="0"/>
+                              </a:ext>
+                            </a:extLst>
+                          </a:blip>
+                          <a:srcRect/>
+                          <a:stretch>
+                            <a:fillRect/>
+                          </a:stretch>
+                        </pic:blipFill>
+                        <pic:spPr bwMode="auto">
+                          <a:xfrm>
+                            <a:off x="0" y="0"/>
+                            <a:ext cx="2764181" cy="2073136"/>
+                          </a:xfrm>
+                          <a:prstGeom prst="rect">
+                            <a:avLst/>
+                          </a:prstGeom>
+                          <a:noFill/>
+                          <a:ln>
+                            <a:noFill/>
+                          </a:ln>
+                        </pic:spPr>
+                      </pic:pic>
+                    </a:graphicData>
+                  </a:graphic>
+                </wp:inline>
+              </w:drawing>
+            </w:r>
+          </w:p>
+        </w:tc>
+      </w:tr>
+      <w:tr>
+        <w:tc>
+          <w:tcPr>
+            <w:tcW w:w="4675" w:type="dxa"/>
+          </w:tcPr>
+          <w:p>
+            <w:r>
+              <w:rPr>
+                <w:b/>
+              </w:rPr>
+              <w:t xml:space="preserve">Figure </w:t>
+            </w:r>
+            <w:r>
+              <w:rPr>
+                <w:b/>
+              </w:rPr>
+              <w:t>1</w:t>
+            </w:r>
+            <w:r>
+              <w:rPr>
+                <w:b/>
+              </w:rPr>
+              <w:t>4</w:t>
+            </w:r>
+            <w:r>
+              <w:rPr>
+                <w:b/>
+              </w:rPr>
+              <w:t>:</w:t>
+            </w:r>
+            <w:r>
+              <w:t xml:space="preserve"> unigram topic group with LDA.</w:t>
+            </w:r>
+          </w:p>
+        </w:tc>
+        <w:tc>
+          <w:tcPr>
+            <w:tcW w:w="4675" w:type="dxa"/>
+          </w:tcPr>
+          <w:p>
+            <w:r>
+              <w:rPr>
+                <w:b/>
+              </w:rPr>
+              <w:t xml:space="preserve">Figure </w:t>
+            </w:r>
+            <w:r>
+              <w:rPr>
+                <w:b/>
+              </w:rPr>
+              <w:t>1</w:t>
+            </w:r>
+            <w:r>
+              <w:rPr>
+                <w:b/>
+              </w:rPr>
+              <w:t>5</w:t>
+            </w:r>
+            <w:r>
+              <w:rPr>
+                <w:b/>
+              </w:rPr>
+              <w:t>:</w:t>
+            </w:r>
+            <w:r>
+              <w:t xml:space="preserve"> unigram topic group with NMF.</w:t>
+            </w:r>
+          </w:p>
+        </w:tc>
+      </w:tr>
+    </w:tbl>
+    <w:p/>
+    <w:tbl>
+      <w:tblPr>
+        <w:tblStyle w:val="TableGrid"/>
+        <w:tblW w:w="0" w:type="auto"/>
+        <w:tblLook w:val="04A0" w:firstRow="1" w:lastRow="0" w:firstColumn="1" w:lastColumn="0" w:noHBand="0" w:noVBand="1"/>
+      </w:tblPr>
+      <w:tblGrid>
+        <w:gridCol w:w="4675"/>
+        <w:gridCol w:w="4675"/>
+      </w:tblGrid>
+      <w:tr>
+        <w:tc>
+          <w:tcPr>
+            <w:tcW w:w="4675" w:type="dxa"/>
+          </w:tcPr>
+          <w:p>
+            <w:r>
+              <w:rPr>
+                <w:noProof/>
+              </w:rPr>
+              <w:drawing>
+                <wp:inline distT="0" distB="0" distL="0" distR="0" wp14:anchorId="3F84C51C" wp14:editId="4FA46E0C">
+                  <wp:extent cx="2600325" cy="1950243"/>
+                  <wp:effectExtent l="0" t="0" r="0" b="0"/>
+                  <wp:docPr id="132" name="Picture 132"/>
+                  <wp:cNvGraphicFramePr>
+                    <a:graphicFrameLocks xmlns:a="http://schemas.openxmlformats.org/drawingml/2006/main" noChangeAspect="1"/>
+                  </wp:cNvGraphicFramePr>
+                  <a:graphic xmlns:a="http://schemas.openxmlformats.org/drawingml/2006/main">
+                    <a:graphicData uri="http://schemas.openxmlformats.org/drawingml/2006/picture">
+                      <pic:pic xmlns:pic="http://schemas.openxmlformats.org/drawingml/2006/picture">
+                        <pic:nvPicPr>
+                          <pic:cNvPr id="0" name="Picture 63"/>
+                          <pic:cNvPicPr>
+                            <a:picLocks noChangeAspect="1" noChangeArrowheads="1"/>
+                          </pic:cNvPicPr>
+                        </pic:nvPicPr>
+                        <pic:blipFill>
+                          <a:blip r:embed="rId26" cstate="print">
+                            <a:extLst>
+                              <a:ext uri="{28A0092B-C50C-407E-A947-70E740481C1C}">
+                                <a14:useLocalDpi xmlns:a14="http://schemas.microsoft.com/office/drawing/2010/main" val="0"/>
+                              </a:ext>
+                            </a:extLst>
+                          </a:blip>
+                          <a:srcRect/>
+                          <a:stretch>
+                            <a:fillRect/>
+                          </a:stretch>
+                        </pic:blipFill>
+                        <pic:spPr bwMode="auto">
+                          <a:xfrm>
+                            <a:off x="0" y="0"/>
+                            <a:ext cx="2603972" cy="1952978"/>
+                          </a:xfrm>
+                          <a:prstGeom prst="rect">
+                            <a:avLst/>
+                          </a:prstGeom>
+                          <a:noFill/>
+                          <a:ln>
+                            <a:noFill/>
+                          </a:ln>
+                        </pic:spPr>
+                      </pic:pic>
+                    </a:graphicData>
+                  </a:graphic>
+                </wp:inline>
+              </w:drawing>
+            </w:r>
+          </w:p>
+        </w:tc>
+        <w:tc>
+          <w:tcPr>
+            <w:tcW w:w="4675" w:type="dxa"/>
+          </w:tcPr>
+          <w:p>
+            <w:pPr>
+              <w:jc w:val="right"/>
+            </w:pPr>
+            <w:r>
+              <w:rPr>
+                <w:noProof/>
+              </w:rPr>
+              <w:drawing>
+                <wp:inline distT="0" distB="0" distL="0" distR="0" wp14:anchorId="2B48D13A" wp14:editId="1D4CF3AC">
+                  <wp:extent cx="2717800" cy="2038350"/>
+                  <wp:effectExtent l="0" t="0" r="6350" b="0"/>
+                  <wp:docPr id="133" name="Picture 133"/>
+                  <wp:cNvGraphicFramePr>
+                    <a:graphicFrameLocks xmlns:a="http://schemas.openxmlformats.org/drawingml/2006/main" noChangeAspect="1"/>
+                  </wp:cNvGraphicFramePr>
+                  <a:graphic xmlns:a="http://schemas.openxmlformats.org/drawingml/2006/main">
+                    <a:graphicData uri="http://schemas.openxmlformats.org/drawingml/2006/picture">
+                      <pic:pic xmlns:pic="http://schemas.openxmlformats.org/drawingml/2006/picture">
+                        <pic:nvPicPr>
+                          <pic:cNvPr id="0" name="Picture 65"/>
+                          <pic:cNvPicPr>
+                            <a:picLocks noChangeAspect="1" noChangeArrowheads="1"/>
+                          </pic:cNvPicPr>
+                        </pic:nvPicPr>
+                        <pic:blipFill>
+                          <a:blip r:embed="rId27" cstate="print">
+                            <a:extLst>
+                              <a:ext uri="{28A0092B-C50C-407E-A947-70E740481C1C}">
+                                <a14:useLocalDpi xmlns:a14="http://schemas.microsoft.com/office/drawing/2010/main" val="0"/>
+                              </a:ext>
+                            </a:extLst>
+                          </a:blip>
+                          <a:srcRect/>
+                          <a:stretch>
+                            <a:fillRect/>
+                          </a:stretch>
+                        </pic:blipFill>
+                        <pic:spPr bwMode="auto">
+                          <a:xfrm>
+                            <a:off x="0" y="0"/>
+                            <a:ext cx="2720481" cy="2040361"/>
+                          </a:xfrm>
+                          <a:prstGeom prst="rect">
+                            <a:avLst/>
+                          </a:prstGeom>
+                          <a:noFill/>
+                          <a:ln>
+                            <a:noFill/>
+                          </a:ln>
+                        </pic:spPr>
+                      </pic:pic>
+                    </a:graphicData>
+                  </a:graphic>
+                </wp:inline>
+              </w:drawing>
+            </w:r>
+          </w:p>
+        </w:tc>
+      </w:tr>
+      <w:tr>
+        <w:tc>
+          <w:tcPr>
+            <w:tcW w:w="4675" w:type="dxa"/>
+          </w:tcPr>
+          <w:p>
+            <w:r>
+              <w:rPr>
+                <w:b/>
+              </w:rPr>
+              <w:t xml:space="preserve">Figure </w:t>
+            </w:r>
+            <w:r>
+              <w:rPr>
+                <w:b/>
+              </w:rPr>
+              <w:t>1</w:t>
+            </w:r>
+            <w:r>
+              <w:rPr>
+                <w:b/>
+              </w:rPr>
+              <w:t>6</w:t>
+            </w:r>
+            <w:r>
+              <w:rPr>
+                <w:b/>
+              </w:rPr>
+              <w:t>:</w:t>
+            </w:r>
+            <w:r>
+              <w:t xml:space="preserve"> unigram topic group with LDA.</w:t>
+            </w:r>
+          </w:p>
+        </w:tc>
+        <w:tc>
+          <w:tcPr>
+            <w:tcW w:w="4675" w:type="dxa"/>
+          </w:tcPr>
+          <w:p>
+            <w:r>
+              <w:rPr>
+                <w:b/>
+              </w:rPr>
+              <w:t xml:space="preserve">Figure </w:t>
+            </w:r>
+            <w:r>
+              <w:rPr>
+                <w:b/>
+              </w:rPr>
+              <w:t>1</w:t>
+            </w:r>
+            <w:r>
+              <w:rPr>
+                <w:b/>
+              </w:rPr>
+              <w:t>7</w:t>
+            </w:r>
+            <w:r>
+              <w:rPr>
+                <w:b/>
+              </w:rPr>
+              <w:t>:</w:t>
+            </w:r>
+            <w:r>
+              <w:t xml:space="preserve"> unigram topic group with NMF.</w:t>
+            </w:r>
+          </w:p>
+        </w:tc>
+      </w:tr>
+    </w:tbl>
+    <w:p/>
+    <w:tbl>
+      <w:tblPr>
+        <w:tblStyle w:val="TableGrid"/>
+        <w:tblW w:w="0" w:type="auto"/>
+        <w:tblLook w:val="04A0" w:firstRow="1" w:lastRow="0" w:firstColumn="1" w:lastColumn="0" w:noHBand="0" w:noVBand="1"/>
+      </w:tblPr>
+      <w:tblGrid>
+        <w:gridCol w:w="4689"/>
+        <w:gridCol w:w="4661"/>
+      </w:tblGrid>
+      <w:tr>
+        <w:tc>
+          <w:tcPr>
+            <w:tcW w:w="4675" w:type="dxa"/>
+          </w:tcPr>
+          <w:p>
+            <w:r>
+              <w:rPr>
+                <w:noProof/>
+              </w:rPr>
+              <w:drawing>
+                <wp:inline distT="0" distB="0" distL="0" distR="0" wp14:anchorId="7B526C08" wp14:editId="31AC9EA2">
+                  <wp:extent cx="2948762" cy="2211572"/>
+                  <wp:effectExtent l="0" t="0" r="4445" b="0"/>
+                  <wp:docPr id="136" name="Picture 136"/>
+                  <wp:cNvGraphicFramePr>
+                    <a:graphicFrameLocks xmlns:a="http://schemas.openxmlformats.org/drawingml/2006/main" noChangeAspect="1"/>
+                  </wp:cNvGraphicFramePr>
+                  <a:graphic xmlns:a="http://schemas.openxmlformats.org/drawingml/2006/main">
+                    <a:graphicData uri="http://schemas.openxmlformats.org/drawingml/2006/picture">
+                      <pic:pic xmlns:pic="http://schemas.openxmlformats.org/drawingml/2006/picture">
+                        <pic:nvPicPr>
+                          <pic:cNvPr id="0" name="Picture 67"/>
+                          <pic:cNvPicPr>
+                            <a:picLocks noChangeAspect="1" noChangeArrowheads="1"/>
+                          </pic:cNvPicPr>
+                        </pic:nvPicPr>
+                        <pic:blipFill>
+                          <a:blip r:embed="rId28" cstate="print">
+                            <a:extLst>
+                              <a:ext uri="{28A0092B-C50C-407E-A947-70E740481C1C}">
+                                <a14:useLocalDpi xmlns:a14="http://schemas.microsoft.com/office/drawing/2010/main" val="0"/>
+                              </a:ext>
+                            </a:extLst>
+                          </a:blip>
+                          <a:srcRect/>
+                          <a:stretch>
+                            <a:fillRect/>
+                          </a:stretch>
+                        </pic:blipFill>
+                        <pic:spPr bwMode="auto">
+                          <a:xfrm>
+                            <a:off x="0" y="0"/>
+                            <a:ext cx="2952123" cy="2214093"/>
+                          </a:xfrm>
+                          <a:prstGeom prst="rect">
+                            <a:avLst/>
+                          </a:prstGeom>
+                          <a:noFill/>
+                          <a:ln>
+                            <a:noFill/>
+                          </a:ln>
+                        </pic:spPr>
+                      </pic:pic>
+                    </a:graphicData>
+                  </a:graphic>
+                </wp:inline>
+              </w:drawing>
+            </w:r>
+          </w:p>
+        </w:tc>
+        <w:tc>
+          <w:tcPr>
+            <w:tcW w:w="4675" w:type="dxa"/>
+          </w:tcPr>
+          <w:p>
+            <w:pPr>
+              <w:jc w:val="right"/>
+            </w:pPr>
+            <w:r>
+              <w:rPr>
+                <w:noProof/>
+              </w:rPr>
+              <w:drawing>
+                <wp:inline distT="0" distB="0" distL="0" distR="0" wp14:anchorId="704F31EE" wp14:editId="156777AE">
+                  <wp:extent cx="2934586" cy="2200939"/>
+                  <wp:effectExtent l="0" t="0" r="0" b="8890"/>
+                  <wp:docPr id="137" name="Picture 137"/>
+                  <wp:cNvGraphicFramePr>
+                    <a:graphicFrameLocks xmlns:a="http://schemas.openxmlformats.org/drawingml/2006/main" noChangeAspect="1"/>
+                  </wp:cNvGraphicFramePr>
+                  <a:graphic xmlns:a="http://schemas.openxmlformats.org/drawingml/2006/main">
+                    <a:graphicData uri="http://schemas.openxmlformats.org/drawingml/2006/picture">
+                      <pic:pic xmlns:pic="http://schemas.openxmlformats.org/drawingml/2006/picture">
+                        <pic:nvPicPr>
+                          <pic:cNvPr id="0" name="Picture 69"/>
+                          <pic:cNvPicPr>
+                            <a:picLocks noChangeAspect="1" noChangeArrowheads="1"/>
+                          </pic:cNvPicPr>
+                        </pic:nvPicPr>
+                        <pic:blipFill>
+                          <a:blip r:embed="rId29" cstate="print">
+                            <a:extLst>
+                              <a:ext uri="{28A0092B-C50C-407E-A947-70E740481C1C}">
+                                <a14:useLocalDpi xmlns:a14="http://schemas.microsoft.com/office/drawing/2010/main" val="0"/>
+                              </a:ext>
+                            </a:extLst>
+                          </a:blip>
+                          <a:srcRect/>
+                          <a:stretch>
+                            <a:fillRect/>
+                          </a:stretch>
+                        </pic:blipFill>
+                        <pic:spPr bwMode="auto">
+                          <a:xfrm>
+                            <a:off x="0" y="0"/>
+                            <a:ext cx="2937474" cy="2203105"/>
+                          </a:xfrm>
+                          <a:prstGeom prst="rect">
+                            <a:avLst/>
+                          </a:prstGeom>
+                          <a:noFill/>
+                          <a:ln>
+                            <a:noFill/>
+                          </a:ln>
+                        </pic:spPr>
+                      </pic:pic>
+                    </a:graphicData>
+                  </a:graphic>
+                </wp:inline>
+              </w:drawing>
+            </w:r>
+          </w:p>
+        </w:tc>
+      </w:tr>
+      <w:tr>
+        <w:tc>
+          <w:tcPr>
+            <w:tcW w:w="4675" w:type="dxa"/>
+          </w:tcPr>
+          <w:p>
+            <w:r>
+              <w:rPr>
+                <w:b/>
+              </w:rPr>
+              <w:t xml:space="preserve">Figure </w:t>
+            </w:r>
+            <w:r>
+              <w:rPr>
+                <w:b/>
+              </w:rPr>
+              <w:t>18</w:t>
+            </w:r>
+            <w:r>
+              <w:rPr>
+                <w:b/>
+              </w:rPr>
+              <w:t>:</w:t>
+            </w:r>
+            <w:r>
+              <w:t xml:space="preserve"> unigram topic group with LDA.</w:t>
+            </w:r>
+          </w:p>
+        </w:tc>
+        <w:tc>
+          <w:tcPr>
+            <w:tcW w:w="4675" w:type="dxa"/>
+          </w:tcPr>
+          <w:p>
+            <w:r>
+              <w:rPr>
+                <w:b/>
+              </w:rPr>
+              <w:t xml:space="preserve">Figure </w:t>
+            </w:r>
+            <w:r>
+              <w:rPr>
+                <w:b/>
+              </w:rPr>
+              <w:t>19</w:t>
+            </w:r>
+            <w:r>
+              <w:rPr>
+                <w:b/>
+              </w:rPr>
+              <w:t>:</w:t>
+            </w:r>
+            <w:r>
+              <w:t xml:space="preserve"> </w:t>
+            </w:r>
+            <w:r>
+              <w:t>un</w:t>
+            </w:r>
+            <w:r>
+              <w:t>igram topic group with NMF.</w:t>
+            </w:r>
+          </w:p>
+        </w:tc>
+      </w:tr>
+    </w:tbl>
+    <w:p/>
+    <w:tbl>
+      <w:tblPr>
+        <w:tblStyle w:val="TableGrid"/>
+        <w:tblW w:w="0" w:type="auto"/>
+        <w:tblLook w:val="04A0" w:firstRow="1" w:lastRow="0" w:firstColumn="1" w:lastColumn="0" w:noHBand="0" w:noVBand="1"/>
+      </w:tblPr>
+      <w:tblGrid>
+        <w:gridCol w:w="4709"/>
+        <w:gridCol w:w="4641"/>
+      </w:tblGrid>
+      <w:tr>
+        <w:tc>
+          <w:tcPr>
+            <w:tcW w:w="4675" w:type="dxa"/>
+          </w:tcPr>
+          <w:p>
+            <w:r>
+              <w:rPr>
+                <w:noProof/>
+              </w:rPr>
+              <w:lastRenderedPageBreak/>
+              <w:drawing>
+                <wp:inline distT="0" distB="0" distL="0" distR="0" wp14:anchorId="33DEC434" wp14:editId="4E7522C0">
+                  <wp:extent cx="2863702" cy="2147777"/>
+                  <wp:effectExtent l="0" t="0" r="0" b="5080"/>
+                  <wp:docPr id="140" name="Picture 140"/>
+                  <wp:cNvGraphicFramePr>
+                    <a:graphicFrameLocks xmlns:a="http://schemas.openxmlformats.org/drawingml/2006/main" noChangeAspect="1"/>
+                  </wp:cNvGraphicFramePr>
+                  <a:graphic xmlns:a="http://schemas.openxmlformats.org/drawingml/2006/main">
+                    <a:graphicData uri="http://schemas.openxmlformats.org/drawingml/2006/picture">
+                      <pic:pic xmlns:pic="http://schemas.openxmlformats.org/drawingml/2006/picture">
+                        <pic:nvPicPr>
+                          <pic:cNvPr id="0" name="Picture 71"/>
+                          <pic:cNvPicPr>
+                            <a:picLocks noChangeAspect="1" noChangeArrowheads="1"/>
+                          </pic:cNvPicPr>
+                        </pic:nvPicPr>
+                        <pic:blipFill>
+                          <a:blip r:embed="rId30" cstate="print">
+                            <a:extLst>
+                              <a:ext uri="{28A0092B-C50C-407E-A947-70E740481C1C}">
+                                <a14:useLocalDpi xmlns:a14="http://schemas.microsoft.com/office/drawing/2010/main" val="0"/>
+                              </a:ext>
+                            </a:extLst>
+                          </a:blip>
+                          <a:srcRect/>
+                          <a:stretch>
+                            <a:fillRect/>
+                          </a:stretch>
+                        </pic:blipFill>
+                        <pic:spPr bwMode="auto">
+                          <a:xfrm>
+                            <a:off x="0" y="0"/>
+                            <a:ext cx="2869464" cy="2152098"/>
+                          </a:xfrm>
+                          <a:prstGeom prst="rect">
+                            <a:avLst/>
+                          </a:prstGeom>
+                          <a:noFill/>
+                          <a:ln>
+                            <a:noFill/>
+                          </a:ln>
+                        </pic:spPr>
+                      </pic:pic>
+                    </a:graphicData>
+                  </a:graphic>
+                </wp:inline>
+              </w:drawing>
+            </w:r>
+          </w:p>
+        </w:tc>
+        <w:tc>
+          <w:tcPr>
+            <w:tcW w:w="4675" w:type="dxa"/>
+          </w:tcPr>
+          <w:p>
+            <w:pPr>
+              <w:jc w:val="right"/>
+            </w:pPr>
+            <w:r>
+              <w:rPr>
+                <w:noProof/>
+              </w:rPr>
+              <w:drawing>
+                <wp:inline distT="0" distB="0" distL="0" distR="0" wp14:anchorId="39542471" wp14:editId="1A1C3C49">
+                  <wp:extent cx="2817451" cy="2113088"/>
+                  <wp:effectExtent l="0" t="0" r="2540" b="1905"/>
+                  <wp:docPr id="141" name="Picture 141"/>
+                  <wp:cNvGraphicFramePr>
+                    <a:graphicFrameLocks xmlns:a="http://schemas.openxmlformats.org/drawingml/2006/main" noChangeAspect="1"/>
+                  </wp:cNvGraphicFramePr>
+                  <a:graphic xmlns:a="http://schemas.openxmlformats.org/drawingml/2006/main">
+                    <a:graphicData uri="http://schemas.openxmlformats.org/drawingml/2006/picture">
+                      <pic:pic xmlns:pic="http://schemas.openxmlformats.org/drawingml/2006/picture">
+                        <pic:nvPicPr>
+                          <pic:cNvPr id="0" name="Picture 73"/>
+                          <pic:cNvPicPr>
+                            <a:picLocks noChangeAspect="1" noChangeArrowheads="1"/>
+                          </pic:cNvPicPr>
+                        </pic:nvPicPr>
+                        <pic:blipFill>
+                          <a:blip r:embed="rId31" cstate="print">
+                            <a:extLst>
+                              <a:ext uri="{28A0092B-C50C-407E-A947-70E740481C1C}">
+                                <a14:useLocalDpi xmlns:a14="http://schemas.microsoft.com/office/drawing/2010/main" val="0"/>
+                              </a:ext>
+                            </a:extLst>
+                          </a:blip>
+                          <a:srcRect/>
+                          <a:stretch>
+                            <a:fillRect/>
+                          </a:stretch>
+                        </pic:blipFill>
+                        <pic:spPr bwMode="auto">
+                          <a:xfrm>
+                            <a:off x="0" y="0"/>
+                            <a:ext cx="2820840" cy="2115630"/>
+                          </a:xfrm>
+                          <a:prstGeom prst="rect">
+                            <a:avLst/>
+                          </a:prstGeom>
+                          <a:noFill/>
+                          <a:ln>
+                            <a:noFill/>
+                          </a:ln>
+                        </pic:spPr>
+                      </pic:pic>
+                    </a:graphicData>
+                  </a:graphic>
+                </wp:inline>
+              </w:drawing>
+            </w:r>
+          </w:p>
+        </w:tc>
+      </w:tr>
+      <w:tr>
+        <w:tc>
+          <w:tcPr>
+            <w:tcW w:w="4675" w:type="dxa"/>
+          </w:tcPr>
+          <w:p>
+            <w:r>
+              <w:rPr>
+                <w:b/>
+              </w:rPr>
+              <w:t xml:space="preserve">Figure </w:t>
+            </w:r>
+            <w:r>
+              <w:rPr>
+                <w:b/>
+              </w:rPr>
+              <w:t>2</w:t>
+            </w:r>
+            <w:r>
+              <w:rPr>
+                <w:b/>
+              </w:rPr>
+              <w:t>0</w:t>
+            </w:r>
+            <w:r>
+              <w:rPr>
+                <w:b/>
+              </w:rPr>
+              <w:t>:</w:t>
+            </w:r>
+            <w:r>
+              <w:t xml:space="preserve"> unigram topic group with LDA.</w:t>
+            </w:r>
+          </w:p>
+        </w:tc>
+        <w:tc>
+          <w:tcPr>
+            <w:tcW w:w="4675" w:type="dxa"/>
+          </w:tcPr>
+          <w:p>
+            <w:r>
+              <w:rPr>
+                <w:b/>
+              </w:rPr>
+              <w:t xml:space="preserve">Figure </w:t>
+            </w:r>
+            <w:r>
+              <w:rPr>
+                <w:b/>
+              </w:rPr>
+              <w:t>2</w:t>
+            </w:r>
+            <w:r>
+              <w:rPr>
+                <w:b/>
+              </w:rPr>
+              <w:t>1</w:t>
+            </w:r>
+            <w:r>
+              <w:rPr>
+                <w:b/>
+              </w:rPr>
+              <w:t>:</w:t>
+            </w:r>
+            <w:r>
+              <w:t xml:space="preserve"> unigram topic group with NMF.</w:t>
+            </w:r>
+          </w:p>
+        </w:tc>
+      </w:tr>
+    </w:tbl>
+    <w:p/>
+    <w:p>
+      <w:pPr>
+        <w:pStyle w:val="Heading2"/>
+      </w:pPr>
+      <w:r>
+        <w:t>Bigrams</w:t>
+      </w:r>
+    </w:p>
+    <w:p>
+      <w:pPr>
+        <w:rPr>
+          <w:sz w:val="24"/>
+          <w:szCs w:val="24"/>
+        </w:rPr>
+      </w:pPr>
+      <w:r>
+        <w:rPr>
+          <w:sz w:val="24"/>
+          <w:szCs w:val="24"/>
+        </w:rPr>
+        <w:t xml:space="preserve">Without loss of generality, similar bigram visualizations </w:t>
+      </w:r>
+      <w:r>
+        <w:rPr>
+          <w:sz w:val="24"/>
+          <w:szCs w:val="24"/>
+        </w:rPr>
+        <w:t>are available for full download</w:t>
+      </w:r>
+      <w:r>
+        <w:rPr>
+          <w:rStyle w:val="FootnoteReference"/>
+          <w:sz w:val="24"/>
+          <w:szCs w:val="24"/>
+        </w:rPr>
+        <w:footnoteReference w:id="11"/>
+      </w:r>
+      <w:r>
+        <w:rPr>
+          <w:sz w:val="24"/>
+          <w:szCs w:val="24"/>
+        </w:rPr>
+        <w:t>.</w:t>
+      </w:r>
+      <w:bookmarkStart w:id="5" w:name="_GoBack"/>
       <w:bookmarkEnd w:id="5"/>
     </w:p>
-    <w:p/>
-    <w:p>
-      <w:pPr>
-        <w:pStyle w:val="Heading2"/>
-      </w:pPr>
-      <w:bookmarkStart w:id="6" w:name="_Toc10550921"/>
-      <w:r>
-        <w:t>Latent Dirichlet Allocation</w:t>
+    <w:p>
+      <w:pPr>
+        <w:rPr>
+          <w:sz w:val="24"/>
+          <w:szCs w:val="24"/>
+        </w:rPr>
+      </w:pPr>
+    </w:p>
+    <w:p>
+      <w:pPr>
+        <w:pStyle w:val="Heading1"/>
+      </w:pPr>
+      <w:bookmarkStart w:id="6" w:name="_Toc10550925"/>
+      <w:r>
+        <w:t>Conclusion</w:t>
+      </w:r>
+      <w:r>
+        <w:t>s</w:t>
       </w:r>
       <w:bookmarkEnd w:id="6"/>
-    </w:p>
-    <w:p/>
-    <w:p>
-      <w:pPr>
-        <w:pStyle w:val="Heading2"/>
-      </w:pPr>
-      <w:bookmarkStart w:id="7" w:name="_Toc10550922"/>
-      <w:r>
-        <w:t>Non-negative Matrix factorization</w:t>
-      </w:r>
-      <w:bookmarkEnd w:id="7"/>
-    </w:p>
-    <w:p/>
-    <w:p>
-      <w:pPr>
-        <w:pStyle w:val="Heading2"/>
-      </w:pPr>
-      <w:bookmarkStart w:id="8" w:name="_Toc10550923"/>
-      <w:r>
-        <w:t>Overall Sentiment</w:t>
-      </w:r>
-      <w:bookmarkEnd w:id="8"/>
-    </w:p>
-    <w:p/>
-    <w:p>
-      <w:pPr>
-        <w:pStyle w:val="Heading2"/>
-      </w:pPr>
-      <w:bookmarkStart w:id="9" w:name="_Toc10550924"/>
-      <w:r>
-        <w:t xml:space="preserve">Overall </w:t>
-      </w:r>
-      <w:r>
-        <w:t>Topic Model</w:t>
-      </w:r>
-      <w:bookmarkEnd w:id="9"/>
-    </w:p>
-    <w:p/>
-    <w:p>
-      <w:pPr>
-        <w:pStyle w:val="Heading1"/>
-      </w:pPr>
-      <w:bookmarkStart w:id="10" w:name="_Toc10550925"/>
-      <w:r>
-        <w:t>Conclusion</w:t>
-      </w:r>
-      <w:r>
-        <w:t>s</w:t>
-      </w:r>
-      <w:bookmarkEnd w:id="10"/>
     </w:p>
     <w:p>
       <w:pPr>
@@ -5164,6 +7720,60 @@
             <w:rStyle w:val="Hyperlink"/>
           </w:rPr>
           <w:t>https://scikit-learn.org/stable/modules/generated/sklearn.feature_extraction.text.CountVectorizer.html</w:t>
+        </w:r>
+      </w:hyperlink>
+    </w:p>
+  </w:footnote>
+  <w:footnote w:id="10">
+    <w:p>
+      <w:pPr>
+        <w:pStyle w:val="FootnoteText"/>
+        <w:rPr>
+          <w:lang w:val="en-CA"/>
+        </w:rPr>
+      </w:pPr>
+      <w:r>
+        <w:rPr>
+          <w:rStyle w:val="FootnoteReference"/>
+        </w:rPr>
+        <w:footnoteRef/>
+      </w:r>
+      <w:r>
+        <w:t xml:space="preserve"> </w:t>
+      </w:r>
+      <w:hyperlink r:id="rId10" w:history="1">
+        <w:r>
+          <w:rPr>
+            <w:rStyle w:val="Hyperlink"/>
+          </w:rPr>
+          <w:t>https://github.com/jeff1evesque/ist-736-hw/tree/master/hw8/viz</w:t>
+        </w:r>
+      </w:hyperlink>
+    </w:p>
+  </w:footnote>
+  <w:footnote w:id="11">
+    <w:p>
+      <w:pPr>
+        <w:pStyle w:val="FootnoteText"/>
+        <w:rPr>
+          <w:lang w:val="en-CA"/>
+        </w:rPr>
+      </w:pPr>
+      <w:r>
+        <w:rPr>
+          <w:rStyle w:val="FootnoteReference"/>
+        </w:rPr>
+        <w:footnoteRef/>
+      </w:r>
+      <w:r>
+        <w:t xml:space="preserve"> </w:t>
+      </w:r>
+      <w:hyperlink r:id="rId11" w:history="1">
+        <w:r>
+          <w:rPr>
+            <w:rStyle w:val="Hyperlink"/>
+          </w:rPr>
+          <w:t>https://github.com/jeff1evesque/ist-736-hw/tree/master/hw8/viz</w:t>
         </w:r>
       </w:hyperlink>
     </w:p>
@@ -5564,6 +8174,119 @@
     </w:lvl>
   </w:abstractNum>
   <w:abstractNum w:abstractNumId="2" w15:restartNumberingAfterBreak="0">
+    <w:nsid w:val="25FD1508"/>
+    <w:multiLevelType w:val="hybridMultilevel"/>
+    <w:tmpl w:val="2452DDB4"/>
+    <w:lvl w:ilvl="0" w:tplc="04090001">
+      <w:start w:val="1"/>
+      <w:numFmt w:val="bullet"/>
+      <w:lvlText w:val=""/>
+      <w:lvlJc w:val="left"/>
+      <w:pPr>
+        <w:ind w:left="720" w:hanging="360"/>
+      </w:pPr>
+      <w:rPr>
+        <w:rFonts w:ascii="Symbol" w:hAnsi="Symbol" w:hint="default"/>
+      </w:rPr>
+    </w:lvl>
+    <w:lvl w:ilvl="1" w:tplc="04090003" w:tentative="1">
+      <w:start w:val="1"/>
+      <w:numFmt w:val="bullet"/>
+      <w:lvlText w:val="o"/>
+      <w:lvlJc w:val="left"/>
+      <w:pPr>
+        <w:ind w:left="1440" w:hanging="360"/>
+      </w:pPr>
+      <w:rPr>
+        <w:rFonts w:ascii="Courier New" w:hAnsi="Courier New" w:cs="Courier New" w:hint="default"/>
+      </w:rPr>
+    </w:lvl>
+    <w:lvl w:ilvl="2" w:tplc="04090005" w:tentative="1">
+      <w:start w:val="1"/>
+      <w:numFmt w:val="bullet"/>
+      <w:lvlText w:val=""/>
+      <w:lvlJc w:val="left"/>
+      <w:pPr>
+        <w:ind w:left="2160" w:hanging="360"/>
+      </w:pPr>
+      <w:rPr>
+        <w:rFonts w:ascii="Wingdings" w:hAnsi="Wingdings" w:hint="default"/>
+      </w:rPr>
+    </w:lvl>
+    <w:lvl w:ilvl="3" w:tplc="04090001" w:tentative="1">
+      <w:start w:val="1"/>
+      <w:numFmt w:val="bullet"/>
+      <w:lvlText w:val=""/>
+      <w:lvlJc w:val="left"/>
+      <w:pPr>
+        <w:ind w:left="2880" w:hanging="360"/>
+      </w:pPr>
+      <w:rPr>
+        <w:rFonts w:ascii="Symbol" w:hAnsi="Symbol" w:hint="default"/>
+      </w:rPr>
+    </w:lvl>
+    <w:lvl w:ilvl="4" w:tplc="04090003" w:tentative="1">
+      <w:start w:val="1"/>
+      <w:numFmt w:val="bullet"/>
+      <w:lvlText w:val="o"/>
+      <w:lvlJc w:val="left"/>
+      <w:pPr>
+        <w:ind w:left="3600" w:hanging="360"/>
+      </w:pPr>
+      <w:rPr>
+        <w:rFonts w:ascii="Courier New" w:hAnsi="Courier New" w:cs="Courier New" w:hint="default"/>
+      </w:rPr>
+    </w:lvl>
+    <w:lvl w:ilvl="5" w:tplc="04090005" w:tentative="1">
+      <w:start w:val="1"/>
+      <w:numFmt w:val="bullet"/>
+      <w:lvlText w:val=""/>
+      <w:lvlJc w:val="left"/>
+      <w:pPr>
+        <w:ind w:left="4320" w:hanging="360"/>
+      </w:pPr>
+      <w:rPr>
+        <w:rFonts w:ascii="Wingdings" w:hAnsi="Wingdings" w:hint="default"/>
+      </w:rPr>
+    </w:lvl>
+    <w:lvl w:ilvl="6" w:tplc="04090001" w:tentative="1">
+      <w:start w:val="1"/>
+      <w:numFmt w:val="bullet"/>
+      <w:lvlText w:val=""/>
+      <w:lvlJc w:val="left"/>
+      <w:pPr>
+        <w:ind w:left="5040" w:hanging="360"/>
+      </w:pPr>
+      <w:rPr>
+        <w:rFonts w:ascii="Symbol" w:hAnsi="Symbol" w:hint="default"/>
+      </w:rPr>
+    </w:lvl>
+    <w:lvl w:ilvl="7" w:tplc="04090003" w:tentative="1">
+      <w:start w:val="1"/>
+      <w:numFmt w:val="bullet"/>
+      <w:lvlText w:val="o"/>
+      <w:lvlJc w:val="left"/>
+      <w:pPr>
+        <w:ind w:left="5760" w:hanging="360"/>
+      </w:pPr>
+      <w:rPr>
+        <w:rFonts w:ascii="Courier New" w:hAnsi="Courier New" w:cs="Courier New" w:hint="default"/>
+      </w:rPr>
+    </w:lvl>
+    <w:lvl w:ilvl="8" w:tplc="04090005" w:tentative="1">
+      <w:start w:val="1"/>
+      <w:numFmt w:val="bullet"/>
+      <w:lvlText w:val=""/>
+      <w:lvlJc w:val="left"/>
+      <w:pPr>
+        <w:ind w:left="6480" w:hanging="360"/>
+      </w:pPr>
+      <w:rPr>
+        <w:rFonts w:ascii="Wingdings" w:hAnsi="Wingdings" w:hint="default"/>
+      </w:rPr>
+    </w:lvl>
+  </w:abstractNum>
+  <w:abstractNum w:abstractNumId="3" w15:restartNumberingAfterBreak="0">
     <w:nsid w:val="28AE5641"/>
     <w:multiLevelType w:val="hybridMultilevel"/>
     <w:tmpl w:val="8DBA81E4"/>
@@ -5649,7 +8372,7 @@
       </w:pPr>
     </w:lvl>
   </w:abstractNum>
-  <w:abstractNum w:abstractNumId="3" w15:restartNumberingAfterBreak="0">
+  <w:abstractNum w:abstractNumId="4" w15:restartNumberingAfterBreak="0">
     <w:nsid w:val="309873E3"/>
     <w:multiLevelType w:val="hybridMultilevel"/>
     <w:tmpl w:val="58C63472"/>
@@ -5762,7 +8485,7 @@
       </w:rPr>
     </w:lvl>
   </w:abstractNum>
-  <w:abstractNum w:abstractNumId="4" w15:restartNumberingAfterBreak="0">
+  <w:abstractNum w:abstractNumId="5" w15:restartNumberingAfterBreak="0">
     <w:nsid w:val="340F58B0"/>
     <w:multiLevelType w:val="hybridMultilevel"/>
     <w:tmpl w:val="4CF4C09E"/>
@@ -5875,7 +8598,7 @@
       </w:rPr>
     </w:lvl>
   </w:abstractNum>
-  <w:abstractNum w:abstractNumId="5" w15:restartNumberingAfterBreak="0">
+  <w:abstractNum w:abstractNumId="6" w15:restartNumberingAfterBreak="0">
     <w:nsid w:val="380C50D0"/>
     <w:multiLevelType w:val="hybridMultilevel"/>
     <w:tmpl w:val="F0BE71A4"/>
@@ -5988,7 +8711,7 @@
       </w:rPr>
     </w:lvl>
   </w:abstractNum>
-  <w:abstractNum w:abstractNumId="6" w15:restartNumberingAfterBreak="0">
+  <w:abstractNum w:abstractNumId="7" w15:restartNumberingAfterBreak="0">
     <w:nsid w:val="388158F7"/>
     <w:multiLevelType w:val="hybridMultilevel"/>
     <w:tmpl w:val="751C123A"/>
@@ -6101,7 +8824,7 @@
       </w:rPr>
     </w:lvl>
   </w:abstractNum>
-  <w:abstractNum w:abstractNumId="7" w15:restartNumberingAfterBreak="0">
+  <w:abstractNum w:abstractNumId="8" w15:restartNumberingAfterBreak="0">
     <w:nsid w:val="3BDE79DF"/>
     <w:multiLevelType w:val="hybridMultilevel"/>
     <w:tmpl w:val="53F07EA6"/>
@@ -6214,7 +8937,7 @@
       </w:rPr>
     </w:lvl>
   </w:abstractNum>
-  <w:abstractNum w:abstractNumId="8" w15:restartNumberingAfterBreak="0">
+  <w:abstractNum w:abstractNumId="9" w15:restartNumberingAfterBreak="0">
     <w:nsid w:val="4A5568BA"/>
     <w:multiLevelType w:val="hybridMultilevel"/>
     <w:tmpl w:val="01B0F426"/>
@@ -6327,7 +9050,7 @@
       </w:rPr>
     </w:lvl>
   </w:abstractNum>
-  <w:abstractNum w:abstractNumId="9" w15:restartNumberingAfterBreak="0">
+  <w:abstractNum w:abstractNumId="10" w15:restartNumberingAfterBreak="0">
     <w:nsid w:val="5CA913E0"/>
     <w:multiLevelType w:val="hybridMultilevel"/>
     <w:tmpl w:val="6A28FAF4"/>
@@ -6440,7 +9163,7 @@
       </w:rPr>
     </w:lvl>
   </w:abstractNum>
-  <w:abstractNum w:abstractNumId="10" w15:restartNumberingAfterBreak="0">
+  <w:abstractNum w:abstractNumId="11" w15:restartNumberingAfterBreak="0">
     <w:nsid w:val="791B5F62"/>
     <w:multiLevelType w:val="hybridMultilevel"/>
     <w:tmpl w:val="FC667E2A"/>
@@ -6530,37 +9253,40 @@
     </w:lvl>
   </w:abstractNum>
   <w:num w:numId="1">
-    <w:abstractNumId w:val="3"/>
+    <w:abstractNumId w:val="4"/>
   </w:num>
   <w:num w:numId="2">
-    <w:abstractNumId w:val="4"/>
+    <w:abstractNumId w:val="5"/>
   </w:num>
   <w:num w:numId="3">
     <w:abstractNumId w:val="1"/>
   </w:num>
   <w:num w:numId="4">
-    <w:abstractNumId w:val="5"/>
+    <w:abstractNumId w:val="6"/>
   </w:num>
   <w:num w:numId="5">
-    <w:abstractNumId w:val="6"/>
+    <w:abstractNumId w:val="7"/>
   </w:num>
   <w:num w:numId="6">
-    <w:abstractNumId w:val="9"/>
+    <w:abstractNumId w:val="10"/>
   </w:num>
   <w:num w:numId="7">
-    <w:abstractNumId w:val="8"/>
+    <w:abstractNumId w:val="9"/>
   </w:num>
   <w:num w:numId="8">
     <w:abstractNumId w:val="0"/>
   </w:num>
   <w:num w:numId="9">
-    <w:abstractNumId w:val="7"/>
+    <w:abstractNumId w:val="8"/>
   </w:num>
   <w:num w:numId="10">
-    <w:abstractNumId w:val="2"/>
+    <w:abstractNumId w:val="3"/>
   </w:num>
   <w:num w:numId="11">
-    <w:abstractNumId w:val="10"/>
+    <w:abstractNumId w:val="11"/>
+  </w:num>
+  <w:num w:numId="12">
+    <w:abstractNumId w:val="2"/>
   </w:num>
 </w:numbering>
 </file>
@@ -7826,7 +10552,7 @@
 </file>
 
 <file path=customXml/itemProps2.xml><?xml version="1.0" encoding="utf-8"?>
-<ds:datastoreItem xmlns:ds="http://schemas.openxmlformats.org/officeDocument/2006/customXml" ds:itemID="{8022CC74-0BD6-4699-869F-D4D4B9A77664}">
+<ds:datastoreItem xmlns:ds="http://schemas.openxmlformats.org/officeDocument/2006/customXml" ds:itemID="{77522D97-7CCE-421F-8D5E-7734E8160EDD}">
   <ds:schemaRefs>
     <ds:schemaRef ds:uri="http://schemas.openxmlformats.org/officeDocument/2006/bibliography"/>
   </ds:schemaRefs>

</xml_diff>

<commit_message>
#171: write-up.docx, finish 'conclusion'
</commit_message>
<xml_diff>
--- a/hw8/write-up.docx
+++ b/hw8/write-up.docx
@@ -10,7 +10,6 @@
           <w:docPartUnique/>
         </w:docPartObj>
       </w:sdtPr>
-      <w:sdtEndPr/>
       <w:sdtContent>
         <w:p>
           <w:pPr>
@@ -150,7 +149,6 @@
                                     <w:dataBinding w:prefixMappings="xmlns:ns0='http://purl.org/dc/elements/1.1/' xmlns:ns1='http://schemas.openxmlformats.org/package/2006/metadata/core-properties' " w:xpath="/ns1:coreProperties[1]/ns0:creator[1]" w:storeItemID="{6C3C8BC8-F283-45AE-878A-BAB7291924A1}"/>
                                     <w:text/>
                                   </w:sdtPr>
-                                  <w:sdtEndPr/>
                                   <w:sdtContent>
                                     <w:p>
                                       <w:pPr>
@@ -192,7 +190,6 @@
                                       <w:dataBinding w:prefixMappings="xmlns:ns0='http://schemas.openxmlformats.org/officeDocument/2006/extended-properties' " w:xpath="/ns0:Properties[1]/ns0:Company[1]" w:storeItemID="{6668398D-A668-4E3E-A5EB-62B293D839F1}"/>
                                       <w:text/>
                                     </w:sdtPr>
-                                    <w:sdtEndPr/>
                                     <w:sdtContent>
                                       <w:r>
                                         <w:rPr>
@@ -223,7 +220,6 @@
                                       <w:dataBinding w:prefixMappings="xmlns:ns0='http://schemas.microsoft.com/office/2006/coverPageProps' " w:xpath="/ns0:CoverPageProperties[1]/ns0:CompanyAddress[1]" w:storeItemID="{55AF091B-3C7A-41E3-B477-F2FDAA23CFDA}"/>
                                       <w:text/>
                                     </w:sdtPr>
-                                    <w:sdtEndPr/>
                                     <w:sdtContent>
                                       <w:r>
                                         <w:rPr>
@@ -292,7 +288,6 @@
                                     <w:dataBinding w:prefixMappings="xmlns:ns0='http://purl.org/dc/elements/1.1/' xmlns:ns1='http://schemas.openxmlformats.org/package/2006/metadata/core-properties' " w:xpath="/ns1:coreProperties[1]/ns0:title[1]" w:storeItemID="{6C3C8BC8-F283-45AE-878A-BAB7291924A1}"/>
                                     <w:text/>
                                   </w:sdtPr>
-                                  <w:sdtEndPr/>
                                   <w:sdtContent>
                                     <w:p>
                                       <w:pPr>
@@ -314,16 +309,7 @@
                                           <w:sz w:val="108"/>
                                           <w:szCs w:val="108"/>
                                         </w:rPr>
-                                        <w:t>IST-736: HW</w:t>
-                                      </w:r>
-                                      <w:r>
-                                        <w:rPr>
-                                          <w:rFonts w:asciiTheme="majorHAnsi" w:eastAsiaTheme="majorEastAsia" w:hAnsiTheme="majorHAnsi" w:cstheme="majorBidi"/>
-                                          <w:color w:val="595959" w:themeColor="text1" w:themeTint="A6"/>
-                                          <w:sz w:val="108"/>
-                                          <w:szCs w:val="108"/>
-                                        </w:rPr>
-                                        <w:t>8</w:t>
+                                        <w:t>IST-736: HW8</w:t>
                                       </w:r>
                                     </w:p>
                                   </w:sdtContent>
@@ -342,7 +328,6 @@
                                     <w:dataBinding w:prefixMappings="xmlns:ns0='http://purl.org/dc/elements/1.1/' xmlns:ns1='http://schemas.openxmlformats.org/package/2006/metadata/core-properties' " w:xpath="/ns1:coreProperties[1]/ns0:subject[1]" w:storeItemID="{6C3C8BC8-F283-45AE-878A-BAB7291924A1}"/>
                                     <w:text/>
                                   </w:sdtPr>
-                                  <w:sdtEndPr/>
                                   <w:sdtContent>
                                     <w:p>
                                       <w:pPr>
@@ -408,7 +393,6 @@
                               <w:dataBinding w:prefixMappings="xmlns:ns0='http://purl.org/dc/elements/1.1/' xmlns:ns1='http://schemas.openxmlformats.org/package/2006/metadata/core-properties' " w:xpath="/ns1:coreProperties[1]/ns0:creator[1]" w:storeItemID="{6C3C8BC8-F283-45AE-878A-BAB7291924A1}"/>
                               <w:text/>
                             </w:sdtPr>
-                            <w:sdtEndPr/>
                             <w:sdtContent>
                               <w:p>
                                 <w:pPr>
@@ -450,7 +434,6 @@
                                 <w:dataBinding w:prefixMappings="xmlns:ns0='http://schemas.openxmlformats.org/officeDocument/2006/extended-properties' " w:xpath="/ns0:Properties[1]/ns0:Company[1]" w:storeItemID="{6668398D-A668-4E3E-A5EB-62B293D839F1}"/>
                                 <w:text/>
                               </w:sdtPr>
-                              <w:sdtEndPr/>
                               <w:sdtContent>
                                 <w:r>
                                   <w:rPr>
@@ -481,7 +464,6 @@
                                 <w:dataBinding w:prefixMappings="xmlns:ns0='http://schemas.microsoft.com/office/2006/coverPageProps' " w:xpath="/ns0:CoverPageProperties[1]/ns0:CompanyAddress[1]" w:storeItemID="{55AF091B-3C7A-41E3-B477-F2FDAA23CFDA}"/>
                                 <w:text/>
                               </w:sdtPr>
-                              <w:sdtEndPr/>
                               <w:sdtContent>
                                 <w:r>
                                   <w:rPr>
@@ -518,7 +500,6 @@
                               <w:dataBinding w:prefixMappings="xmlns:ns0='http://purl.org/dc/elements/1.1/' xmlns:ns1='http://schemas.openxmlformats.org/package/2006/metadata/core-properties' " w:xpath="/ns1:coreProperties[1]/ns0:title[1]" w:storeItemID="{6C3C8BC8-F283-45AE-878A-BAB7291924A1}"/>
                               <w:text/>
                             </w:sdtPr>
-                            <w:sdtEndPr/>
                             <w:sdtContent>
                               <w:p>
                                 <w:pPr>
@@ -540,16 +521,7 @@
                                     <w:sz w:val="108"/>
                                     <w:szCs w:val="108"/>
                                   </w:rPr>
-                                  <w:t>IST-736: HW</w:t>
-                                </w:r>
-                                <w:r>
-                                  <w:rPr>
-                                    <w:rFonts w:asciiTheme="majorHAnsi" w:eastAsiaTheme="majorEastAsia" w:hAnsiTheme="majorHAnsi" w:cstheme="majorBidi"/>
-                                    <w:color w:val="595959" w:themeColor="text1" w:themeTint="A6"/>
-                                    <w:sz w:val="108"/>
-                                    <w:szCs w:val="108"/>
-                                  </w:rPr>
-                                  <w:t>8</w:t>
+                                  <w:t>IST-736: HW8</w:t>
                                 </w:r>
                               </w:p>
                             </w:sdtContent>
@@ -568,7 +540,6 @@
                               <w:dataBinding w:prefixMappings="xmlns:ns0='http://purl.org/dc/elements/1.1/' xmlns:ns1='http://schemas.openxmlformats.org/package/2006/metadata/core-properties' " w:xpath="/ns1:coreProperties[1]/ns0:subject[1]" w:storeItemID="{6C3C8BC8-F283-45AE-878A-BAB7291924A1}"/>
                               <w:text/>
                             </w:sdtPr>
-                            <w:sdtEndPr/>
                             <w:sdtContent>
                               <w:p>
                                 <w:pPr>
@@ -729,7 +700,7 @@
           <w:r>
             <w:fldChar w:fldCharType="separate"/>
           </w:r>
-          <w:hyperlink w:anchor="_Toc10550916" w:history="1">
+          <w:hyperlink w:anchor="_Toc10559482" w:history="1">
             <w:r>
               <w:rPr>
                 <w:rStyle w:val="Hyperlink"/>
@@ -756,7 +727,7 @@
                 <w:noProof/>
                 <w:webHidden/>
               </w:rPr>
-              <w:instrText xml:space="preserve"> PAGEREF _Toc10550916 \h </w:instrText>
+              <w:instrText xml:space="preserve"> PAGEREF _Toc10559482 \h </w:instrText>
             </w:r>
             <w:r>
               <w:rPr>
@@ -798,13 +769,13 @@
               <w:noProof/>
             </w:rPr>
           </w:pPr>
-          <w:hyperlink w:anchor="_Toc10550917" w:history="1">
+          <w:hyperlink w:anchor="_Toc10559483" w:history="1">
             <w:r>
               <w:rPr>
                 <w:rStyle w:val="Hyperlink"/>
                 <w:noProof/>
               </w:rPr>
-              <w:t>Data Preparation</w:t>
+              <w:t>Analysis</w:t>
             </w:r>
             <w:r>
               <w:rPr>
@@ -825,7 +796,76 @@
                 <w:noProof/>
                 <w:webHidden/>
               </w:rPr>
-              <w:instrText xml:space="preserve"> PAGEREF _Toc10550917 \h </w:instrText>
+              <w:instrText xml:space="preserve"> PAGEREF _Toc10559483 \h </w:instrText>
+            </w:r>
+            <w:r>
+              <w:rPr>
+                <w:noProof/>
+                <w:webHidden/>
+              </w:rPr>
+            </w:r>
+            <w:r>
+              <w:rPr>
+                <w:noProof/>
+                <w:webHidden/>
+              </w:rPr>
+              <w:fldChar w:fldCharType="separate"/>
+            </w:r>
+            <w:r>
+              <w:rPr>
+                <w:noProof/>
+                <w:webHidden/>
+              </w:rPr>
+              <w:t>2</w:t>
+            </w:r>
+            <w:r>
+              <w:rPr>
+                <w:noProof/>
+                <w:webHidden/>
+              </w:rPr>
+              <w:fldChar w:fldCharType="end"/>
+            </w:r>
+          </w:hyperlink>
+        </w:p>
+        <w:p>
+          <w:pPr>
+            <w:pStyle w:val="TOC1"/>
+            <w:tabs>
+              <w:tab w:val="right" w:leader="dot" w:pos="9350"/>
+            </w:tabs>
+            <w:rPr>
+              <w:rFonts w:eastAsiaTheme="minorEastAsia"/>
+              <w:noProof/>
+            </w:rPr>
+          </w:pPr>
+          <w:hyperlink w:anchor="_Toc10559484" w:history="1">
+            <w:r>
+              <w:rPr>
+                <w:rStyle w:val="Hyperlink"/>
+                <w:noProof/>
+              </w:rPr>
+              <w:t>Data Preparation</w:t>
+            </w:r>
+            <w:r>
+              <w:rPr>
+                <w:noProof/>
+                <w:webHidden/>
+              </w:rPr>
+              <w:tab/>
+            </w:r>
+            <w:r>
+              <w:rPr>
+                <w:noProof/>
+                <w:webHidden/>
+              </w:rPr>
+              <w:fldChar w:fldCharType="begin"/>
+            </w:r>
+            <w:r>
+              <w:rPr>
+                <w:noProof/>
+                <w:webHidden/>
+              </w:rPr>
+              <w:instrText xml:space="preserve"> PAGEREF _Toc10559484 \h </w:instrText>
             </w:r>
             <w:r>
               <w:rPr>
@@ -867,7 +907,7 @@
               <w:noProof/>
             </w:rPr>
           </w:pPr>
-          <w:hyperlink w:anchor="_Toc10550918" w:history="1">
+          <w:hyperlink w:anchor="_Toc10559485" w:history="1">
             <w:r>
               <w:rPr>
                 <w:rStyle w:val="Hyperlink"/>
@@ -894,7 +934,7 @@
                 <w:noProof/>
                 <w:webHidden/>
               </w:rPr>
-              <w:instrText xml:space="preserve"> PAGEREF _Toc10550918 \h </w:instrText>
+              <w:instrText xml:space="preserve"> PAGEREF _Toc10559485 \h </w:instrText>
             </w:r>
             <w:r>
               <w:rPr>
@@ -936,7 +976,7 @@
               <w:noProof/>
             </w:rPr>
           </w:pPr>
-          <w:hyperlink w:anchor="_Toc10550919" w:history="1">
+          <w:hyperlink w:anchor="_Toc10559486" w:history="1">
             <w:r>
               <w:rPr>
                 <w:rStyle w:val="Hyperlink"/>
@@ -963,7 +1003,7 @@
                 <w:noProof/>
                 <w:webHidden/>
               </w:rPr>
-              <w:instrText xml:space="preserve"> PAGEREF _Toc10550919 \h </w:instrText>
+              <w:instrText xml:space="preserve"> PAGEREF _Toc10559486 \h </w:instrText>
             </w:r>
             <w:r>
               <w:rPr>
@@ -1005,7 +1045,7 @@
               <w:noProof/>
             </w:rPr>
           </w:pPr>
-          <w:hyperlink w:anchor="_Toc10550920" w:history="1">
+          <w:hyperlink w:anchor="_Toc10559487" w:history="1">
             <w:r>
               <w:rPr>
                 <w:rStyle w:val="Hyperlink"/>
@@ -1032,7 +1072,7 @@
                 <w:noProof/>
                 <w:webHidden/>
               </w:rPr>
-              <w:instrText xml:space="preserve"> PAGEREF _Toc10550920 \h </w:instrText>
+              <w:instrText xml:space="preserve"> PAGEREF _Toc10559487 \h </w:instrText>
             </w:r>
             <w:r>
               <w:rPr>
@@ -1074,13 +1114,13 @@
               <w:noProof/>
             </w:rPr>
           </w:pPr>
-          <w:hyperlink w:anchor="_Toc10550921" w:history="1">
+          <w:hyperlink w:anchor="_Toc10559488" w:history="1">
             <w:r>
               <w:rPr>
                 <w:rStyle w:val="Hyperlink"/>
                 <w:noProof/>
               </w:rPr>
-              <w:t>Latent Dirichlet Allocation</w:t>
+              <w:t>Unigram</w:t>
             </w:r>
             <w:r>
               <w:rPr>
@@ -1101,7 +1141,7 @@
                 <w:noProof/>
                 <w:webHidden/>
               </w:rPr>
-              <w:instrText xml:space="preserve"> PAGEREF _Toc10550921 \h </w:instrText>
+              <w:instrText xml:space="preserve"> PAGEREF _Toc10559488 \h </w:instrText>
             </w:r>
             <w:r>
               <w:rPr>
@@ -1121,7 +1161,7 @@
                 <w:noProof/>
                 <w:webHidden/>
               </w:rPr>
-              <w:t>4</w:t>
+              <w:t>5</w:t>
             </w:r>
             <w:r>
               <w:rPr>
@@ -1143,13 +1183,13 @@
               <w:noProof/>
             </w:rPr>
           </w:pPr>
-          <w:hyperlink w:anchor="_Toc10550922" w:history="1">
+          <w:hyperlink w:anchor="_Toc10559489" w:history="1">
             <w:r>
               <w:rPr>
                 <w:rStyle w:val="Hyperlink"/>
                 <w:noProof/>
               </w:rPr>
-              <w:t>Non-negative Matrix factorization</w:t>
+              <w:t>Bigrams</w:t>
             </w:r>
             <w:r>
               <w:rPr>
@@ -1170,7 +1210,7 @@
                 <w:noProof/>
                 <w:webHidden/>
               </w:rPr>
-              <w:instrText xml:space="preserve"> PAGEREF _Toc10550922 \h </w:instrText>
+              <w:instrText xml:space="preserve"> PAGEREF _Toc10559489 \h </w:instrText>
             </w:r>
             <w:r>
               <w:rPr>
@@ -1190,145 +1230,7 @@
                 <w:noProof/>
                 <w:webHidden/>
               </w:rPr>
-              <w:t>4</w:t>
-            </w:r>
-            <w:r>
-              <w:rPr>
-                <w:noProof/>
-                <w:webHidden/>
-              </w:rPr>
-              <w:fldChar w:fldCharType="end"/>
-            </w:r>
-          </w:hyperlink>
-        </w:p>
-        <w:p>
-          <w:pPr>
-            <w:pStyle w:val="TOC2"/>
-            <w:tabs>
-              <w:tab w:val="right" w:leader="dot" w:pos="9350"/>
-            </w:tabs>
-            <w:rPr>
-              <w:rFonts w:eastAsiaTheme="minorEastAsia"/>
-              <w:noProof/>
-            </w:rPr>
-          </w:pPr>
-          <w:hyperlink w:anchor="_Toc10550923" w:history="1">
-            <w:r>
-              <w:rPr>
-                <w:rStyle w:val="Hyperlink"/>
-                <w:noProof/>
-              </w:rPr>
-              <w:t>Overall Sentiment</w:t>
-            </w:r>
-            <w:r>
-              <w:rPr>
-                <w:noProof/>
-                <w:webHidden/>
-              </w:rPr>
-              <w:tab/>
-            </w:r>
-            <w:r>
-              <w:rPr>
-                <w:noProof/>
-                <w:webHidden/>
-              </w:rPr>
-              <w:fldChar w:fldCharType="begin"/>
-            </w:r>
-            <w:r>
-              <w:rPr>
-                <w:noProof/>
-                <w:webHidden/>
-              </w:rPr>
-              <w:instrText xml:space="preserve"> PAGEREF _Toc10550923 \h </w:instrText>
-            </w:r>
-            <w:r>
-              <w:rPr>
-                <w:noProof/>
-                <w:webHidden/>
-              </w:rPr>
-            </w:r>
-            <w:r>
-              <w:rPr>
-                <w:noProof/>
-                <w:webHidden/>
-              </w:rPr>
-              <w:fldChar w:fldCharType="separate"/>
-            </w:r>
-            <w:r>
-              <w:rPr>
-                <w:noProof/>
-                <w:webHidden/>
-              </w:rPr>
-              <w:t>4</w:t>
-            </w:r>
-            <w:r>
-              <w:rPr>
-                <w:noProof/>
-                <w:webHidden/>
-              </w:rPr>
-              <w:fldChar w:fldCharType="end"/>
-            </w:r>
-          </w:hyperlink>
-        </w:p>
-        <w:p>
-          <w:pPr>
-            <w:pStyle w:val="TOC2"/>
-            <w:tabs>
-              <w:tab w:val="right" w:leader="dot" w:pos="9350"/>
-            </w:tabs>
-            <w:rPr>
-              <w:rFonts w:eastAsiaTheme="minorEastAsia"/>
-              <w:noProof/>
-            </w:rPr>
-          </w:pPr>
-          <w:hyperlink w:anchor="_Toc10550924" w:history="1">
-            <w:r>
-              <w:rPr>
-                <w:rStyle w:val="Hyperlink"/>
-                <w:noProof/>
-              </w:rPr>
-              <w:t>Overall Topic Model</w:t>
-            </w:r>
-            <w:r>
-              <w:rPr>
-                <w:noProof/>
-                <w:webHidden/>
-              </w:rPr>
-              <w:tab/>
-            </w:r>
-            <w:r>
-              <w:rPr>
-                <w:noProof/>
-                <w:webHidden/>
-              </w:rPr>
-              <w:fldChar w:fldCharType="begin"/>
-            </w:r>
-            <w:r>
-              <w:rPr>
-                <w:noProof/>
-                <w:webHidden/>
-              </w:rPr>
-              <w:instrText xml:space="preserve"> PAGEREF _Toc10550924 \h </w:instrText>
-            </w:r>
-            <w:r>
-              <w:rPr>
-                <w:noProof/>
-                <w:webHidden/>
-              </w:rPr>
-            </w:r>
-            <w:r>
-              <w:rPr>
-                <w:noProof/>
-                <w:webHidden/>
-              </w:rPr>
-              <w:fldChar w:fldCharType="separate"/>
-            </w:r>
-            <w:r>
-              <w:rPr>
-                <w:noProof/>
-                <w:webHidden/>
-              </w:rPr>
-              <w:t>4</w:t>
+              <w:t>8</w:t>
             </w:r>
             <w:r>
               <w:rPr>
@@ -1350,7 +1252,7 @@
               <w:noProof/>
             </w:rPr>
           </w:pPr>
-          <w:hyperlink w:anchor="_Toc10550925" w:history="1">
+          <w:hyperlink w:anchor="_Toc10559490" w:history="1">
             <w:r>
               <w:rPr>
                 <w:rStyle w:val="Hyperlink"/>
@@ -1377,7 +1279,7 @@
                 <w:noProof/>
                 <w:webHidden/>
               </w:rPr>
-              <w:instrText xml:space="preserve"> PAGEREF _Toc10550925 \h </w:instrText>
+              <w:instrText xml:space="preserve"> PAGEREF _Toc10559490 \h </w:instrText>
             </w:r>
             <w:r>
               <w:rPr>
@@ -1397,7 +1299,7 @@
                 <w:noProof/>
                 <w:webHidden/>
               </w:rPr>
-              <w:t>4</w:t>
+              <w:t>8</w:t>
             </w:r>
             <w:r>
               <w:rPr>
@@ -1456,7 +1358,7 @@
       <w:pPr>
         <w:pStyle w:val="Heading1"/>
       </w:pPr>
-      <w:bookmarkStart w:id="0" w:name="_Toc10550916"/>
+      <w:bookmarkStart w:id="0" w:name="_Toc10559482"/>
       <w:r>
         <w:lastRenderedPageBreak/>
         <w:t>Introduction</w:t>
@@ -1604,14 +1506,7 @@
           <w:sz w:val="24"/>
           <w:szCs w:val="24"/>
         </w:rPr>
-        <w:t xml:space="preserve"> </w:t>
-      </w:r>
-      <w:r>
-        <w:rPr>
-          <w:sz w:val="24"/>
-          <w:szCs w:val="24"/>
-        </w:rPr>
-        <w:t xml:space="preserve">non-inclusively </w:t>
+        <w:t xml:space="preserve"> non-inclusively </w:t>
       </w:r>
       <w:r>
         <w:rPr>
@@ -1700,14 +1595,7 @@
           <w:sz w:val="24"/>
           <w:szCs w:val="24"/>
         </w:rPr>
-        <w:t xml:space="preserve"> However, these records are often </w:t>
-      </w:r>
-      <w:r>
-        <w:rPr>
-          <w:sz w:val="24"/>
-          <w:szCs w:val="24"/>
-        </w:rPr>
-        <w:t xml:space="preserve">not organized into </w:t>
+        <w:t xml:space="preserve"> However, these records are often not organized into </w:t>
       </w:r>
       <w:r>
         <w:rPr>
@@ -1785,10 +1673,11 @@
       <w:pPr>
         <w:pStyle w:val="Heading1"/>
       </w:pPr>
-      <w:bookmarkStart w:id="1" w:name="_Toc10550917"/>
+      <w:bookmarkStart w:id="1" w:name="_Toc10559483"/>
       <w:r>
         <w:t>Analysis</w:t>
       </w:r>
+      <w:bookmarkEnd w:id="1"/>
     </w:p>
     <w:p>
       <w:pPr>
@@ -1953,10 +1842,11 @@
       <w:pPr>
         <w:pStyle w:val="Heading1"/>
       </w:pPr>
+      <w:bookmarkStart w:id="2" w:name="_Toc10559484"/>
       <w:r>
         <w:t>Data Preparation</w:t>
       </w:r>
-      <w:bookmarkEnd w:id="1"/>
+      <w:bookmarkEnd w:id="2"/>
     </w:p>
     <w:p>
       <w:pPr>
@@ -2752,11 +2642,11 @@
       <w:pPr>
         <w:pStyle w:val="Heading2"/>
       </w:pPr>
-      <w:bookmarkStart w:id="2" w:name="_Toc10550918"/>
+      <w:bookmarkStart w:id="3" w:name="_Toc10559485"/>
       <w:r>
         <w:t>Stop Words</w:t>
       </w:r>
-      <w:bookmarkEnd w:id="2"/>
+      <w:bookmarkEnd w:id="3"/>
     </w:p>
     <w:p>
       <w:pPr>
@@ -4835,17 +4725,17 @@
       <w:pPr>
         <w:pStyle w:val="Heading2"/>
       </w:pPr>
-      <w:bookmarkStart w:id="3" w:name="_Toc10550919"/>
     </w:p>
     <w:p>
       <w:pPr>
         <w:pStyle w:val="Heading2"/>
       </w:pPr>
+      <w:bookmarkStart w:id="4" w:name="_Toc10559486"/>
       <w:proofErr w:type="spellStart"/>
       <w:r>
         <w:t>Ngram</w:t>
       </w:r>
-      <w:bookmarkEnd w:id="3"/>
+      <w:bookmarkEnd w:id="4"/>
       <w:proofErr w:type="spellEnd"/>
     </w:p>
     <w:p>
@@ -5046,11 +4936,11 @@
       <w:pPr>
         <w:pStyle w:val="Heading1"/>
       </w:pPr>
-      <w:bookmarkStart w:id="4" w:name="_Toc10550920"/>
+      <w:bookmarkStart w:id="5" w:name="_Toc10559487"/>
       <w:r>
         <w:t>Results</w:t>
       </w:r>
-      <w:bookmarkEnd w:id="4"/>
+      <w:bookmarkEnd w:id="5"/>
     </w:p>
     <w:p>
       <w:pPr>
@@ -5351,10 +5241,12 @@
       <w:pPr>
         <w:pStyle w:val="Heading2"/>
       </w:pPr>
+      <w:bookmarkStart w:id="6" w:name="_Toc10559488"/>
       <w:r>
         <w:lastRenderedPageBreak/>
         <w:t>Unigram</w:t>
       </w:r>
+      <w:bookmarkEnd w:id="6"/>
     </w:p>
     <w:p/>
     <w:tbl>
@@ -5545,13 +5437,7 @@
               <w:t xml:space="preserve"> </w:t>
             </w:r>
             <w:r>
-              <w:t xml:space="preserve">unigram topic group with </w:t>
-            </w:r>
-            <w:r>
-              <w:t>NMF</w:t>
-            </w:r>
-            <w:r>
-              <w:t>.</w:t>
+              <w:t>unigram topic group with NMF.</w:t>
             </w:r>
           </w:p>
         </w:tc>
@@ -7349,30 +7235,25 @@
       <w:pPr>
         <w:pStyle w:val="Heading2"/>
       </w:pPr>
+      <w:bookmarkStart w:id="7" w:name="_Toc10559489"/>
       <w:r>
         <w:t>Bigrams</w:t>
       </w:r>
-    </w:p>
-    <w:p>
-      <w:pPr>
-        <w:rPr>
-          <w:sz w:val="24"/>
-          <w:szCs w:val="24"/>
-        </w:rPr>
-      </w:pPr>
-      <w:r>
-        <w:rPr>
-          <w:sz w:val="24"/>
-          <w:szCs w:val="24"/>
-        </w:rPr>
-        <w:t xml:space="preserve">Without loss of generality, similar bigram visualizations </w:t>
-      </w:r>
-      <w:r>
-        <w:rPr>
-          <w:sz w:val="24"/>
-          <w:szCs w:val="24"/>
-        </w:rPr>
-        <w:t>are available for full download</w:t>
+      <w:bookmarkEnd w:id="7"/>
+    </w:p>
+    <w:p>
+      <w:pPr>
+        <w:rPr>
+          <w:sz w:val="24"/>
+          <w:szCs w:val="24"/>
+        </w:rPr>
+      </w:pPr>
+      <w:r>
+        <w:rPr>
+          <w:sz w:val="24"/>
+          <w:szCs w:val="24"/>
+        </w:rPr>
+        <w:t>Without loss of generality, similar bigram visualizations are available for full download</w:t>
       </w:r>
       <w:r>
         <w:rPr>
@@ -7389,8 +7270,6 @@
         </w:rPr>
         <w:t>.</w:t>
       </w:r>
-      <w:bookmarkStart w:id="5" w:name="_GoBack"/>
-      <w:bookmarkEnd w:id="5"/>
     </w:p>
     <w:p>
       <w:pPr>
@@ -7404,14 +7283,670 @@
       <w:pPr>
         <w:pStyle w:val="Heading1"/>
       </w:pPr>
-      <w:bookmarkStart w:id="6" w:name="_Toc10550925"/>
+      <w:bookmarkStart w:id="8" w:name="_Toc10559490"/>
       <w:r>
         <w:t>Conclusion</w:t>
       </w:r>
       <w:r>
         <w:t>s</w:t>
       </w:r>
-      <w:bookmarkEnd w:id="6"/>
+      <w:bookmarkEnd w:id="8"/>
+    </w:p>
+    <w:p>
+      <w:pPr>
+        <w:spacing w:line="240" w:lineRule="auto"/>
+        <w:rPr>
+          <w:noProof/>
+          <w:sz w:val="24"/>
+          <w:szCs w:val="24"/>
+        </w:rPr>
+      </w:pPr>
+      <w:r>
+        <w:rPr>
+          <w:sz w:val="24"/>
+          <w:szCs w:val="24"/>
+        </w:rPr>
+        <w:t>The United States House of Representative meet at least once a year, discussing numerous Bill and Budget propositions.</w:t>
+      </w:r>
+      <w:r>
+        <w:rPr>
+          <w:sz w:val="24"/>
+          <w:szCs w:val="24"/>
+        </w:rPr>
+        <w:t xml:space="preserve"> During this time of convening, </w:t>
+      </w:r>
+      <w:r>
+        <w:rPr>
+          <w:sz w:val="24"/>
+          <w:szCs w:val="24"/>
+        </w:rPr>
+        <w:t>several</w:t>
+      </w:r>
+      <w:r>
+        <w:rPr>
+          <w:sz w:val="24"/>
+          <w:szCs w:val="24"/>
+        </w:rPr>
+        <w:t xml:space="preserve"> bills are introduced, </w:t>
+      </w:r>
+      <w:r>
+        <w:rPr>
+          <w:sz w:val="24"/>
+          <w:szCs w:val="24"/>
+        </w:rPr>
+        <w:t xml:space="preserve">if approved </w:t>
+      </w:r>
+      <w:r>
+        <w:rPr>
+          <w:sz w:val="24"/>
+          <w:szCs w:val="24"/>
+        </w:rPr>
+        <w:t>sent to the President of the United State</w:t>
+      </w:r>
+      <w:r>
+        <w:rPr>
+          <w:sz w:val="24"/>
+          <w:szCs w:val="24"/>
+        </w:rPr>
+        <w:t>s</w:t>
+      </w:r>
+      <w:r>
+        <w:rPr>
+          <w:sz w:val="24"/>
+          <w:szCs w:val="24"/>
+        </w:rPr>
+        <w:t>.</w:t>
+      </w:r>
+      <w:r>
+        <w:rPr>
+          <w:sz w:val="24"/>
+          <w:szCs w:val="24"/>
+        </w:rPr>
+        <w:t xml:space="preserve"> </w:t>
+      </w:r>
+      <w:r>
+        <w:rPr>
+          <w:sz w:val="24"/>
+          <w:szCs w:val="24"/>
+        </w:rPr>
+        <w:t>D</w:t>
+      </w:r>
+      <w:r>
+        <w:rPr>
+          <w:sz w:val="24"/>
+          <w:szCs w:val="24"/>
+        </w:rPr>
+        <w:t>uring the 114</w:t>
+      </w:r>
+      <w:r>
+        <w:rPr>
+          <w:sz w:val="24"/>
+          <w:szCs w:val="24"/>
+          <w:vertAlign w:val="superscript"/>
+        </w:rPr>
+        <w:t>th</w:t>
+      </w:r>
+      <w:r>
+        <w:rPr>
+          <w:sz w:val="24"/>
+          <w:szCs w:val="24"/>
+        </w:rPr>
+        <w:t xml:space="preserve"> Congress, 10</w:t>
+      </w:r>
+      <w:r>
+        <w:rPr>
+          <w:sz w:val="24"/>
+          <w:szCs w:val="24"/>
+        </w:rPr>
+        <w:t>,0</w:t>
+      </w:r>
+      <w:r>
+        <w:rPr>
+          <w:sz w:val="24"/>
+          <w:szCs w:val="24"/>
+        </w:rPr>
+        <w:t xml:space="preserve">78 bills were proposed, and </w:t>
+      </w:r>
+      <w:r>
+        <w:rPr>
+          <w:sz w:val="24"/>
+          <w:szCs w:val="24"/>
+        </w:rPr>
+        <w:t xml:space="preserve">329 were sent to </w:t>
+      </w:r>
+      <w:r>
+        <w:rPr>
+          <w:sz w:val="24"/>
+          <w:szCs w:val="24"/>
+        </w:rPr>
+        <w:t xml:space="preserve">former </w:t>
+      </w:r>
+      <w:r>
+        <w:rPr>
+          <w:sz w:val="24"/>
+          <w:szCs w:val="24"/>
+        </w:rPr>
+        <w:t>President</w:t>
+      </w:r>
+      <w:r>
+        <w:rPr>
+          <w:sz w:val="24"/>
+          <w:szCs w:val="24"/>
+        </w:rPr>
+        <w:t xml:space="preserve"> Barack</w:t>
+      </w:r>
+      <w:r>
+        <w:rPr>
+          <w:sz w:val="24"/>
+          <w:szCs w:val="24"/>
+        </w:rPr>
+        <w:t xml:space="preserve"> Obama</w:t>
+      </w:r>
+      <w:r>
+        <w:rPr>
+          <w:rStyle w:val="FootnoteReference"/>
+          <w:sz w:val="24"/>
+          <w:szCs w:val="24"/>
+        </w:rPr>
+        <w:footnoteReference w:id="12"/>
+      </w:r>
+      <w:r>
+        <w:rPr>
+          <w:sz w:val="24"/>
+          <w:szCs w:val="24"/>
+        </w:rPr>
+        <w:t>.</w:t>
+      </w:r>
+      <w:r>
+        <w:rPr>
+          <w:sz w:val="24"/>
+          <w:szCs w:val="24"/>
+        </w:rPr>
+        <w:t xml:space="preserve">  </w:t>
+      </w:r>
+      <w:r>
+        <w:rPr>
+          <w:sz w:val="24"/>
+          <w:szCs w:val="24"/>
+        </w:rPr>
+        <w:t>Currently, the 115</w:t>
+      </w:r>
+      <w:r>
+        <w:rPr>
+          <w:sz w:val="24"/>
+          <w:szCs w:val="24"/>
+          <w:vertAlign w:val="superscript"/>
+        </w:rPr>
+        <w:t>th</w:t>
+      </w:r>
+      <w:r>
+        <w:rPr>
+          <w:sz w:val="24"/>
+          <w:szCs w:val="24"/>
+        </w:rPr>
+        <w:t xml:space="preserve"> Congress, the Senate, House of Representative, and sitting President are of the same party.</w:t>
+      </w:r>
+      <w:r>
+        <w:rPr>
+          <w:sz w:val="24"/>
+          <w:szCs w:val="24"/>
+        </w:rPr>
+        <w:t xml:space="preserve"> </w:t>
+      </w:r>
+      <w:r>
+        <w:rPr>
+          <w:sz w:val="24"/>
+          <w:szCs w:val="24"/>
+        </w:rPr>
+        <w:t>W</w:t>
+      </w:r>
+      <w:r>
+        <w:rPr>
+          <w:sz w:val="24"/>
+          <w:szCs w:val="24"/>
+        </w:rPr>
+        <w:t>hile having</w:t>
+      </w:r>
+      <w:r>
+        <w:rPr>
+          <w:sz w:val="24"/>
+          <w:szCs w:val="24"/>
+        </w:rPr>
+        <w:t xml:space="preserve"> majority control, nearly 1/3 of </w:t>
+      </w:r>
+      <w:r>
+        <w:rPr>
+          <w:sz w:val="24"/>
+          <w:szCs w:val="24"/>
+        </w:rPr>
+        <w:t xml:space="preserve">the 442 </w:t>
+      </w:r>
+      <w:r>
+        <w:rPr>
+          <w:sz w:val="24"/>
+          <w:szCs w:val="24"/>
+        </w:rPr>
+        <w:t>laws passed were ceremonial</w:t>
+      </w:r>
+      <w:r>
+        <w:rPr>
+          <w:sz w:val="24"/>
+          <w:szCs w:val="24"/>
+        </w:rPr>
+        <w:t>, the most since the 110</w:t>
+      </w:r>
+      <w:r>
+        <w:rPr>
+          <w:sz w:val="24"/>
+          <w:szCs w:val="24"/>
+          <w:vertAlign w:val="superscript"/>
+        </w:rPr>
+        <w:t>th</w:t>
+      </w:r>
+      <w:r>
+        <w:rPr>
+          <w:sz w:val="24"/>
+          <w:szCs w:val="24"/>
+        </w:rPr>
+        <w:t xml:space="preserve"> Congress.</w:t>
+      </w:r>
+    </w:p>
+    <w:p>
+      <w:pPr>
+        <w:spacing w:line="240" w:lineRule="auto"/>
+        <w:rPr>
+          <w:noProof/>
+          <w:sz w:val="24"/>
+          <w:szCs w:val="24"/>
+        </w:rPr>
+      </w:pPr>
+      <w:r>
+        <w:rPr>
+          <w:noProof/>
+          <w:sz w:val="24"/>
+          <w:szCs w:val="24"/>
+        </w:rPr>
+        <w:t xml:space="preserve">In general </w:t>
+      </w:r>
+      <w:r>
+        <w:rPr>
+          <w:noProof/>
+          <w:sz w:val="24"/>
+          <w:szCs w:val="24"/>
+        </w:rPr>
+        <w:t xml:space="preserve">an interesting </w:t>
+      </w:r>
+      <w:r>
+        <w:rPr>
+          <w:noProof/>
+          <w:sz w:val="24"/>
+          <w:szCs w:val="24"/>
+        </w:rPr>
+        <w:t>follow-up</w:t>
+      </w:r>
+      <w:r>
+        <w:rPr>
+          <w:noProof/>
+          <w:sz w:val="24"/>
+          <w:szCs w:val="24"/>
+        </w:rPr>
+        <w:t xml:space="preserve"> </w:t>
+      </w:r>
+      <w:r>
+        <w:rPr>
+          <w:noProof/>
+          <w:sz w:val="24"/>
+          <w:szCs w:val="24"/>
+        </w:rPr>
+        <w:t xml:space="preserve">analysis </w:t>
+      </w:r>
+      <w:r>
+        <w:rPr>
+          <w:noProof/>
+          <w:sz w:val="24"/>
+          <w:szCs w:val="24"/>
+        </w:rPr>
+        <w:t xml:space="preserve">could compare </w:t>
+      </w:r>
+      <w:r>
+        <w:rPr>
+          <w:noProof/>
+          <w:sz w:val="24"/>
+          <w:szCs w:val="24"/>
+        </w:rPr>
+        <w:t>the 110</w:t>
+      </w:r>
+      <w:r>
+        <w:rPr>
+          <w:noProof/>
+          <w:sz w:val="24"/>
+          <w:szCs w:val="24"/>
+          <w:vertAlign w:val="superscript"/>
+        </w:rPr>
+        <w:t>th</w:t>
+      </w:r>
+      <w:r>
+        <w:rPr>
+          <w:noProof/>
+          <w:sz w:val="24"/>
+          <w:szCs w:val="24"/>
+        </w:rPr>
+        <w:t xml:space="preserve"> Congress with the current 115</w:t>
+      </w:r>
+      <w:r>
+        <w:rPr>
+          <w:noProof/>
+          <w:sz w:val="24"/>
+          <w:szCs w:val="24"/>
+          <w:vertAlign w:val="superscript"/>
+        </w:rPr>
+        <w:t>th</w:t>
+      </w:r>
+      <w:r>
+        <w:rPr>
+          <w:noProof/>
+          <w:sz w:val="24"/>
+          <w:szCs w:val="24"/>
+        </w:rPr>
+        <w:t xml:space="preserve"> Congress.</w:t>
+      </w:r>
+      <w:r>
+        <w:rPr>
+          <w:noProof/>
+          <w:sz w:val="24"/>
+          <w:szCs w:val="24"/>
+        </w:rPr>
+        <w:t xml:space="preserve"> Methodologies used in this study, could be e</w:t>
+      </w:r>
+      <w:r>
+        <w:rPr>
+          <w:noProof/>
+          <w:sz w:val="24"/>
+          <w:szCs w:val="24"/>
+        </w:rPr>
+        <w:t>xtended</w:t>
+      </w:r>
+      <w:r>
+        <w:rPr>
+          <w:noProof/>
+          <w:sz w:val="24"/>
+          <w:szCs w:val="24"/>
+        </w:rPr>
+        <w:t xml:space="preserve"> such that topic modeling could be </w:t>
+      </w:r>
+      <w:r>
+        <w:rPr>
+          <w:noProof/>
+          <w:sz w:val="24"/>
+          <w:szCs w:val="24"/>
+        </w:rPr>
+        <w:t>applied</w:t>
+      </w:r>
+      <w:r>
+        <w:rPr>
+          <w:noProof/>
+          <w:sz w:val="24"/>
+          <w:szCs w:val="24"/>
+        </w:rPr>
+        <w:t xml:space="preserve"> on “Substantive” and “Ceremonial” legislation.</w:t>
+      </w:r>
+      <w:r>
+        <w:rPr>
+          <w:noProof/>
+          <w:sz w:val="24"/>
+          <w:szCs w:val="24"/>
+        </w:rPr>
+        <w:t xml:space="preserve"> </w:t>
+      </w:r>
+      <w:r>
+        <w:rPr>
+          <w:noProof/>
+          <w:sz w:val="24"/>
+          <w:szCs w:val="24"/>
+        </w:rPr>
+        <w:t>Results could help portray whether a higher distribution of topics exists for a given class, or condition</w:t>
+      </w:r>
+      <w:r>
+        <w:rPr>
+          <w:noProof/>
+          <w:sz w:val="24"/>
+          <w:szCs w:val="24"/>
+        </w:rPr>
+        <w:t>.</w:t>
+      </w:r>
+      <w:r>
+        <w:rPr>
+          <w:noProof/>
+          <w:sz w:val="24"/>
+          <w:szCs w:val="24"/>
+        </w:rPr>
+        <w:t xml:space="preserve"> Moreover, an analysis could be applied based on political party. For example, during the 110</w:t>
+      </w:r>
+      <w:r>
+        <w:rPr>
+          <w:noProof/>
+          <w:sz w:val="24"/>
+          <w:szCs w:val="24"/>
+          <w:vertAlign w:val="superscript"/>
+        </w:rPr>
+        <w:t>th</w:t>
+      </w:r>
+      <w:r>
+        <w:rPr>
+          <w:noProof/>
+          <w:sz w:val="24"/>
+          <w:szCs w:val="24"/>
+        </w:rPr>
+        <w:t xml:space="preserve"> Congress, both the Senate and House majority was controlled by the Democratic party.</w:t>
+      </w:r>
+      <w:r>
+        <w:rPr>
+          <w:noProof/>
+          <w:sz w:val="24"/>
+          <w:szCs w:val="24"/>
+        </w:rPr>
+        <w:t xml:space="preserve"> However, the standing US President George W. Bush </w:t>
+      </w:r>
+      <w:r>
+        <w:rPr>
+          <w:noProof/>
+          <w:sz w:val="24"/>
+          <w:szCs w:val="24"/>
+        </w:rPr>
+        <w:t xml:space="preserve">was </w:t>
+      </w:r>
+      <w:r>
+        <w:rPr>
+          <w:noProof/>
+          <w:sz w:val="24"/>
+          <w:szCs w:val="24"/>
+        </w:rPr>
+        <w:t xml:space="preserve">republican. Thus, </w:t>
+      </w:r>
+      <w:r>
+        <w:rPr>
+          <w:noProof/>
+          <w:sz w:val="24"/>
+          <w:szCs w:val="24"/>
+        </w:rPr>
+        <w:t xml:space="preserve">a follow-up </w:t>
+      </w:r>
+      <w:r>
+        <w:rPr>
+          <w:noProof/>
+          <w:sz w:val="24"/>
+          <w:szCs w:val="24"/>
+        </w:rPr>
+        <w:t xml:space="preserve">study would not be </w:t>
+      </w:r>
+      <w:r>
+        <w:rPr>
+          <w:noProof/>
+          <w:sz w:val="24"/>
+          <w:szCs w:val="24"/>
+        </w:rPr>
+        <w:t>entirely</w:t>
+      </w:r>
+      <w:r>
+        <w:rPr>
+          <w:noProof/>
+          <w:sz w:val="24"/>
+          <w:szCs w:val="24"/>
+        </w:rPr>
+        <w:t xml:space="preserve"> </w:t>
+      </w:r>
+      <w:r>
+        <w:rPr>
+          <w:noProof/>
+          <w:sz w:val="24"/>
+          <w:szCs w:val="24"/>
+        </w:rPr>
+        <w:t xml:space="preserve">be </w:t>
+      </w:r>
+      <w:r>
+        <w:rPr>
+          <w:noProof/>
+          <w:sz w:val="24"/>
+          <w:szCs w:val="24"/>
+        </w:rPr>
+        <w:t>one-to-one, and could present even further interesting findings.</w:t>
+      </w:r>
+    </w:p>
+    <w:p>
+      <w:pPr>
+        <w:spacing w:line="240" w:lineRule="auto"/>
+        <w:jc w:val="center"/>
+        <w:rPr>
+          <w:noProof/>
+        </w:rPr>
+      </w:pPr>
+    </w:p>
+    <w:p>
+      <w:pPr>
+        <w:spacing w:line="240" w:lineRule="auto"/>
+        <w:jc w:val="center"/>
+        <w:rPr>
+          <w:sz w:val="24"/>
+          <w:szCs w:val="24"/>
+        </w:rPr>
+      </w:pPr>
+      <w:r>
+        <w:rPr>
+          <w:noProof/>
+        </w:rPr>
+        <w:lastRenderedPageBreak/>
+        <w:drawing>
+          <wp:inline distT="0" distB="0" distL="0" distR="0" wp14:anchorId="3B7A33E8" wp14:editId="5A260C2B">
+            <wp:extent cx="2905125" cy="2667000"/>
+            <wp:effectExtent l="0" t="0" r="9525" b="0"/>
+            <wp:docPr id="146" name="Picture 146"/>
+            <wp:cNvGraphicFramePr>
+              <a:graphicFrameLocks xmlns:a="http://schemas.openxmlformats.org/drawingml/2006/main" noChangeAspect="1"/>
+            </wp:cNvGraphicFramePr>
+            <a:graphic xmlns:a="http://schemas.openxmlformats.org/drawingml/2006/main">
+              <a:graphicData uri="http://schemas.openxmlformats.org/drawingml/2006/picture">
+                <pic:pic xmlns:pic="http://schemas.openxmlformats.org/drawingml/2006/picture">
+                  <pic:nvPicPr>
+                    <pic:cNvPr id="1" name=""/>
+                    <pic:cNvPicPr/>
+                  </pic:nvPicPr>
+                  <pic:blipFill>
+                    <a:blip r:embed="rId32"/>
+                    <a:stretch>
+                      <a:fillRect/>
+                    </a:stretch>
+                  </pic:blipFill>
+                  <pic:spPr>
+                    <a:xfrm>
+                      <a:off x="0" y="0"/>
+                      <a:ext cx="2905125" cy="2667000"/>
+                    </a:xfrm>
+                    <a:prstGeom prst="rect">
+                      <a:avLst/>
+                    </a:prstGeom>
+                  </pic:spPr>
+                </pic:pic>
+              </a:graphicData>
+            </a:graphic>
+          </wp:inline>
+        </w:drawing>
+      </w:r>
+      <w:bookmarkStart w:id="9" w:name="_GoBack"/>
+      <w:bookmarkEnd w:id="9"/>
+    </w:p>
+    <w:p>
+      <w:pPr>
+        <w:spacing w:line="240" w:lineRule="auto"/>
+        <w:rPr>
+          <w:sz w:val="24"/>
+          <w:szCs w:val="24"/>
+        </w:rPr>
+      </w:pPr>
+      <w:r>
+        <w:rPr>
+          <w:b/>
+          <w:sz w:val="24"/>
+          <w:szCs w:val="24"/>
+        </w:rPr>
+        <w:t xml:space="preserve">Figure 22: </w:t>
+      </w:r>
+      <w:r>
+        <w:rPr>
+          <w:sz w:val="24"/>
+          <w:szCs w:val="24"/>
+        </w:rPr>
+        <w:t>“S</w:t>
+      </w:r>
+      <w:r>
+        <w:rPr>
+          <w:sz w:val="24"/>
+          <w:szCs w:val="24"/>
+        </w:rPr>
+        <w:t>ubstantive</w:t>
+      </w:r>
+      <w:r>
+        <w:rPr>
+          <w:sz w:val="24"/>
+          <w:szCs w:val="24"/>
+        </w:rPr>
+        <w:t>”</w:t>
+      </w:r>
+      <w:r>
+        <w:rPr>
+          <w:sz w:val="24"/>
+          <w:szCs w:val="24"/>
+        </w:rPr>
+        <w:t xml:space="preserve"> laws include any passed legislation that makes a change in federal law or </w:t>
+      </w:r>
+      <w:r>
+        <w:rPr>
+          <w:sz w:val="24"/>
+          <w:szCs w:val="24"/>
+        </w:rPr>
+        <w:t xml:space="preserve">authorizes the spending of taxpayer dollars. </w:t>
+      </w:r>
+      <w:r>
+        <w:rPr>
+          <w:sz w:val="24"/>
+          <w:szCs w:val="24"/>
+        </w:rPr>
+        <w:t>“Ceremonial” laws include those that rename buildings, award medals, designate special days, authorize commemorative coins, or otherwise memorialize historic events</w:t>
+      </w:r>
+      <w:r>
+        <w:rPr>
+          <w:rStyle w:val="FootnoteReference"/>
+          <w:sz w:val="24"/>
+          <w:szCs w:val="24"/>
+        </w:rPr>
+        <w:footnoteReference w:id="13"/>
+      </w:r>
+      <w:r>
+        <w:rPr>
+          <w:sz w:val="24"/>
+          <w:szCs w:val="24"/>
+        </w:rPr>
+        <w:t>.</w:t>
+      </w:r>
     </w:p>
     <w:p>
       <w:pPr>
@@ -7774,6 +8309,60 @@
             <w:rStyle w:val="Hyperlink"/>
           </w:rPr>
           <w:t>https://github.com/jeff1evesque/ist-736-hw/tree/master/hw8/viz</w:t>
+        </w:r>
+      </w:hyperlink>
+    </w:p>
+  </w:footnote>
+  <w:footnote w:id="12">
+    <w:p>
+      <w:pPr>
+        <w:pStyle w:val="FootnoteText"/>
+        <w:rPr>
+          <w:lang w:val="en-CA"/>
+        </w:rPr>
+      </w:pPr>
+      <w:r>
+        <w:rPr>
+          <w:rStyle w:val="FootnoteReference"/>
+        </w:rPr>
+        <w:footnoteRef/>
+      </w:r>
+      <w:r>
+        <w:t xml:space="preserve"> </w:t>
+      </w:r>
+      <w:hyperlink r:id="rId12" w:history="1">
+        <w:r>
+          <w:rPr>
+            <w:rStyle w:val="Hyperlink"/>
+          </w:rPr>
+          <w:t>https://www.quorum.us/data-driven-insights/114th-congressional-productivity-numbers-2016/215/</w:t>
+        </w:r>
+      </w:hyperlink>
+    </w:p>
+  </w:footnote>
+  <w:footnote w:id="13">
+    <w:p>
+      <w:pPr>
+        <w:pStyle w:val="FootnoteText"/>
+        <w:rPr>
+          <w:lang w:val="en-CA"/>
+        </w:rPr>
+      </w:pPr>
+      <w:r>
+        <w:rPr>
+          <w:rStyle w:val="FootnoteReference"/>
+        </w:rPr>
+        <w:footnoteRef/>
+      </w:r>
+      <w:r>
+        <w:t xml:space="preserve"> </w:t>
+      </w:r>
+      <w:hyperlink r:id="rId13" w:history="1">
+        <w:r>
+          <w:rPr>
+            <w:rStyle w:val="Hyperlink"/>
+          </w:rPr>
+          <w:t>https://www.pewresearch.org/fact-tank/2019/01/25/a-productivity-scorecard-for-115th-congress/</w:t>
         </w:r>
       </w:hyperlink>
     </w:p>
@@ -10552,7 +11141,7 @@
 </file>
 
 <file path=customXml/itemProps2.xml><?xml version="1.0" encoding="utf-8"?>
-<ds:datastoreItem xmlns:ds="http://schemas.openxmlformats.org/officeDocument/2006/customXml" ds:itemID="{77522D97-7CCE-421F-8D5E-7734E8160EDD}">
+<ds:datastoreItem xmlns:ds="http://schemas.openxmlformats.org/officeDocument/2006/customXml" ds:itemID="{7D97C673-9F58-4E79-BC12-5865B541B924}">
   <ds:schemaRefs>
     <ds:schemaRef ds:uri="http://schemas.openxmlformats.org/officeDocument/2006/bibliography"/>
   </ds:schemaRefs>

</xml_diff>

<commit_message>
#171: write-up.docx, fix typos
</commit_message>
<xml_diff>
--- a/hw8/write-up.docx
+++ b/hw8/write-up.docx
@@ -2515,7 +2515,7 @@
           <w:sz w:val="24"/>
           <w:szCs w:val="24"/>
         </w:rPr>
-        <w:t>, providing the ability to iterates nodes and children of the given structure</w:t>
+        <w:t>, providing the ability to iterate nodes and children of the given structure</w:t>
       </w:r>
       <w:r>
         <w:rPr>
@@ -2580,23 +2580,21 @@
           <w:sz w:val="24"/>
           <w:szCs w:val="24"/>
         </w:rPr>
-        <w:t xml:space="preserve"> Furthermore, a </w:t>
-      </w:r>
-      <w:proofErr w:type="spellStart"/>
-      <w:r>
-        <w:rPr>
-          <w:sz w:val="24"/>
-          <w:szCs w:val="24"/>
-        </w:rPr>
-        <w:t>reproposed</w:t>
-      </w:r>
-      <w:proofErr w:type="spellEnd"/>
-      <w:r>
-        <w:rPr>
-          <w:sz w:val="24"/>
-          <w:szCs w:val="24"/>
-        </w:rPr>
-        <w:t xml:space="preserve"> cleanse function was utilized to remove </w:t>
+        <w:t xml:space="preserve"> Furthermore, a rep</w:t>
+      </w:r>
+      <w:r>
+        <w:rPr>
+          <w:sz w:val="24"/>
+          <w:szCs w:val="24"/>
+        </w:rPr>
+        <w:t>ur</w:t>
+      </w:r>
+      <w:r>
+        <w:rPr>
+          <w:sz w:val="24"/>
+          <w:szCs w:val="24"/>
+        </w:rPr>
+        <w:t xml:space="preserve">posed cleanse function was utilized to remove </w:t>
       </w:r>
       <w:r>
         <w:rPr>
@@ -4961,7 +4959,21 @@
           <w:sz w:val="24"/>
           <w:szCs w:val="24"/>
         </w:rPr>
-        <w:t>ce, 11/20 generated topics are shown below. However, they are available for download full-sized</w:t>
+        <w:t>ce, 1</w:t>
+      </w:r>
+      <w:r>
+        <w:rPr>
+          <w:sz w:val="24"/>
+          <w:szCs w:val="24"/>
+        </w:rPr>
+        <w:t>0</w:t>
+      </w:r>
+      <w:r>
+        <w:rPr>
+          <w:sz w:val="24"/>
+          <w:szCs w:val="24"/>
+        </w:rPr>
+        <w:t>/20 generated topics are shown below. However, they are available for download full-sized</w:t>
       </w:r>
       <w:r>
         <w:rPr>
@@ -4983,23 +4995,39 @@
           <w:sz w:val="24"/>
           <w:szCs w:val="24"/>
         </w:rPr>
-        <w:t xml:space="preserve"> Furthermore, the order of the provided </w:t>
-      </w:r>
-      <w:proofErr w:type="spellStart"/>
-      <w:r>
-        <w:rPr>
-          <w:sz w:val="24"/>
-          <w:szCs w:val="24"/>
-        </w:rPr>
-        <w:t>wordclouds</w:t>
-      </w:r>
-      <w:proofErr w:type="spellEnd"/>
-      <w:r>
-        <w:rPr>
-          <w:sz w:val="24"/>
-          <w:szCs w:val="24"/>
-        </w:rPr>
-        <w:t xml:space="preserve"> are not significant.</w:t>
+        <w:t xml:space="preserve"> Furthermore, the order of the provided word</w:t>
+      </w:r>
+      <w:r>
+        <w:rPr>
+          <w:sz w:val="24"/>
+          <w:szCs w:val="24"/>
+        </w:rPr>
+        <w:t xml:space="preserve"> </w:t>
+      </w:r>
+      <w:bookmarkStart w:id="6" w:name="_GoBack"/>
+      <w:bookmarkEnd w:id="6"/>
+      <w:r>
+        <w:rPr>
+          <w:sz w:val="24"/>
+          <w:szCs w:val="24"/>
+        </w:rPr>
+        <w:t xml:space="preserve">clouds </w:t>
+      </w:r>
+      <w:proofErr w:type="gramStart"/>
+      <w:r>
+        <w:rPr>
+          <w:sz w:val="24"/>
+          <w:szCs w:val="24"/>
+        </w:rPr>
+        <w:t>are</w:t>
+      </w:r>
+      <w:proofErr w:type="gramEnd"/>
+      <w:r>
+        <w:rPr>
+          <w:sz w:val="24"/>
+          <w:szCs w:val="24"/>
+        </w:rPr>
+        <w:t xml:space="preserve"> not significant.</w:t>
       </w:r>
       <w:r>
         <w:rPr>
@@ -5241,12 +5269,12 @@
       <w:pPr>
         <w:pStyle w:val="Heading2"/>
       </w:pPr>
-      <w:bookmarkStart w:id="6" w:name="_Toc10559488"/>
+      <w:bookmarkStart w:id="7" w:name="_Toc10559488"/>
       <w:r>
         <w:lastRenderedPageBreak/>
         <w:t>Unigram</w:t>
       </w:r>
-      <w:bookmarkEnd w:id="6"/>
+      <w:bookmarkEnd w:id="7"/>
     </w:p>
     <w:p/>
     <w:tbl>
@@ -7235,11 +7263,11 @@
       <w:pPr>
         <w:pStyle w:val="Heading2"/>
       </w:pPr>
-      <w:bookmarkStart w:id="7" w:name="_Toc10559489"/>
+      <w:bookmarkStart w:id="8" w:name="_Toc10559489"/>
       <w:r>
         <w:t>Bigrams</w:t>
       </w:r>
-      <w:bookmarkEnd w:id="7"/>
+      <w:bookmarkEnd w:id="8"/>
     </w:p>
     <w:p>
       <w:pPr>
@@ -7283,14 +7311,14 @@
       <w:pPr>
         <w:pStyle w:val="Heading1"/>
       </w:pPr>
-      <w:bookmarkStart w:id="8" w:name="_Toc10559490"/>
+      <w:bookmarkStart w:id="9" w:name="_Toc10559490"/>
       <w:r>
         <w:t>Conclusion</w:t>
       </w:r>
       <w:r>
         <w:t>s</w:t>
       </w:r>
-      <w:bookmarkEnd w:id="8"/>
+      <w:bookmarkEnd w:id="9"/>
     </w:p>
     <w:p>
       <w:pPr>
@@ -7871,8 +7899,6 @@
           </wp:inline>
         </w:drawing>
       </w:r>
-      <w:bookmarkStart w:id="9" w:name="_GoBack"/>
-      <w:bookmarkEnd w:id="9"/>
     </w:p>
     <w:p>
       <w:pPr>
@@ -11141,7 +11167,7 @@
 </file>
 
 <file path=customXml/itemProps2.xml><?xml version="1.0" encoding="utf-8"?>
-<ds:datastoreItem xmlns:ds="http://schemas.openxmlformats.org/officeDocument/2006/customXml" ds:itemID="{7D97C673-9F58-4E79-BC12-5865B541B924}">
+<ds:datastoreItem xmlns:ds="http://schemas.openxmlformats.org/officeDocument/2006/customXml" ds:itemID="{1E444F01-8F48-4D6B-8F62-5EF7D4B40F16}">
   <ds:schemaRefs>
     <ds:schemaRef ds:uri="http://schemas.openxmlformats.org/officeDocument/2006/bibliography"/>
   </ds:schemaRefs>

</xml_diff>

<commit_message>
#176: write-up.docx, minor language change
</commit_message>
<xml_diff>
--- a/hw8/write-up.docx
+++ b/hw8/write-up.docx
@@ -10,6 +10,7 @@
           <w:docPartUnique/>
         </w:docPartObj>
       </w:sdtPr>
+      <w:sdtEndPr/>
       <w:sdtContent>
         <w:p>
           <w:pPr>
@@ -149,6 +150,7 @@
                                     <w:dataBinding w:prefixMappings="xmlns:ns0='http://purl.org/dc/elements/1.1/' xmlns:ns1='http://schemas.openxmlformats.org/package/2006/metadata/core-properties' " w:xpath="/ns1:coreProperties[1]/ns0:creator[1]" w:storeItemID="{6C3C8BC8-F283-45AE-878A-BAB7291924A1}"/>
                                     <w:text/>
                                   </w:sdtPr>
+                                  <w:sdtEndPr/>
                                   <w:sdtContent>
                                     <w:p>
                                       <w:pPr>
@@ -190,6 +192,7 @@
                                       <w:dataBinding w:prefixMappings="xmlns:ns0='http://schemas.openxmlformats.org/officeDocument/2006/extended-properties' " w:xpath="/ns0:Properties[1]/ns0:Company[1]" w:storeItemID="{6668398D-A668-4E3E-A5EB-62B293D839F1}"/>
                                       <w:text/>
                                     </w:sdtPr>
+                                    <w:sdtEndPr/>
                                     <w:sdtContent>
                                       <w:r>
                                         <w:rPr>
@@ -220,6 +223,7 @@
                                       <w:dataBinding w:prefixMappings="xmlns:ns0='http://schemas.microsoft.com/office/2006/coverPageProps' " w:xpath="/ns0:CoverPageProperties[1]/ns0:CompanyAddress[1]" w:storeItemID="{55AF091B-3C7A-41E3-B477-F2FDAA23CFDA}"/>
                                       <w:text/>
                                     </w:sdtPr>
+                                    <w:sdtEndPr/>
                                     <w:sdtContent>
                                       <w:r>
                                         <w:rPr>
@@ -288,6 +292,7 @@
                                     <w:dataBinding w:prefixMappings="xmlns:ns0='http://purl.org/dc/elements/1.1/' xmlns:ns1='http://schemas.openxmlformats.org/package/2006/metadata/core-properties' " w:xpath="/ns1:coreProperties[1]/ns0:title[1]" w:storeItemID="{6C3C8BC8-F283-45AE-878A-BAB7291924A1}"/>
                                     <w:text/>
                                   </w:sdtPr>
+                                  <w:sdtEndPr/>
                                   <w:sdtContent>
                                     <w:p>
                                       <w:pPr>
@@ -328,6 +333,7 @@
                                     <w:dataBinding w:prefixMappings="xmlns:ns0='http://purl.org/dc/elements/1.1/' xmlns:ns1='http://schemas.openxmlformats.org/package/2006/metadata/core-properties' " w:xpath="/ns1:coreProperties[1]/ns0:subject[1]" w:storeItemID="{6C3C8BC8-F283-45AE-878A-BAB7291924A1}"/>
                                     <w:text/>
                                   </w:sdtPr>
+                                  <w:sdtEndPr/>
                                   <w:sdtContent>
                                     <w:p>
                                       <w:pPr>
@@ -393,6 +399,7 @@
                               <w:dataBinding w:prefixMappings="xmlns:ns0='http://purl.org/dc/elements/1.1/' xmlns:ns1='http://schemas.openxmlformats.org/package/2006/metadata/core-properties' " w:xpath="/ns1:coreProperties[1]/ns0:creator[1]" w:storeItemID="{6C3C8BC8-F283-45AE-878A-BAB7291924A1}"/>
                               <w:text/>
                             </w:sdtPr>
+                            <w:sdtEndPr/>
                             <w:sdtContent>
                               <w:p>
                                 <w:pPr>
@@ -434,6 +441,7 @@
                                 <w:dataBinding w:prefixMappings="xmlns:ns0='http://schemas.openxmlformats.org/officeDocument/2006/extended-properties' " w:xpath="/ns0:Properties[1]/ns0:Company[1]" w:storeItemID="{6668398D-A668-4E3E-A5EB-62B293D839F1}"/>
                                 <w:text/>
                               </w:sdtPr>
+                              <w:sdtEndPr/>
                               <w:sdtContent>
                                 <w:r>
                                   <w:rPr>
@@ -464,6 +472,7 @@
                                 <w:dataBinding w:prefixMappings="xmlns:ns0='http://schemas.microsoft.com/office/2006/coverPageProps' " w:xpath="/ns0:CoverPageProperties[1]/ns0:CompanyAddress[1]" w:storeItemID="{55AF091B-3C7A-41E3-B477-F2FDAA23CFDA}"/>
                                 <w:text/>
                               </w:sdtPr>
+                              <w:sdtEndPr/>
                               <w:sdtContent>
                                 <w:r>
                                   <w:rPr>
@@ -500,6 +509,7 @@
                               <w:dataBinding w:prefixMappings="xmlns:ns0='http://purl.org/dc/elements/1.1/' xmlns:ns1='http://schemas.openxmlformats.org/package/2006/metadata/core-properties' " w:xpath="/ns1:coreProperties[1]/ns0:title[1]" w:storeItemID="{6C3C8BC8-F283-45AE-878A-BAB7291924A1}"/>
                               <w:text/>
                             </w:sdtPr>
+                            <w:sdtEndPr/>
                             <w:sdtContent>
                               <w:p>
                                 <w:pPr>
@@ -540,6 +550,7 @@
                               <w:dataBinding w:prefixMappings="xmlns:ns0='http://purl.org/dc/elements/1.1/' xmlns:ns1='http://schemas.openxmlformats.org/package/2006/metadata/core-properties' " w:xpath="/ns1:coreProperties[1]/ns0:subject[1]" w:storeItemID="{6C3C8BC8-F283-45AE-878A-BAB7291924A1}"/>
                               <w:text/>
                             </w:sdtPr>
+                            <w:sdtEndPr/>
                             <w:sdtContent>
                               <w:p>
                                 <w:pPr>
@@ -1722,15 +1733,13 @@
         </w:rPr>
         <w:t xml:space="preserve">. Specifically, the 110 data </w:t>
       </w:r>
-      <w:proofErr w:type="gramStart"/>
-      <w:r>
-        <w:rPr>
-          <w:sz w:val="24"/>
-          <w:szCs w:val="24"/>
-        </w:rPr>
-        <w:t>was</w:t>
-      </w:r>
-      <w:proofErr w:type="gramEnd"/>
+      <w:r>
+        <w:rPr>
+          <w:sz w:val="24"/>
+          <w:szCs w:val="24"/>
+        </w:rPr>
+        <w:t>were</w:t>
+      </w:r>
       <w:r>
         <w:rPr>
           <w:sz w:val="24"/>
@@ -5004,8 +5013,6 @@
         </w:rPr>
         <w:t xml:space="preserve"> </w:t>
       </w:r>
-      <w:bookmarkStart w:id="6" w:name="_GoBack"/>
-      <w:bookmarkEnd w:id="6"/>
       <w:r>
         <w:rPr>
           <w:sz w:val="24"/>
@@ -5269,12 +5276,12 @@
       <w:pPr>
         <w:pStyle w:val="Heading2"/>
       </w:pPr>
-      <w:bookmarkStart w:id="7" w:name="_Toc10559488"/>
+      <w:bookmarkStart w:id="6" w:name="_Toc10559488"/>
       <w:r>
         <w:lastRenderedPageBreak/>
         <w:t>Unigram</w:t>
       </w:r>
-      <w:bookmarkEnd w:id="7"/>
+      <w:bookmarkEnd w:id="6"/>
     </w:p>
     <w:p/>
     <w:tbl>
@@ -7263,25 +7270,212 @@
       <w:pPr>
         <w:pStyle w:val="Heading2"/>
       </w:pPr>
-      <w:bookmarkStart w:id="8" w:name="_Toc10559489"/>
+      <w:bookmarkStart w:id="7" w:name="_Toc10559489"/>
       <w:r>
         <w:t>Bigrams</w:t>
       </w:r>
+      <w:bookmarkEnd w:id="7"/>
+    </w:p>
+    <w:p>
+      <w:pPr>
+        <w:rPr>
+          <w:sz w:val="24"/>
+          <w:szCs w:val="24"/>
+        </w:rPr>
+      </w:pPr>
+      <w:r>
+        <w:rPr>
+          <w:sz w:val="24"/>
+          <w:szCs w:val="24"/>
+        </w:rPr>
+        <w:t>Without loss of generality, similar bigram visualizations are available for full download</w:t>
+      </w:r>
+      <w:r>
+        <w:rPr>
+          <w:rStyle w:val="FootnoteReference"/>
+          <w:sz w:val="24"/>
+          <w:szCs w:val="24"/>
+        </w:rPr>
+        <w:footnoteReference w:id="11"/>
+      </w:r>
+      <w:r>
+        <w:rPr>
+          <w:sz w:val="24"/>
+          <w:szCs w:val="24"/>
+        </w:rPr>
+        <w:t>.</w:t>
+      </w:r>
+    </w:p>
+    <w:p>
+      <w:pPr>
+        <w:rPr>
+          <w:sz w:val="24"/>
+          <w:szCs w:val="24"/>
+        </w:rPr>
+      </w:pPr>
+    </w:p>
+    <w:p>
+      <w:pPr>
+        <w:pStyle w:val="Heading1"/>
+      </w:pPr>
+      <w:bookmarkStart w:id="8" w:name="_Toc10559490"/>
+      <w:r>
+        <w:t>Conclusion</w:t>
+      </w:r>
+      <w:r>
+        <w:t>s</w:t>
+      </w:r>
       <w:bookmarkEnd w:id="8"/>
     </w:p>
     <w:p>
       <w:pPr>
-        <w:rPr>
-          <w:sz w:val="24"/>
-          <w:szCs w:val="24"/>
-        </w:rPr>
-      </w:pPr>
-      <w:r>
-        <w:rPr>
-          <w:sz w:val="24"/>
-          <w:szCs w:val="24"/>
-        </w:rPr>
-        <w:t>Without loss of generality, similar bigram visualizations are available for full download</w:t>
+        <w:spacing w:line="240" w:lineRule="auto"/>
+        <w:rPr>
+          <w:noProof/>
+          <w:sz w:val="24"/>
+          <w:szCs w:val="24"/>
+        </w:rPr>
+      </w:pPr>
+      <w:r>
+        <w:rPr>
+          <w:sz w:val="24"/>
+          <w:szCs w:val="24"/>
+        </w:rPr>
+        <w:t>The United States House of Representative meet at least once a year, discussing numerous Bill and Budget propositions.</w:t>
+      </w:r>
+      <w:r>
+        <w:rPr>
+          <w:sz w:val="24"/>
+          <w:szCs w:val="24"/>
+        </w:rPr>
+        <w:t xml:space="preserve"> During this time of convening, </w:t>
+      </w:r>
+      <w:r>
+        <w:rPr>
+          <w:sz w:val="24"/>
+          <w:szCs w:val="24"/>
+        </w:rPr>
+        <w:t>several</w:t>
+      </w:r>
+      <w:r>
+        <w:rPr>
+          <w:sz w:val="24"/>
+          <w:szCs w:val="24"/>
+        </w:rPr>
+        <w:t xml:space="preserve"> bills are introduced, </w:t>
+      </w:r>
+      <w:r>
+        <w:rPr>
+          <w:sz w:val="24"/>
+          <w:szCs w:val="24"/>
+        </w:rPr>
+        <w:t xml:space="preserve">if approved </w:t>
+      </w:r>
+      <w:r>
+        <w:rPr>
+          <w:sz w:val="24"/>
+          <w:szCs w:val="24"/>
+        </w:rPr>
+        <w:t>sent to the President of the United State</w:t>
+      </w:r>
+      <w:r>
+        <w:rPr>
+          <w:sz w:val="24"/>
+          <w:szCs w:val="24"/>
+        </w:rPr>
+        <w:t>s</w:t>
+      </w:r>
+      <w:r>
+        <w:rPr>
+          <w:sz w:val="24"/>
+          <w:szCs w:val="24"/>
+        </w:rPr>
+        <w:t>.</w:t>
+      </w:r>
+      <w:r>
+        <w:rPr>
+          <w:sz w:val="24"/>
+          <w:szCs w:val="24"/>
+        </w:rPr>
+        <w:t xml:space="preserve"> </w:t>
+      </w:r>
+      <w:r>
+        <w:rPr>
+          <w:sz w:val="24"/>
+          <w:szCs w:val="24"/>
+        </w:rPr>
+        <w:t>D</w:t>
+      </w:r>
+      <w:r>
+        <w:rPr>
+          <w:sz w:val="24"/>
+          <w:szCs w:val="24"/>
+        </w:rPr>
+        <w:t>uring the 114</w:t>
+      </w:r>
+      <w:r>
+        <w:rPr>
+          <w:sz w:val="24"/>
+          <w:szCs w:val="24"/>
+          <w:vertAlign w:val="superscript"/>
+        </w:rPr>
+        <w:t>th</w:t>
+      </w:r>
+      <w:r>
+        <w:rPr>
+          <w:sz w:val="24"/>
+          <w:szCs w:val="24"/>
+        </w:rPr>
+        <w:t xml:space="preserve"> Congress, 10</w:t>
+      </w:r>
+      <w:r>
+        <w:rPr>
+          <w:sz w:val="24"/>
+          <w:szCs w:val="24"/>
+        </w:rPr>
+        <w:t>,0</w:t>
+      </w:r>
+      <w:r>
+        <w:rPr>
+          <w:sz w:val="24"/>
+          <w:szCs w:val="24"/>
+        </w:rPr>
+        <w:t xml:space="preserve">78 bills were proposed, and </w:t>
+      </w:r>
+      <w:r>
+        <w:rPr>
+          <w:sz w:val="24"/>
+          <w:szCs w:val="24"/>
+        </w:rPr>
+        <w:t xml:space="preserve">329 were sent to </w:t>
+      </w:r>
+      <w:r>
+        <w:rPr>
+          <w:sz w:val="24"/>
+          <w:szCs w:val="24"/>
+        </w:rPr>
+        <w:t xml:space="preserve">former </w:t>
+      </w:r>
+      <w:r>
+        <w:rPr>
+          <w:sz w:val="24"/>
+          <w:szCs w:val="24"/>
+        </w:rPr>
+        <w:t>President</w:t>
+      </w:r>
+      <w:r>
+        <w:rPr>
+          <w:sz w:val="24"/>
+          <w:szCs w:val="24"/>
+        </w:rPr>
+        <w:t xml:space="preserve"> Barack</w:t>
+      </w:r>
+      <w:r>
+        <w:rPr>
+          <w:sz w:val="24"/>
+          <w:szCs w:val="24"/>
+        </w:rPr>
+        <w:t xml:space="preserve"> Obama</w:t>
       </w:r>
       <w:r>
         <w:rPr>
@@ -7289,7 +7483,7 @@
           <w:sz w:val="24"/>
           <w:szCs w:val="24"/>
         </w:rPr>
-        <w:footnoteReference w:id="11"/>
+        <w:footnoteReference w:id="12"/>
       </w:r>
       <w:r>
         <w:rPr>
@@ -7298,441 +7492,264 @@
         </w:rPr>
         <w:t>.</w:t>
       </w:r>
-    </w:p>
-    <w:p>
-      <w:pPr>
-        <w:rPr>
-          <w:sz w:val="24"/>
-          <w:szCs w:val="24"/>
-        </w:rPr>
-      </w:pPr>
-    </w:p>
-    <w:p>
-      <w:pPr>
-        <w:pStyle w:val="Heading1"/>
-      </w:pPr>
-      <w:bookmarkStart w:id="9" w:name="_Toc10559490"/>
-      <w:r>
-        <w:t>Conclusion</w:t>
-      </w:r>
-      <w:r>
-        <w:t>s</w:t>
-      </w:r>
+      <w:r>
+        <w:rPr>
+          <w:sz w:val="24"/>
+          <w:szCs w:val="24"/>
+        </w:rPr>
+        <w:t xml:space="preserve">  </w:t>
+      </w:r>
+      <w:r>
+        <w:rPr>
+          <w:sz w:val="24"/>
+          <w:szCs w:val="24"/>
+        </w:rPr>
+        <w:t>Currently, the 115</w:t>
+      </w:r>
+      <w:r>
+        <w:rPr>
+          <w:sz w:val="24"/>
+          <w:szCs w:val="24"/>
+          <w:vertAlign w:val="superscript"/>
+        </w:rPr>
+        <w:t>th</w:t>
+      </w:r>
+      <w:r>
+        <w:rPr>
+          <w:sz w:val="24"/>
+          <w:szCs w:val="24"/>
+        </w:rPr>
+        <w:t xml:space="preserve"> Congress, the Senate, House of Representative, and sitting President are of the same party.</w:t>
+      </w:r>
+      <w:r>
+        <w:rPr>
+          <w:sz w:val="24"/>
+          <w:szCs w:val="24"/>
+        </w:rPr>
+        <w:t xml:space="preserve"> </w:t>
+      </w:r>
+      <w:r>
+        <w:rPr>
+          <w:sz w:val="24"/>
+          <w:szCs w:val="24"/>
+        </w:rPr>
+        <w:t>W</w:t>
+      </w:r>
+      <w:r>
+        <w:rPr>
+          <w:sz w:val="24"/>
+          <w:szCs w:val="24"/>
+        </w:rPr>
+        <w:t>hile having</w:t>
+      </w:r>
+      <w:r>
+        <w:rPr>
+          <w:sz w:val="24"/>
+          <w:szCs w:val="24"/>
+        </w:rPr>
+        <w:t xml:space="preserve"> majority control, nearly 1/3 of </w:t>
+      </w:r>
+      <w:r>
+        <w:rPr>
+          <w:sz w:val="24"/>
+          <w:szCs w:val="24"/>
+        </w:rPr>
+        <w:t xml:space="preserve">the 442 </w:t>
+      </w:r>
+      <w:r>
+        <w:rPr>
+          <w:sz w:val="24"/>
+          <w:szCs w:val="24"/>
+        </w:rPr>
+        <w:t>laws passed were ceremonial</w:t>
+      </w:r>
+      <w:r>
+        <w:rPr>
+          <w:sz w:val="24"/>
+          <w:szCs w:val="24"/>
+        </w:rPr>
+        <w:t>, the most since the 110</w:t>
+      </w:r>
+      <w:r>
+        <w:rPr>
+          <w:sz w:val="24"/>
+          <w:szCs w:val="24"/>
+          <w:vertAlign w:val="superscript"/>
+        </w:rPr>
+        <w:t>th</w:t>
+      </w:r>
+      <w:r>
+        <w:rPr>
+          <w:sz w:val="24"/>
+          <w:szCs w:val="24"/>
+        </w:rPr>
+        <w:t xml:space="preserve"> Congress.</w:t>
+      </w:r>
+    </w:p>
+    <w:p>
+      <w:pPr>
+        <w:spacing w:line="240" w:lineRule="auto"/>
+        <w:rPr>
+          <w:noProof/>
+          <w:sz w:val="24"/>
+          <w:szCs w:val="24"/>
+        </w:rPr>
+      </w:pPr>
+      <w:r>
+        <w:rPr>
+          <w:noProof/>
+          <w:sz w:val="24"/>
+          <w:szCs w:val="24"/>
+        </w:rPr>
+        <w:t xml:space="preserve">In general </w:t>
+      </w:r>
+      <w:r>
+        <w:rPr>
+          <w:noProof/>
+          <w:sz w:val="24"/>
+          <w:szCs w:val="24"/>
+        </w:rPr>
+        <w:t xml:space="preserve">an interesting </w:t>
+      </w:r>
+      <w:r>
+        <w:rPr>
+          <w:noProof/>
+          <w:sz w:val="24"/>
+          <w:szCs w:val="24"/>
+        </w:rPr>
+        <w:t>follow-up</w:t>
+      </w:r>
+      <w:r>
+        <w:rPr>
+          <w:noProof/>
+          <w:sz w:val="24"/>
+          <w:szCs w:val="24"/>
+        </w:rPr>
+        <w:t xml:space="preserve"> </w:t>
+      </w:r>
+      <w:r>
+        <w:rPr>
+          <w:noProof/>
+          <w:sz w:val="24"/>
+          <w:szCs w:val="24"/>
+        </w:rPr>
+        <w:t xml:space="preserve">analysis </w:t>
+      </w:r>
+      <w:r>
+        <w:rPr>
+          <w:noProof/>
+          <w:sz w:val="24"/>
+          <w:szCs w:val="24"/>
+        </w:rPr>
+        <w:t xml:space="preserve">could compare </w:t>
+      </w:r>
+      <w:r>
+        <w:rPr>
+          <w:noProof/>
+          <w:sz w:val="24"/>
+          <w:szCs w:val="24"/>
+        </w:rPr>
+        <w:t>the 110</w:t>
+      </w:r>
+      <w:r>
+        <w:rPr>
+          <w:noProof/>
+          <w:sz w:val="24"/>
+          <w:szCs w:val="24"/>
+          <w:vertAlign w:val="superscript"/>
+        </w:rPr>
+        <w:t>th</w:t>
+      </w:r>
+      <w:r>
+        <w:rPr>
+          <w:noProof/>
+          <w:sz w:val="24"/>
+          <w:szCs w:val="24"/>
+        </w:rPr>
+        <w:t xml:space="preserve"> Congress with the current 115</w:t>
+      </w:r>
+      <w:r>
+        <w:rPr>
+          <w:noProof/>
+          <w:sz w:val="24"/>
+          <w:szCs w:val="24"/>
+          <w:vertAlign w:val="superscript"/>
+        </w:rPr>
+        <w:t>th</w:t>
+      </w:r>
+      <w:r>
+        <w:rPr>
+          <w:noProof/>
+          <w:sz w:val="24"/>
+          <w:szCs w:val="24"/>
+        </w:rPr>
+        <w:t xml:space="preserve"> Congress.</w:t>
+      </w:r>
+      <w:r>
+        <w:rPr>
+          <w:noProof/>
+          <w:sz w:val="24"/>
+          <w:szCs w:val="24"/>
+        </w:rPr>
+        <w:t xml:space="preserve"> Methodologies used in this study, could be e</w:t>
+      </w:r>
+      <w:r>
+        <w:rPr>
+          <w:noProof/>
+          <w:sz w:val="24"/>
+          <w:szCs w:val="24"/>
+        </w:rPr>
+        <w:t>xtended</w:t>
+      </w:r>
+      <w:r>
+        <w:rPr>
+          <w:noProof/>
+          <w:sz w:val="24"/>
+          <w:szCs w:val="24"/>
+        </w:rPr>
+        <w:t xml:space="preserve"> such that topic modeling could be </w:t>
+      </w:r>
+      <w:r>
+        <w:rPr>
+          <w:noProof/>
+          <w:sz w:val="24"/>
+          <w:szCs w:val="24"/>
+        </w:rPr>
+        <w:t>applied</w:t>
+      </w:r>
+      <w:r>
+        <w:rPr>
+          <w:noProof/>
+          <w:sz w:val="24"/>
+          <w:szCs w:val="24"/>
+        </w:rPr>
+        <w:t xml:space="preserve"> on “Substantive” and “Ceremonial” legislation.</w:t>
+      </w:r>
+      <w:r>
+        <w:rPr>
+          <w:noProof/>
+          <w:sz w:val="24"/>
+          <w:szCs w:val="24"/>
+        </w:rPr>
+        <w:t xml:space="preserve"> </w:t>
+      </w:r>
+      <w:r>
+        <w:rPr>
+          <w:noProof/>
+          <w:sz w:val="24"/>
+          <w:szCs w:val="24"/>
+        </w:rPr>
+        <w:t xml:space="preserve">Results could help portray whether a higher distribution of topics exists for </w:t>
+      </w:r>
+      <w:bookmarkStart w:id="9" w:name="_GoBack"/>
       <w:bookmarkEnd w:id="9"/>
-    </w:p>
-    <w:p>
-      <w:pPr>
-        <w:spacing w:line="240" w:lineRule="auto"/>
+      <w:r>
         <w:rPr>
           <w:noProof/>
           <w:sz w:val="24"/>
           <w:szCs w:val="24"/>
         </w:rPr>
-      </w:pPr>
-      <w:r>
-        <w:rPr>
-          <w:sz w:val="24"/>
-          <w:szCs w:val="24"/>
-        </w:rPr>
-        <w:t>The United States House of Representative meet at least once a year, discussing numerous Bill and Budget propositions.</w:t>
-      </w:r>
-      <w:r>
-        <w:rPr>
-          <w:sz w:val="24"/>
-          <w:szCs w:val="24"/>
-        </w:rPr>
-        <w:t xml:space="preserve"> During this time of convening, </w:t>
-      </w:r>
-      <w:r>
-        <w:rPr>
-          <w:sz w:val="24"/>
-          <w:szCs w:val="24"/>
-        </w:rPr>
-        <w:t>several</w:t>
-      </w:r>
-      <w:r>
-        <w:rPr>
-          <w:sz w:val="24"/>
-          <w:szCs w:val="24"/>
-        </w:rPr>
-        <w:t xml:space="preserve"> bills are introduced, </w:t>
-      </w:r>
-      <w:r>
-        <w:rPr>
-          <w:sz w:val="24"/>
-          <w:szCs w:val="24"/>
-        </w:rPr>
-        <w:t xml:space="preserve">if approved </w:t>
-      </w:r>
-      <w:r>
-        <w:rPr>
-          <w:sz w:val="24"/>
-          <w:szCs w:val="24"/>
-        </w:rPr>
-        <w:t>sent to the President of the United State</w:t>
-      </w:r>
-      <w:r>
-        <w:rPr>
-          <w:sz w:val="24"/>
-          <w:szCs w:val="24"/>
-        </w:rPr>
-        <w:t>s</w:t>
-      </w:r>
-      <w:r>
-        <w:rPr>
-          <w:sz w:val="24"/>
-          <w:szCs w:val="24"/>
-        </w:rPr>
-        <w:t>.</w:t>
-      </w:r>
-      <w:r>
-        <w:rPr>
-          <w:sz w:val="24"/>
-          <w:szCs w:val="24"/>
-        </w:rPr>
-        <w:t xml:space="preserve"> </w:t>
-      </w:r>
-      <w:r>
-        <w:rPr>
-          <w:sz w:val="24"/>
-          <w:szCs w:val="24"/>
-        </w:rPr>
-        <w:t>D</w:t>
-      </w:r>
-      <w:r>
-        <w:rPr>
-          <w:sz w:val="24"/>
-          <w:szCs w:val="24"/>
-        </w:rPr>
-        <w:t>uring the 114</w:t>
-      </w:r>
-      <w:r>
-        <w:rPr>
-          <w:sz w:val="24"/>
-          <w:szCs w:val="24"/>
-          <w:vertAlign w:val="superscript"/>
-        </w:rPr>
-        <w:t>th</w:t>
-      </w:r>
-      <w:r>
-        <w:rPr>
-          <w:sz w:val="24"/>
-          <w:szCs w:val="24"/>
-        </w:rPr>
-        <w:t xml:space="preserve"> Congress, 10</w:t>
-      </w:r>
-      <w:r>
-        <w:rPr>
-          <w:sz w:val="24"/>
-          <w:szCs w:val="24"/>
-        </w:rPr>
-        <w:t>,0</w:t>
-      </w:r>
-      <w:r>
-        <w:rPr>
-          <w:sz w:val="24"/>
-          <w:szCs w:val="24"/>
-        </w:rPr>
-        <w:t xml:space="preserve">78 bills were proposed, and </w:t>
-      </w:r>
-      <w:r>
-        <w:rPr>
-          <w:sz w:val="24"/>
-          <w:szCs w:val="24"/>
-        </w:rPr>
-        <w:t xml:space="preserve">329 were sent to </w:t>
-      </w:r>
-      <w:r>
-        <w:rPr>
-          <w:sz w:val="24"/>
-          <w:szCs w:val="24"/>
-        </w:rPr>
-        <w:t xml:space="preserve">former </w:t>
-      </w:r>
-      <w:r>
-        <w:rPr>
-          <w:sz w:val="24"/>
-          <w:szCs w:val="24"/>
-        </w:rPr>
-        <w:t>President</w:t>
-      </w:r>
-      <w:r>
-        <w:rPr>
-          <w:sz w:val="24"/>
-          <w:szCs w:val="24"/>
-        </w:rPr>
-        <w:t xml:space="preserve"> Barack</w:t>
-      </w:r>
-      <w:r>
-        <w:rPr>
-          <w:sz w:val="24"/>
-          <w:szCs w:val="24"/>
-        </w:rPr>
-        <w:t xml:space="preserve"> Obama</w:t>
-      </w:r>
-      <w:r>
-        <w:rPr>
-          <w:rStyle w:val="FootnoteReference"/>
-          <w:sz w:val="24"/>
-          <w:szCs w:val="24"/>
-        </w:rPr>
-        <w:footnoteReference w:id="12"/>
-      </w:r>
-      <w:r>
-        <w:rPr>
-          <w:sz w:val="24"/>
-          <w:szCs w:val="24"/>
-        </w:rPr>
-        <w:t>.</w:t>
-      </w:r>
-      <w:r>
-        <w:rPr>
-          <w:sz w:val="24"/>
-          <w:szCs w:val="24"/>
-        </w:rPr>
-        <w:t xml:space="preserve">  </w:t>
-      </w:r>
-      <w:r>
-        <w:rPr>
-          <w:sz w:val="24"/>
-          <w:szCs w:val="24"/>
-        </w:rPr>
-        <w:t>Currently, the 115</w:t>
-      </w:r>
-      <w:r>
-        <w:rPr>
-          <w:sz w:val="24"/>
-          <w:szCs w:val="24"/>
-          <w:vertAlign w:val="superscript"/>
-        </w:rPr>
-        <w:t>th</w:t>
-      </w:r>
-      <w:r>
-        <w:rPr>
-          <w:sz w:val="24"/>
-          <w:szCs w:val="24"/>
-        </w:rPr>
-        <w:t xml:space="preserve"> Congress, the Senate, House of Representative, and sitting President are of the same party.</w:t>
-      </w:r>
-      <w:r>
-        <w:rPr>
-          <w:sz w:val="24"/>
-          <w:szCs w:val="24"/>
-        </w:rPr>
-        <w:t xml:space="preserve"> </w:t>
-      </w:r>
-      <w:r>
-        <w:rPr>
-          <w:sz w:val="24"/>
-          <w:szCs w:val="24"/>
-        </w:rPr>
-        <w:t>W</w:t>
-      </w:r>
-      <w:r>
-        <w:rPr>
-          <w:sz w:val="24"/>
-          <w:szCs w:val="24"/>
-        </w:rPr>
-        <w:t>hile having</w:t>
-      </w:r>
-      <w:r>
-        <w:rPr>
-          <w:sz w:val="24"/>
-          <w:szCs w:val="24"/>
-        </w:rPr>
-        <w:t xml:space="preserve"> majority control, nearly 1/3 of </w:t>
-      </w:r>
-      <w:r>
-        <w:rPr>
-          <w:sz w:val="24"/>
-          <w:szCs w:val="24"/>
-        </w:rPr>
-        <w:t xml:space="preserve">the 442 </w:t>
-      </w:r>
-      <w:r>
-        <w:rPr>
-          <w:sz w:val="24"/>
-          <w:szCs w:val="24"/>
-        </w:rPr>
-        <w:t>laws passed were ceremonial</w:t>
-      </w:r>
-      <w:r>
-        <w:rPr>
-          <w:sz w:val="24"/>
-          <w:szCs w:val="24"/>
-        </w:rPr>
-        <w:t>, the most since the 110</w:t>
-      </w:r>
-      <w:r>
-        <w:rPr>
-          <w:sz w:val="24"/>
-          <w:szCs w:val="24"/>
-          <w:vertAlign w:val="superscript"/>
-        </w:rPr>
-        <w:t>th</w:t>
-      </w:r>
-      <w:r>
-        <w:rPr>
-          <w:sz w:val="24"/>
-          <w:szCs w:val="24"/>
-        </w:rPr>
-        <w:t xml:space="preserve"> Congress.</w:t>
-      </w:r>
-    </w:p>
-    <w:p>
-      <w:pPr>
-        <w:spacing w:line="240" w:lineRule="auto"/>
-        <w:rPr>
-          <w:noProof/>
-          <w:sz w:val="24"/>
-          <w:szCs w:val="24"/>
-        </w:rPr>
-      </w:pPr>
-      <w:r>
-        <w:rPr>
-          <w:noProof/>
-          <w:sz w:val="24"/>
-          <w:szCs w:val="24"/>
-        </w:rPr>
-        <w:t xml:space="preserve">In general </w:t>
-      </w:r>
-      <w:r>
-        <w:rPr>
-          <w:noProof/>
-          <w:sz w:val="24"/>
-          <w:szCs w:val="24"/>
-        </w:rPr>
-        <w:t xml:space="preserve">an interesting </w:t>
-      </w:r>
-      <w:r>
-        <w:rPr>
-          <w:noProof/>
-          <w:sz w:val="24"/>
-          <w:szCs w:val="24"/>
-        </w:rPr>
-        <w:t>follow-up</w:t>
-      </w:r>
-      <w:r>
-        <w:rPr>
-          <w:noProof/>
-          <w:sz w:val="24"/>
-          <w:szCs w:val="24"/>
-        </w:rPr>
-        <w:t xml:space="preserve"> </w:t>
-      </w:r>
-      <w:r>
-        <w:rPr>
-          <w:noProof/>
-          <w:sz w:val="24"/>
-          <w:szCs w:val="24"/>
-        </w:rPr>
-        <w:t xml:space="preserve">analysis </w:t>
-      </w:r>
-      <w:r>
-        <w:rPr>
-          <w:noProof/>
-          <w:sz w:val="24"/>
-          <w:szCs w:val="24"/>
-        </w:rPr>
-        <w:t xml:space="preserve">could compare </w:t>
-      </w:r>
-      <w:r>
-        <w:rPr>
-          <w:noProof/>
-          <w:sz w:val="24"/>
-          <w:szCs w:val="24"/>
-        </w:rPr>
-        <w:t>the 110</w:t>
-      </w:r>
-      <w:r>
-        <w:rPr>
-          <w:noProof/>
-          <w:sz w:val="24"/>
-          <w:szCs w:val="24"/>
-          <w:vertAlign w:val="superscript"/>
-        </w:rPr>
-        <w:t>th</w:t>
-      </w:r>
-      <w:r>
-        <w:rPr>
-          <w:noProof/>
-          <w:sz w:val="24"/>
-          <w:szCs w:val="24"/>
-        </w:rPr>
-        <w:t xml:space="preserve"> Congress with the current 115</w:t>
-      </w:r>
-      <w:r>
-        <w:rPr>
-          <w:noProof/>
-          <w:sz w:val="24"/>
-          <w:szCs w:val="24"/>
-          <w:vertAlign w:val="superscript"/>
-        </w:rPr>
-        <w:t>th</w:t>
-      </w:r>
-      <w:r>
-        <w:rPr>
-          <w:noProof/>
-          <w:sz w:val="24"/>
-          <w:szCs w:val="24"/>
-        </w:rPr>
-        <w:t xml:space="preserve"> Congress.</w:t>
-      </w:r>
-      <w:r>
-        <w:rPr>
-          <w:noProof/>
-          <w:sz w:val="24"/>
-          <w:szCs w:val="24"/>
-        </w:rPr>
-        <w:t xml:space="preserve"> Methodologies used in this study, could be e</w:t>
-      </w:r>
-      <w:r>
-        <w:rPr>
-          <w:noProof/>
-          <w:sz w:val="24"/>
-          <w:szCs w:val="24"/>
-        </w:rPr>
-        <w:t>xtended</w:t>
-      </w:r>
-      <w:r>
-        <w:rPr>
-          <w:noProof/>
-          <w:sz w:val="24"/>
-          <w:szCs w:val="24"/>
-        </w:rPr>
-        <w:t xml:space="preserve"> such that topic modeling could be </w:t>
-      </w:r>
-      <w:r>
-        <w:rPr>
-          <w:noProof/>
-          <w:sz w:val="24"/>
-          <w:szCs w:val="24"/>
-        </w:rPr>
-        <w:t>applied</w:t>
-      </w:r>
-      <w:r>
-        <w:rPr>
-          <w:noProof/>
-          <w:sz w:val="24"/>
-          <w:szCs w:val="24"/>
-        </w:rPr>
-        <w:t xml:space="preserve"> on “Substantive” and “Ceremonial” legislation.</w:t>
-      </w:r>
-      <w:r>
-        <w:rPr>
-          <w:noProof/>
-          <w:sz w:val="24"/>
-          <w:szCs w:val="24"/>
-        </w:rPr>
-        <w:t xml:space="preserve"> </w:t>
-      </w:r>
-      <w:r>
-        <w:rPr>
-          <w:noProof/>
-          <w:sz w:val="24"/>
-          <w:szCs w:val="24"/>
-        </w:rPr>
-        <w:t>Results could help portray whether a higher distribution of topics exists for a given class, or condition</w:t>
+        <w:t>a given class, or condition</w:t>
       </w:r>
       <w:r>
         <w:rPr>
@@ -11167,7 +11184,7 @@
 </file>
 
 <file path=customXml/itemProps2.xml><?xml version="1.0" encoding="utf-8"?>
-<ds:datastoreItem xmlns:ds="http://schemas.openxmlformats.org/officeDocument/2006/customXml" ds:itemID="{1E444F01-8F48-4D6B-8F62-5EF7D4B40F16}">
+<ds:datastoreItem xmlns:ds="http://schemas.openxmlformats.org/officeDocument/2006/customXml" ds:itemID="{854BC81E-8F3D-405D-8735-80BF47328D47}">
   <ds:schemaRefs>
     <ds:schemaRef ds:uri="http://schemas.openxmlformats.org/officeDocument/2006/bibliography"/>
   </ds:schemaRefs>

</xml_diff>

<commit_message>
#178: write-up.docx, update visualizations
</commit_message>
<xml_diff>
--- a/hw8/write-up.docx
+++ b/hw8/write-up.docx
@@ -711,7 +711,7 @@
           <w:r>
             <w:fldChar w:fldCharType="separate"/>
           </w:r>
-          <w:hyperlink w:anchor="_Toc10559482" w:history="1">
+          <w:hyperlink w:anchor="_Toc10869157" w:history="1">
             <w:r>
               <w:rPr>
                 <w:rStyle w:val="Hyperlink"/>
@@ -738,7 +738,7 @@
                 <w:noProof/>
                 <w:webHidden/>
               </w:rPr>
-              <w:instrText xml:space="preserve"> PAGEREF _Toc10559482 \h </w:instrText>
+              <w:instrText xml:space="preserve"> PAGEREF _Toc10869157 \h </w:instrText>
             </w:r>
             <w:r>
               <w:rPr>
@@ -780,7 +780,7 @@
               <w:noProof/>
             </w:rPr>
           </w:pPr>
-          <w:hyperlink w:anchor="_Toc10559483" w:history="1">
+          <w:hyperlink w:anchor="_Toc10869158" w:history="1">
             <w:r>
               <w:rPr>
                 <w:rStyle w:val="Hyperlink"/>
@@ -807,7 +807,7 @@
                 <w:noProof/>
                 <w:webHidden/>
               </w:rPr>
-              <w:instrText xml:space="preserve"> PAGEREF _Toc10559483 \h </w:instrText>
+              <w:instrText xml:space="preserve"> PAGEREF _Toc10869158 \h </w:instrText>
             </w:r>
             <w:r>
               <w:rPr>
@@ -849,7 +849,7 @@
               <w:noProof/>
             </w:rPr>
           </w:pPr>
-          <w:hyperlink w:anchor="_Toc10559484" w:history="1">
+          <w:hyperlink w:anchor="_Toc10869159" w:history="1">
             <w:r>
               <w:rPr>
                 <w:rStyle w:val="Hyperlink"/>
@@ -876,7 +876,7 @@
                 <w:noProof/>
                 <w:webHidden/>
               </w:rPr>
-              <w:instrText xml:space="preserve"> PAGEREF _Toc10559484 \h </w:instrText>
+              <w:instrText xml:space="preserve"> PAGEREF _Toc10869159 \h </w:instrText>
             </w:r>
             <w:r>
               <w:rPr>
@@ -918,7 +918,7 @@
               <w:noProof/>
             </w:rPr>
           </w:pPr>
-          <w:hyperlink w:anchor="_Toc10559485" w:history="1">
+          <w:hyperlink w:anchor="_Toc10869160" w:history="1">
             <w:r>
               <w:rPr>
                 <w:rStyle w:val="Hyperlink"/>
@@ -945,7 +945,7 @@
                 <w:noProof/>
                 <w:webHidden/>
               </w:rPr>
-              <w:instrText xml:space="preserve"> PAGEREF _Toc10559485 \h </w:instrText>
+              <w:instrText xml:space="preserve"> PAGEREF _Toc10869160 \h </w:instrText>
             </w:r>
             <w:r>
               <w:rPr>
@@ -987,7 +987,7 @@
               <w:noProof/>
             </w:rPr>
           </w:pPr>
-          <w:hyperlink w:anchor="_Toc10559486" w:history="1">
+          <w:hyperlink w:anchor="_Toc10869161" w:history="1">
             <w:r>
               <w:rPr>
                 <w:rStyle w:val="Hyperlink"/>
@@ -1014,7 +1014,7 @@
                 <w:noProof/>
                 <w:webHidden/>
               </w:rPr>
-              <w:instrText xml:space="preserve"> PAGEREF _Toc10559486 \h </w:instrText>
+              <w:instrText xml:space="preserve"> PAGEREF _Toc10869161 \h </w:instrText>
             </w:r>
             <w:r>
               <w:rPr>
@@ -1056,7 +1056,7 @@
               <w:noProof/>
             </w:rPr>
           </w:pPr>
-          <w:hyperlink w:anchor="_Toc10559487" w:history="1">
+          <w:hyperlink w:anchor="_Toc10869162" w:history="1">
             <w:r>
               <w:rPr>
                 <w:rStyle w:val="Hyperlink"/>
@@ -1083,7 +1083,7 @@
                 <w:noProof/>
                 <w:webHidden/>
               </w:rPr>
-              <w:instrText xml:space="preserve"> PAGEREF _Toc10559487 \h </w:instrText>
+              <w:instrText xml:space="preserve"> PAGEREF _Toc10869162 \h </w:instrText>
             </w:r>
             <w:r>
               <w:rPr>
@@ -1125,7 +1125,7 @@
               <w:noProof/>
             </w:rPr>
           </w:pPr>
-          <w:hyperlink w:anchor="_Toc10559488" w:history="1">
+          <w:hyperlink w:anchor="_Toc10869163" w:history="1">
             <w:r>
               <w:rPr>
                 <w:rStyle w:val="Hyperlink"/>
@@ -1152,7 +1152,7 @@
                 <w:noProof/>
                 <w:webHidden/>
               </w:rPr>
-              <w:instrText xml:space="preserve"> PAGEREF _Toc10559488 \h </w:instrText>
+              <w:instrText xml:space="preserve"> PAGEREF _Toc10869163 \h </w:instrText>
             </w:r>
             <w:r>
               <w:rPr>
@@ -1194,7 +1194,7 @@
               <w:noProof/>
             </w:rPr>
           </w:pPr>
-          <w:hyperlink w:anchor="_Toc10559489" w:history="1">
+          <w:hyperlink w:anchor="_Toc10869164" w:history="1">
             <w:r>
               <w:rPr>
                 <w:rStyle w:val="Hyperlink"/>
@@ -1221,7 +1221,7 @@
                 <w:noProof/>
                 <w:webHidden/>
               </w:rPr>
-              <w:instrText xml:space="preserve"> PAGEREF _Toc10559489 \h </w:instrText>
+              <w:instrText xml:space="preserve"> PAGEREF _Toc10869164 \h </w:instrText>
             </w:r>
             <w:r>
               <w:rPr>
@@ -1263,7 +1263,7 @@
               <w:noProof/>
             </w:rPr>
           </w:pPr>
-          <w:hyperlink w:anchor="_Toc10559490" w:history="1">
+          <w:hyperlink w:anchor="_Toc10869165" w:history="1">
             <w:r>
               <w:rPr>
                 <w:rStyle w:val="Hyperlink"/>
@@ -1290,7 +1290,7 @@
                 <w:noProof/>
                 <w:webHidden/>
               </w:rPr>
-              <w:instrText xml:space="preserve"> PAGEREF _Toc10559490 \h </w:instrText>
+              <w:instrText xml:space="preserve"> PAGEREF _Toc10869165 \h </w:instrText>
             </w:r>
             <w:r>
               <w:rPr>
@@ -1369,7 +1369,7 @@
       <w:pPr>
         <w:pStyle w:val="Heading1"/>
       </w:pPr>
-      <w:bookmarkStart w:id="0" w:name="_Toc10559482"/>
+      <w:bookmarkStart w:id="0" w:name="_Toc10869157"/>
       <w:r>
         <w:lastRenderedPageBreak/>
         <w:t>Introduction</w:t>
@@ -1684,7 +1684,7 @@
       <w:pPr>
         <w:pStyle w:val="Heading1"/>
       </w:pPr>
-      <w:bookmarkStart w:id="1" w:name="_Toc10559483"/>
+      <w:bookmarkStart w:id="1" w:name="_Toc10869158"/>
       <w:r>
         <w:t>Analysis</w:t>
       </w:r>
@@ -1851,7 +1851,7 @@
       <w:pPr>
         <w:pStyle w:val="Heading1"/>
       </w:pPr>
-      <w:bookmarkStart w:id="2" w:name="_Toc10559484"/>
+      <w:bookmarkStart w:id="2" w:name="_Toc10869159"/>
       <w:r>
         <w:t>Data Preparation</w:t>
       </w:r>
@@ -2649,7 +2649,7 @@
       <w:pPr>
         <w:pStyle w:val="Heading2"/>
       </w:pPr>
-      <w:bookmarkStart w:id="3" w:name="_Toc10559485"/>
+      <w:bookmarkStart w:id="3" w:name="_Toc10869160"/>
       <w:r>
         <w:t>Stop Words</w:t>
       </w:r>
@@ -4737,7 +4737,7 @@
       <w:pPr>
         <w:pStyle w:val="Heading2"/>
       </w:pPr>
-      <w:bookmarkStart w:id="4" w:name="_Toc10559486"/>
+      <w:bookmarkStart w:id="4" w:name="_Toc10869161"/>
       <w:proofErr w:type="spellStart"/>
       <w:r>
         <w:t>Ngram</w:t>
@@ -4943,7 +4943,7 @@
       <w:pPr>
         <w:pStyle w:val="Heading1"/>
       </w:pPr>
-      <w:bookmarkStart w:id="5" w:name="_Toc10559487"/>
+      <w:bookmarkStart w:id="5" w:name="_Toc10869162"/>
       <w:r>
         <w:t>Results</w:t>
       </w:r>
@@ -5157,7 +5157,12 @@
         <w:t xml:space="preserve">: </w:t>
       </w:r>
       <w:r>
-        <w:t>Childcare</w:t>
+        <w:t>Urban</w:t>
+      </w:r>
+      <w:bookmarkStart w:id="6" w:name="_GoBack"/>
+      <w:bookmarkEnd w:id="6"/>
+      <w:r>
+        <w:t xml:space="preserve"> Development</w:t>
       </w:r>
     </w:p>
     <w:p>
@@ -5276,12 +5281,12 @@
       <w:pPr>
         <w:pStyle w:val="Heading2"/>
       </w:pPr>
-      <w:bookmarkStart w:id="6" w:name="_Toc10559488"/>
+      <w:bookmarkStart w:id="7" w:name="_Toc10869163"/>
       <w:r>
         <w:lastRenderedPageBreak/>
         <w:t>Unigram</w:t>
       </w:r>
-      <w:bookmarkEnd w:id="6"/>
+      <w:bookmarkEnd w:id="7"/>
     </w:p>
     <w:p/>
     <w:tbl>
@@ -5291,8 +5296,8 @@
         <w:tblLook w:val="04A0" w:firstRow="1" w:lastRow="0" w:firstColumn="1" w:lastColumn="0" w:noHBand="0" w:noVBand="1"/>
       </w:tblPr>
       <w:tblGrid>
-        <w:gridCol w:w="4675"/>
-        <w:gridCol w:w="4675"/>
+        <w:gridCol w:w="4604"/>
+        <w:gridCol w:w="4746"/>
       </w:tblGrid>
       <w:tr>
         <w:tc>
@@ -5305,10 +5310,10 @@
                 <w:noProof/>
               </w:rPr>
               <w:drawing>
-                <wp:inline distT="0" distB="0" distL="0" distR="0" wp14:anchorId="3781D1F2" wp14:editId="257F5523">
-                  <wp:extent cx="2641600" cy="1981200"/>
-                  <wp:effectExtent l="0" t="0" r="6350" b="0"/>
-                  <wp:docPr id="1" name="Picture 1"/>
+                <wp:inline distT="0" distB="0" distL="0" distR="0" wp14:anchorId="623BBD6A" wp14:editId="55995408">
+                  <wp:extent cx="2733675" cy="2050256"/>
+                  <wp:effectExtent l="0" t="0" r="0" b="7620"/>
+                  <wp:docPr id="14" name="Picture 14"/>
                   <wp:cNvGraphicFramePr>
                     <a:graphicFrameLocks xmlns:a="http://schemas.openxmlformats.org/drawingml/2006/main" noChangeAspect="1"/>
                   </wp:cNvGraphicFramePr>
@@ -5316,7 +5321,7 @@
                     <a:graphicData uri="http://schemas.openxmlformats.org/drawingml/2006/picture">
                       <pic:pic xmlns:pic="http://schemas.openxmlformats.org/drawingml/2006/picture">
                         <pic:nvPicPr>
-                          <pic:cNvPr id="0" name="Picture 1"/>
+                          <pic:cNvPr id="0" name="Picture 19"/>
                           <pic:cNvPicPr>
                             <a:picLocks noChangeAspect="1" noChangeArrowheads="1"/>
                           </pic:cNvPicPr>
@@ -5337,7 +5342,7 @@
                         <pic:spPr bwMode="auto">
                           <a:xfrm>
                             <a:off x="0" y="0"/>
-                            <a:ext cx="2642052" cy="1981539"/>
+                            <a:ext cx="2741329" cy="2055996"/>
                           </a:xfrm>
                           <a:prstGeom prst="rect">
                             <a:avLst/>
@@ -5365,10 +5370,10 @@
                 <w:noProof/>
               </w:rPr>
               <w:drawing>
-                <wp:inline distT="0" distB="0" distL="0" distR="0" wp14:anchorId="1E981DD5" wp14:editId="7EB37654">
-                  <wp:extent cx="2619375" cy="1964531"/>
-                  <wp:effectExtent l="0" t="0" r="0" b="0"/>
-                  <wp:docPr id="3" name="Picture 3"/>
+                <wp:inline distT="0" distB="0" distL="0" distR="0" wp14:anchorId="449E6773" wp14:editId="35315BAB">
+                  <wp:extent cx="2870200" cy="2152650"/>
+                  <wp:effectExtent l="0" t="0" r="6350" b="0"/>
+                  <wp:docPr id="9" name="Picture 9"/>
                   <wp:cNvGraphicFramePr>
                     <a:graphicFrameLocks xmlns:a="http://schemas.openxmlformats.org/drawingml/2006/main" noChangeAspect="1"/>
                   </wp:cNvGraphicFramePr>
@@ -5376,7 +5381,7 @@
                     <a:graphicData uri="http://schemas.openxmlformats.org/drawingml/2006/picture">
                       <pic:pic xmlns:pic="http://schemas.openxmlformats.org/drawingml/2006/picture">
                         <pic:nvPicPr>
-                          <pic:cNvPr id="0" name="Picture 5"/>
+                          <pic:cNvPr id="0" name="Picture 13"/>
                           <pic:cNvPicPr>
                             <a:picLocks noChangeAspect="1" noChangeArrowheads="1"/>
                           </pic:cNvPicPr>
@@ -5397,7 +5402,7 @@
                         <pic:spPr bwMode="auto">
                           <a:xfrm>
                             <a:off x="0" y="0"/>
-                            <a:ext cx="2620435" cy="1965326"/>
+                            <a:ext cx="2870200" cy="2152650"/>
                           </a:xfrm>
                           <a:prstGeom prst="rect">
                             <a:avLst/>
@@ -5678,8 +5683,8 @@
         <w:tblLook w:val="04A0" w:firstRow="1" w:lastRow="0" w:firstColumn="1" w:lastColumn="0" w:noHBand="0" w:noVBand="1"/>
       </w:tblPr>
       <w:tblGrid>
-        <w:gridCol w:w="4675"/>
-        <w:gridCol w:w="4675"/>
+        <w:gridCol w:w="4664"/>
+        <w:gridCol w:w="4686"/>
       </w:tblGrid>
       <w:tr>
         <w:tc>
@@ -5692,10 +5697,10 @@
                 <w:noProof/>
               </w:rPr>
               <w:drawing>
-                <wp:inline distT="0" distB="0" distL="0" distR="0" wp14:anchorId="4AE5B544" wp14:editId="34DABF8D">
-                  <wp:extent cx="2743200" cy="2057400"/>
-                  <wp:effectExtent l="0" t="0" r="0" b="0"/>
-                  <wp:docPr id="26" name="Picture 26"/>
+                <wp:inline distT="0" distB="0" distL="0" distR="0" wp14:anchorId="3BFC75B6" wp14:editId="3EA9ADCC">
+                  <wp:extent cx="2717800" cy="2038350"/>
+                  <wp:effectExtent l="0" t="0" r="6350" b="0"/>
+                  <wp:docPr id="2" name="Picture 2"/>
                   <wp:cNvGraphicFramePr>
                     <a:graphicFrameLocks xmlns:a="http://schemas.openxmlformats.org/drawingml/2006/main" noChangeAspect="1"/>
                   </wp:cNvGraphicFramePr>
@@ -5703,7 +5708,7 @@
                     <a:graphicData uri="http://schemas.openxmlformats.org/drawingml/2006/picture">
                       <pic:pic xmlns:pic="http://schemas.openxmlformats.org/drawingml/2006/picture">
                         <pic:nvPicPr>
-                          <pic:cNvPr id="0" name="Picture 27"/>
+                          <pic:cNvPr id="0" name="Picture 1"/>
                           <pic:cNvPicPr>
                             <a:picLocks noChangeAspect="1" noChangeArrowheads="1"/>
                           </pic:cNvPicPr>
@@ -5724,7 +5729,7 @@
                         <pic:spPr bwMode="auto">
                           <a:xfrm>
                             <a:off x="0" y="0"/>
-                            <a:ext cx="2744727" cy="2058545"/>
+                            <a:ext cx="2717800" cy="2038350"/>
                           </a:xfrm>
                           <a:prstGeom prst="rect">
                             <a:avLst/>
@@ -5752,10 +5757,10 @@
                 <w:noProof/>
               </w:rPr>
               <w:drawing>
-                <wp:inline distT="0" distB="0" distL="0" distR="0" wp14:anchorId="73869E42" wp14:editId="2FBE8FFB">
-                  <wp:extent cx="2730500" cy="2047875"/>
-                  <wp:effectExtent l="0" t="0" r="0" b="9525"/>
-                  <wp:docPr id="27" name="Picture 27"/>
+                <wp:inline distT="0" distB="0" distL="0" distR="0" wp14:anchorId="76F9BACD" wp14:editId="4F5E984F">
+                  <wp:extent cx="2686050" cy="2014538"/>
+                  <wp:effectExtent l="0" t="0" r="0" b="5080"/>
+                  <wp:docPr id="15" name="Picture 15"/>
                   <wp:cNvGraphicFramePr>
                     <a:graphicFrameLocks xmlns:a="http://schemas.openxmlformats.org/drawingml/2006/main" noChangeAspect="1"/>
                   </wp:cNvGraphicFramePr>
@@ -5763,7 +5768,7 @@
                     <a:graphicData uri="http://schemas.openxmlformats.org/drawingml/2006/picture">
                       <pic:pic xmlns:pic="http://schemas.openxmlformats.org/drawingml/2006/picture">
                         <pic:nvPicPr>
-                          <pic:cNvPr id="0" name="Picture 29"/>
+                          <pic:cNvPr id="0" name="Picture 21"/>
                           <pic:cNvPicPr>
                             <a:picLocks noChangeAspect="1" noChangeArrowheads="1"/>
                           </pic:cNvPicPr>
@@ -5784,7 +5789,7 @@
                         <pic:spPr bwMode="auto">
                           <a:xfrm>
                             <a:off x="0" y="0"/>
-                            <a:ext cx="2730909" cy="2048182"/>
+                            <a:ext cx="2690332" cy="2017750"/>
                           </a:xfrm>
                           <a:prstGeom prst="rect">
                             <a:avLst/>
@@ -5874,10 +5879,10 @@
               </w:rPr>
               <w:lastRenderedPageBreak/>
               <w:drawing>
-                <wp:inline distT="0" distB="0" distL="0" distR="0" wp14:anchorId="32F6F745" wp14:editId="478A5122">
-                  <wp:extent cx="2686050" cy="2014538"/>
-                  <wp:effectExtent l="0" t="0" r="0" b="5080"/>
-                  <wp:docPr id="30" name="Picture 30"/>
+                <wp:inline distT="0" distB="0" distL="0" distR="0" wp14:anchorId="032DA1D2" wp14:editId="7C14DFC4">
+                  <wp:extent cx="2781300" cy="2085975"/>
+                  <wp:effectExtent l="0" t="0" r="0" b="9525"/>
+                  <wp:docPr id="29" name="Picture 29"/>
                   <wp:cNvGraphicFramePr>
                     <a:graphicFrameLocks xmlns:a="http://schemas.openxmlformats.org/drawingml/2006/main" noChangeAspect="1"/>
                   </wp:cNvGraphicFramePr>
@@ -5885,7 +5890,7 @@
                     <a:graphicData uri="http://schemas.openxmlformats.org/drawingml/2006/picture">
                       <pic:pic xmlns:pic="http://schemas.openxmlformats.org/drawingml/2006/picture">
                         <pic:nvPicPr>
-                          <pic:cNvPr id="0" name="Picture 31"/>
+                          <pic:cNvPr id="0" name="Picture 45"/>
                           <pic:cNvPicPr>
                             <a:picLocks noChangeAspect="1" noChangeArrowheads="1"/>
                           </pic:cNvPicPr>
@@ -5906,7 +5911,7 @@
                         <pic:spPr bwMode="auto">
                           <a:xfrm>
                             <a:off x="0" y="0"/>
-                            <a:ext cx="2688778" cy="2016584"/>
+                            <a:ext cx="2787496" cy="2090622"/>
                           </a:xfrm>
                           <a:prstGeom prst="rect">
                             <a:avLst/>
@@ -5934,10 +5939,10 @@
                 <w:noProof/>
               </w:rPr>
               <w:drawing>
-                <wp:inline distT="0" distB="0" distL="0" distR="0" wp14:anchorId="5FCC43CB" wp14:editId="6CEAA3B6">
-                  <wp:extent cx="2733675" cy="2050256"/>
-                  <wp:effectExtent l="0" t="0" r="0" b="7620"/>
-                  <wp:docPr id="31" name="Picture 31"/>
+                <wp:inline distT="0" distB="0" distL="0" distR="0" wp14:anchorId="32862011" wp14:editId="044F43EC">
+                  <wp:extent cx="2832099" cy="2124075"/>
+                  <wp:effectExtent l="0" t="0" r="6985" b="0"/>
+                  <wp:docPr id="28" name="Picture 28"/>
                   <wp:cNvGraphicFramePr>
                     <a:graphicFrameLocks xmlns:a="http://schemas.openxmlformats.org/drawingml/2006/main" noChangeAspect="1"/>
                   </wp:cNvGraphicFramePr>
@@ -5945,7 +5950,7 @@
                     <a:graphicData uri="http://schemas.openxmlformats.org/drawingml/2006/picture">
                       <pic:pic xmlns:pic="http://schemas.openxmlformats.org/drawingml/2006/picture">
                         <pic:nvPicPr>
-                          <pic:cNvPr id="0" name="Picture 33"/>
+                          <pic:cNvPr id="0" name="Picture 43"/>
                           <pic:cNvPicPr>
                             <a:picLocks noChangeAspect="1" noChangeArrowheads="1"/>
                           </pic:cNvPicPr>
@@ -5966,7 +5971,7 @@
                         <pic:spPr bwMode="auto">
                           <a:xfrm>
                             <a:off x="0" y="0"/>
-                            <a:ext cx="2735067" cy="2051300"/>
+                            <a:ext cx="2838184" cy="2128639"/>
                           </a:xfrm>
                           <a:prstGeom prst="rect">
                             <a:avLst/>
@@ -6052,8 +6057,8 @@
         <w:tblLook w:val="04A0" w:firstRow="1" w:lastRow="0" w:firstColumn="1" w:lastColumn="0" w:noHBand="0" w:noVBand="1"/>
       </w:tblPr>
       <w:tblGrid>
-        <w:gridCol w:w="4612"/>
-        <w:gridCol w:w="4738"/>
+        <w:gridCol w:w="4660"/>
+        <w:gridCol w:w="4690"/>
       </w:tblGrid>
       <w:tr>
         <w:tc>
@@ -6066,10 +6071,10 @@
                 <w:noProof/>
               </w:rPr>
               <w:drawing>
-                <wp:inline distT="0" distB="0" distL="0" distR="0" wp14:anchorId="55FF434F" wp14:editId="3B825FF6">
-                  <wp:extent cx="2835347" cy="2126511"/>
-                  <wp:effectExtent l="0" t="0" r="3175" b="7620"/>
-                  <wp:docPr id="142" name="Picture 142"/>
+                <wp:inline distT="0" distB="0" distL="0" distR="0" wp14:anchorId="5B4D853C" wp14:editId="6F7149AA">
+                  <wp:extent cx="2857499" cy="2143125"/>
+                  <wp:effectExtent l="0" t="0" r="635" b="0"/>
+                  <wp:docPr id="21" name="Picture 21"/>
                   <wp:cNvGraphicFramePr>
                     <a:graphicFrameLocks xmlns:a="http://schemas.openxmlformats.org/drawingml/2006/main" noChangeAspect="1"/>
                   </wp:cNvGraphicFramePr>
@@ -6077,7 +6082,7 @@
                     <a:graphicData uri="http://schemas.openxmlformats.org/drawingml/2006/picture">
                       <pic:pic xmlns:pic="http://schemas.openxmlformats.org/drawingml/2006/picture">
                         <pic:nvPicPr>
-                          <pic:cNvPr id="0" name="Picture 75"/>
+                          <pic:cNvPr id="0" name="Picture 33"/>
                           <pic:cNvPicPr>
                             <a:picLocks noChangeAspect="1" noChangeArrowheads="1"/>
                           </pic:cNvPicPr>
@@ -6098,7 +6103,7 @@
                         <pic:spPr bwMode="auto">
                           <a:xfrm>
                             <a:off x="0" y="0"/>
-                            <a:ext cx="2842033" cy="2131525"/>
+                            <a:ext cx="2862637" cy="2146979"/>
                           </a:xfrm>
                           <a:prstGeom prst="rect">
                             <a:avLst/>
@@ -6126,10 +6131,10 @@
                 <w:noProof/>
               </w:rPr>
               <w:drawing>
-                <wp:inline distT="0" distB="0" distL="0" distR="0" wp14:anchorId="6809E90F" wp14:editId="171614EC">
-                  <wp:extent cx="2920154" cy="2190115"/>
-                  <wp:effectExtent l="0" t="0" r="0" b="635"/>
-                  <wp:docPr id="143" name="Picture 143"/>
+                <wp:inline distT="0" distB="0" distL="0" distR="0" wp14:anchorId="7F228BF1" wp14:editId="21DE5737">
+                  <wp:extent cx="2870199" cy="2152650"/>
+                  <wp:effectExtent l="0" t="0" r="6985" b="0"/>
+                  <wp:docPr id="17" name="Picture 17"/>
                   <wp:cNvGraphicFramePr>
                     <a:graphicFrameLocks xmlns:a="http://schemas.openxmlformats.org/drawingml/2006/main" noChangeAspect="1"/>
                   </wp:cNvGraphicFramePr>
@@ -6137,7 +6142,7 @@
                     <a:graphicData uri="http://schemas.openxmlformats.org/drawingml/2006/picture">
                       <pic:pic xmlns:pic="http://schemas.openxmlformats.org/drawingml/2006/picture">
                         <pic:nvPicPr>
-                          <pic:cNvPr id="0" name="Picture 77"/>
+                          <pic:cNvPr id="0" name="Picture 25"/>
                           <pic:cNvPicPr>
                             <a:picLocks noChangeAspect="1" noChangeArrowheads="1"/>
                           </pic:cNvPicPr>
@@ -6158,7 +6163,7 @@
                         <pic:spPr bwMode="auto">
                           <a:xfrm>
                             <a:off x="0" y="0"/>
-                            <a:ext cx="2923021" cy="2192266"/>
+                            <a:ext cx="2880595" cy="2160447"/>
                           </a:xfrm>
                           <a:prstGeom prst="rect">
                             <a:avLst/>
@@ -6256,8 +6261,8 @@
         <w:tblLook w:val="04A0" w:firstRow="1" w:lastRow="0" w:firstColumn="1" w:lastColumn="0" w:noHBand="0" w:noVBand="1"/>
       </w:tblPr>
       <w:tblGrid>
-        <w:gridCol w:w="4616"/>
-        <w:gridCol w:w="4734"/>
+        <w:gridCol w:w="4675"/>
+        <w:gridCol w:w="4675"/>
       </w:tblGrid>
       <w:tr>
         <w:tc>
@@ -6270,10 +6275,10 @@
                 <w:noProof/>
               </w:rPr>
               <w:drawing>
-                <wp:inline distT="0" distB="0" distL="0" distR="0" wp14:anchorId="6C7D339F" wp14:editId="0C66DC5E">
-                  <wp:extent cx="2819401" cy="2114550"/>
-                  <wp:effectExtent l="0" t="0" r="0" b="0"/>
-                  <wp:docPr id="112" name="Picture 112"/>
+                <wp:inline distT="0" distB="0" distL="0" distR="0" wp14:anchorId="2236104C" wp14:editId="24CC4FD7">
+                  <wp:extent cx="2866813" cy="2150110"/>
+                  <wp:effectExtent l="0" t="0" r="0" b="2540"/>
+                  <wp:docPr id="22" name="Picture 22"/>
                   <wp:cNvGraphicFramePr>
                     <a:graphicFrameLocks xmlns:a="http://schemas.openxmlformats.org/drawingml/2006/main" noChangeAspect="1"/>
                   </wp:cNvGraphicFramePr>
@@ -6281,7 +6286,7 @@
                     <a:graphicData uri="http://schemas.openxmlformats.org/drawingml/2006/picture">
                       <pic:pic xmlns:pic="http://schemas.openxmlformats.org/drawingml/2006/picture">
                         <pic:nvPicPr>
-                          <pic:cNvPr id="0" name="Picture 47"/>
+                          <pic:cNvPr id="0" name="Picture 35"/>
                           <pic:cNvPicPr>
                             <a:picLocks noChangeAspect="1" noChangeArrowheads="1"/>
                           </pic:cNvPicPr>
@@ -6302,7 +6307,7 @@
                         <pic:spPr bwMode="auto">
                           <a:xfrm>
                             <a:off x="0" y="0"/>
-                            <a:ext cx="2821232" cy="2115923"/>
+                            <a:ext cx="2871985" cy="2153989"/>
                           </a:xfrm>
                           <a:prstGeom prst="rect">
                             <a:avLst/>
@@ -6330,10 +6335,10 @@
                 <w:noProof/>
               </w:rPr>
               <w:drawing>
-                <wp:inline distT="0" distB="0" distL="0" distR="0" wp14:anchorId="7E45B161" wp14:editId="4E1C5729">
-                  <wp:extent cx="2895600" cy="2171700"/>
-                  <wp:effectExtent l="0" t="0" r="0" b="0"/>
-                  <wp:docPr id="113" name="Picture 113"/>
+                <wp:inline distT="0" distB="0" distL="0" distR="0" wp14:anchorId="52EEBF88" wp14:editId="45ED9DA6">
+                  <wp:extent cx="2866390" cy="2149793"/>
+                  <wp:effectExtent l="0" t="0" r="0" b="3175"/>
+                  <wp:docPr id="25" name="Picture 25"/>
                   <wp:cNvGraphicFramePr>
                     <a:graphicFrameLocks xmlns:a="http://schemas.openxmlformats.org/drawingml/2006/main" noChangeAspect="1"/>
                   </wp:cNvGraphicFramePr>
@@ -6341,7 +6346,7 @@
                     <a:graphicData uri="http://schemas.openxmlformats.org/drawingml/2006/picture">
                       <pic:pic xmlns:pic="http://schemas.openxmlformats.org/drawingml/2006/picture">
                         <pic:nvPicPr>
-                          <pic:cNvPr id="0" name="Picture 49"/>
+                          <pic:cNvPr id="0" name="Picture 41"/>
                           <pic:cNvPicPr>
                             <a:picLocks noChangeAspect="1" noChangeArrowheads="1"/>
                           </pic:cNvPicPr>
@@ -6362,7 +6367,7 @@
                         <pic:spPr bwMode="auto">
                           <a:xfrm>
                             <a:off x="0" y="0"/>
-                            <a:ext cx="2895600" cy="2171700"/>
+                            <a:ext cx="2876562" cy="2157422"/>
                           </a:xfrm>
                           <a:prstGeom prst="rect">
                             <a:avLst/>
@@ -6449,8 +6454,8 @@
         <w:tblLook w:val="04A0" w:firstRow="1" w:lastRow="0" w:firstColumn="1" w:lastColumn="0" w:noHBand="0" w:noVBand="1"/>
       </w:tblPr>
       <w:tblGrid>
-        <w:gridCol w:w="4675"/>
-        <w:gridCol w:w="4675"/>
+        <w:gridCol w:w="4696"/>
+        <w:gridCol w:w="4654"/>
       </w:tblGrid>
       <w:tr>
         <w:tc>
@@ -6464,10 +6469,10 @@
               </w:rPr>
               <w:lastRenderedPageBreak/>
               <w:drawing>
-                <wp:inline distT="0" distB="0" distL="0" distR="0" wp14:anchorId="02DFE13D" wp14:editId="55672065">
-                  <wp:extent cx="2743200" cy="2057400"/>
+                <wp:inline distT="0" distB="0" distL="0" distR="0" wp14:anchorId="0EDCC03A" wp14:editId="29E717A3">
+                  <wp:extent cx="2844800" cy="2133600"/>
                   <wp:effectExtent l="0" t="0" r="0" b="0"/>
-                  <wp:docPr id="124" name="Picture 124"/>
+                  <wp:docPr id="20" name="Picture 20"/>
                   <wp:cNvGraphicFramePr>
                     <a:graphicFrameLocks xmlns:a="http://schemas.openxmlformats.org/drawingml/2006/main" noChangeAspect="1"/>
                   </wp:cNvGraphicFramePr>
@@ -6475,7 +6480,7 @@
                     <a:graphicData uri="http://schemas.openxmlformats.org/drawingml/2006/picture">
                       <pic:pic xmlns:pic="http://schemas.openxmlformats.org/drawingml/2006/picture">
                         <pic:nvPicPr>
-                          <pic:cNvPr id="0" name="Picture 55"/>
+                          <pic:cNvPr id="0" name="Picture 31"/>
                           <pic:cNvPicPr>
                             <a:picLocks noChangeAspect="1" noChangeArrowheads="1"/>
                           </pic:cNvPicPr>
@@ -6496,7 +6501,7 @@
                         <pic:spPr bwMode="auto">
                           <a:xfrm>
                             <a:off x="0" y="0"/>
-                            <a:ext cx="2743200" cy="2057400"/>
+                            <a:ext cx="2847220" cy="2135415"/>
                           </a:xfrm>
                           <a:prstGeom prst="rect">
                             <a:avLst/>
@@ -6519,18 +6524,15 @@
             <w:tcW w:w="4675" w:type="dxa"/>
           </w:tcPr>
           <w:p>
-            <w:pPr>
-              <w:jc w:val="right"/>
-            </w:pPr>
             <w:r>
               <w:rPr>
                 <w:noProof/>
               </w:rPr>
               <w:drawing>
-                <wp:inline distT="0" distB="0" distL="0" distR="0" wp14:anchorId="62C1B22B" wp14:editId="2ADC2D9C">
-                  <wp:extent cx="2762038" cy="2071529"/>
-                  <wp:effectExtent l="0" t="0" r="635" b="5080"/>
-                  <wp:docPr id="125" name="Picture 125"/>
+                <wp:inline distT="0" distB="0" distL="0" distR="0" wp14:anchorId="15384108" wp14:editId="042040DE">
+                  <wp:extent cx="2755900" cy="2066925"/>
+                  <wp:effectExtent l="0" t="0" r="6350" b="9525"/>
+                  <wp:docPr id="5" name="Picture 5"/>
                   <wp:cNvGraphicFramePr>
                     <a:graphicFrameLocks xmlns:a="http://schemas.openxmlformats.org/drawingml/2006/main" noChangeAspect="1"/>
                   </wp:cNvGraphicFramePr>
@@ -6538,7 +6540,7 @@
                     <a:graphicData uri="http://schemas.openxmlformats.org/drawingml/2006/picture">
                       <pic:pic xmlns:pic="http://schemas.openxmlformats.org/drawingml/2006/picture">
                         <pic:nvPicPr>
-                          <pic:cNvPr id="0" name="Picture 57"/>
+                          <pic:cNvPr id="0" name="Picture 5"/>
                           <pic:cNvPicPr>
                             <a:picLocks noChangeAspect="1" noChangeArrowheads="1"/>
                           </pic:cNvPicPr>
@@ -6559,7 +6561,7 @@
                         <pic:spPr bwMode="auto">
                           <a:xfrm>
                             <a:off x="0" y="0"/>
-                            <a:ext cx="2764181" cy="2073136"/>
+                            <a:ext cx="2756050" cy="2067038"/>
                           </a:xfrm>
                           <a:prstGeom prst="rect">
                             <a:avLst/>
@@ -6671,10 +6673,10 @@
                 <w:noProof/>
               </w:rPr>
               <w:drawing>
-                <wp:inline distT="0" distB="0" distL="0" distR="0" wp14:anchorId="3F84C51C" wp14:editId="4FA46E0C">
-                  <wp:extent cx="2600325" cy="1950243"/>
-                  <wp:effectExtent l="0" t="0" r="0" b="0"/>
-                  <wp:docPr id="132" name="Picture 132"/>
+                <wp:inline distT="0" distB="0" distL="0" distR="0" wp14:anchorId="483E12D3" wp14:editId="30C2E616">
+                  <wp:extent cx="2809875" cy="2107406"/>
+                  <wp:effectExtent l="0" t="0" r="0" b="7620"/>
+                  <wp:docPr id="6" name="Picture 6"/>
                   <wp:cNvGraphicFramePr>
                     <a:graphicFrameLocks xmlns:a="http://schemas.openxmlformats.org/drawingml/2006/main" noChangeAspect="1"/>
                   </wp:cNvGraphicFramePr>
@@ -6682,7 +6684,7 @@
                     <a:graphicData uri="http://schemas.openxmlformats.org/drawingml/2006/picture">
                       <pic:pic xmlns:pic="http://schemas.openxmlformats.org/drawingml/2006/picture">
                         <pic:nvPicPr>
-                          <pic:cNvPr id="0" name="Picture 63"/>
+                          <pic:cNvPr id="0" name="Picture 7"/>
                           <pic:cNvPicPr>
                             <a:picLocks noChangeAspect="1" noChangeArrowheads="1"/>
                           </pic:cNvPicPr>
@@ -6703,7 +6705,7 @@
                         <pic:spPr bwMode="auto">
                           <a:xfrm>
                             <a:off x="0" y="0"/>
-                            <a:ext cx="2603972" cy="1952978"/>
+                            <a:ext cx="2814177" cy="2110633"/>
                           </a:xfrm>
                           <a:prstGeom prst="rect">
                             <a:avLst/>
@@ -6734,10 +6736,10 @@
                 <w:noProof/>
               </w:rPr>
               <w:drawing>
-                <wp:inline distT="0" distB="0" distL="0" distR="0" wp14:anchorId="2B48D13A" wp14:editId="1D4CF3AC">
-                  <wp:extent cx="2717800" cy="2038350"/>
-                  <wp:effectExtent l="0" t="0" r="6350" b="0"/>
-                  <wp:docPr id="133" name="Picture 133"/>
+                <wp:inline distT="0" distB="0" distL="0" distR="0" wp14:anchorId="60D3C958" wp14:editId="2E914155">
+                  <wp:extent cx="2803525" cy="2102644"/>
+                  <wp:effectExtent l="0" t="0" r="0" b="0"/>
+                  <wp:docPr id="4" name="Picture 4"/>
                   <wp:cNvGraphicFramePr>
                     <a:graphicFrameLocks xmlns:a="http://schemas.openxmlformats.org/drawingml/2006/main" noChangeAspect="1"/>
                   </wp:cNvGraphicFramePr>
@@ -6745,7 +6747,7 @@
                     <a:graphicData uri="http://schemas.openxmlformats.org/drawingml/2006/picture">
                       <pic:pic xmlns:pic="http://schemas.openxmlformats.org/drawingml/2006/picture">
                         <pic:nvPicPr>
-                          <pic:cNvPr id="0" name="Picture 65"/>
+                          <pic:cNvPr id="0" name="Picture 3"/>
                           <pic:cNvPicPr>
                             <a:picLocks noChangeAspect="1" noChangeArrowheads="1"/>
                           </pic:cNvPicPr>
@@ -6766,7 +6768,7 @@
                         <pic:spPr bwMode="auto">
                           <a:xfrm>
                             <a:off x="0" y="0"/>
-                            <a:ext cx="2720481" cy="2040361"/>
+                            <a:ext cx="2803940" cy="2102955"/>
                           </a:xfrm>
                           <a:prstGeom prst="rect">
                             <a:avLst/>
@@ -6864,8 +6866,8 @@
         <w:tblLook w:val="04A0" w:firstRow="1" w:lastRow="0" w:firstColumn="1" w:lastColumn="0" w:noHBand="0" w:noVBand="1"/>
       </w:tblPr>
       <w:tblGrid>
-        <w:gridCol w:w="4689"/>
-        <w:gridCol w:w="4661"/>
+        <w:gridCol w:w="4665"/>
+        <w:gridCol w:w="4685"/>
       </w:tblGrid>
       <w:tr>
         <w:tc>
@@ -6878,10 +6880,10 @@
                 <w:noProof/>
               </w:rPr>
               <w:drawing>
-                <wp:inline distT="0" distB="0" distL="0" distR="0" wp14:anchorId="7B526C08" wp14:editId="31AC9EA2">
-                  <wp:extent cx="2948762" cy="2211572"/>
-                  <wp:effectExtent l="0" t="0" r="4445" b="0"/>
-                  <wp:docPr id="136" name="Picture 136"/>
+                <wp:inline distT="0" distB="0" distL="0" distR="0" wp14:anchorId="028CC33A" wp14:editId="13D80B53">
+                  <wp:extent cx="2882900" cy="2162175"/>
+                  <wp:effectExtent l="0" t="0" r="0" b="9525"/>
+                  <wp:docPr id="13" name="Picture 13"/>
                   <wp:cNvGraphicFramePr>
                     <a:graphicFrameLocks xmlns:a="http://schemas.openxmlformats.org/drawingml/2006/main" noChangeAspect="1"/>
                   </wp:cNvGraphicFramePr>
@@ -6889,7 +6891,7 @@
                     <a:graphicData uri="http://schemas.openxmlformats.org/drawingml/2006/picture">
                       <pic:pic xmlns:pic="http://schemas.openxmlformats.org/drawingml/2006/picture">
                         <pic:nvPicPr>
-                          <pic:cNvPr id="0" name="Picture 67"/>
+                          <pic:cNvPr id="0" name="Picture 17"/>
                           <pic:cNvPicPr>
                             <a:picLocks noChangeAspect="1" noChangeArrowheads="1"/>
                           </pic:cNvPicPr>
@@ -6910,7 +6912,7 @@
                         <pic:spPr bwMode="auto">
                           <a:xfrm>
                             <a:off x="0" y="0"/>
-                            <a:ext cx="2952123" cy="2214093"/>
+                            <a:ext cx="2882900" cy="2162175"/>
                           </a:xfrm>
                           <a:prstGeom prst="rect">
                             <a:avLst/>
@@ -6941,10 +6943,10 @@
                 <w:noProof/>
               </w:rPr>
               <w:drawing>
-                <wp:inline distT="0" distB="0" distL="0" distR="0" wp14:anchorId="704F31EE" wp14:editId="156777AE">
-                  <wp:extent cx="2934586" cy="2200939"/>
-                  <wp:effectExtent l="0" t="0" r="0" b="8890"/>
-                  <wp:docPr id="137" name="Picture 137"/>
+                <wp:inline distT="0" distB="0" distL="0" distR="0" wp14:anchorId="6C71FD36" wp14:editId="3025FF6A">
+                  <wp:extent cx="2894754" cy="2171065"/>
+                  <wp:effectExtent l="0" t="0" r="1270" b="635"/>
+                  <wp:docPr id="19" name="Picture 19"/>
                   <wp:cNvGraphicFramePr>
                     <a:graphicFrameLocks xmlns:a="http://schemas.openxmlformats.org/drawingml/2006/main" noChangeAspect="1"/>
                   </wp:cNvGraphicFramePr>
@@ -6952,7 +6954,7 @@
                     <a:graphicData uri="http://schemas.openxmlformats.org/drawingml/2006/picture">
                       <pic:pic xmlns:pic="http://schemas.openxmlformats.org/drawingml/2006/picture">
                         <pic:nvPicPr>
-                          <pic:cNvPr id="0" name="Picture 69"/>
+                          <pic:cNvPr id="0" name="Picture 29"/>
                           <pic:cNvPicPr>
                             <a:picLocks noChangeAspect="1" noChangeArrowheads="1"/>
                           </pic:cNvPicPr>
@@ -6973,7 +6975,7 @@
                         <pic:spPr bwMode="auto">
                           <a:xfrm>
                             <a:off x="0" y="0"/>
-                            <a:ext cx="2937474" cy="2203105"/>
+                            <a:ext cx="2900853" cy="2175639"/>
                           </a:xfrm>
                           <a:prstGeom prst="rect">
                             <a:avLst/>
@@ -7065,8 +7067,8 @@
         <w:tblLook w:val="04A0" w:firstRow="1" w:lastRow="0" w:firstColumn="1" w:lastColumn="0" w:noHBand="0" w:noVBand="1"/>
       </w:tblPr>
       <w:tblGrid>
-        <w:gridCol w:w="4709"/>
-        <w:gridCol w:w="4641"/>
+        <w:gridCol w:w="4741"/>
+        <w:gridCol w:w="4609"/>
       </w:tblGrid>
       <w:tr>
         <w:tc>
@@ -7080,10 +7082,10 @@
               </w:rPr>
               <w:lastRenderedPageBreak/>
               <w:drawing>
-                <wp:inline distT="0" distB="0" distL="0" distR="0" wp14:anchorId="33DEC434" wp14:editId="4E7522C0">
-                  <wp:extent cx="2863702" cy="2147777"/>
-                  <wp:effectExtent l="0" t="0" r="0" b="5080"/>
-                  <wp:docPr id="140" name="Picture 140"/>
+                <wp:inline distT="0" distB="0" distL="0" distR="0" wp14:anchorId="4E8CC836" wp14:editId="51A9668D">
+                  <wp:extent cx="2924175" cy="2193131"/>
+                  <wp:effectExtent l="0" t="0" r="0" b="0"/>
+                  <wp:docPr id="18" name="Picture 18"/>
                   <wp:cNvGraphicFramePr>
                     <a:graphicFrameLocks xmlns:a="http://schemas.openxmlformats.org/drawingml/2006/main" noChangeAspect="1"/>
                   </wp:cNvGraphicFramePr>
@@ -7091,7 +7093,7 @@
                     <a:graphicData uri="http://schemas.openxmlformats.org/drawingml/2006/picture">
                       <pic:pic xmlns:pic="http://schemas.openxmlformats.org/drawingml/2006/picture">
                         <pic:nvPicPr>
-                          <pic:cNvPr id="0" name="Picture 71"/>
+                          <pic:cNvPr id="0" name="Picture 27"/>
                           <pic:cNvPicPr>
                             <a:picLocks noChangeAspect="1" noChangeArrowheads="1"/>
                           </pic:cNvPicPr>
@@ -7112,7 +7114,7 @@
                         <pic:spPr bwMode="auto">
                           <a:xfrm>
                             <a:off x="0" y="0"/>
-                            <a:ext cx="2869464" cy="2152098"/>
+                            <a:ext cx="2924918" cy="2193688"/>
                           </a:xfrm>
                           <a:prstGeom prst="rect">
                             <a:avLst/>
@@ -7143,10 +7145,10 @@
                 <w:noProof/>
               </w:rPr>
               <w:drawing>
-                <wp:inline distT="0" distB="0" distL="0" distR="0" wp14:anchorId="39542471" wp14:editId="1A1C3C49">
-                  <wp:extent cx="2817451" cy="2113088"/>
-                  <wp:effectExtent l="0" t="0" r="2540" b="1905"/>
-                  <wp:docPr id="141" name="Picture 141"/>
+                <wp:inline distT="0" distB="0" distL="0" distR="0" wp14:anchorId="42AD03FE" wp14:editId="0DAD8779">
+                  <wp:extent cx="2832100" cy="2124075"/>
+                  <wp:effectExtent l="0" t="0" r="6350" b="9525"/>
+                  <wp:docPr id="24" name="Picture 24"/>
                   <wp:cNvGraphicFramePr>
                     <a:graphicFrameLocks xmlns:a="http://schemas.openxmlformats.org/drawingml/2006/main" noChangeAspect="1"/>
                   </wp:cNvGraphicFramePr>
@@ -7154,7 +7156,7 @@
                     <a:graphicData uri="http://schemas.openxmlformats.org/drawingml/2006/picture">
                       <pic:pic xmlns:pic="http://schemas.openxmlformats.org/drawingml/2006/picture">
                         <pic:nvPicPr>
-                          <pic:cNvPr id="0" name="Picture 73"/>
+                          <pic:cNvPr id="0" name="Picture 39"/>
                           <pic:cNvPicPr>
                             <a:picLocks noChangeAspect="1" noChangeArrowheads="1"/>
                           </pic:cNvPicPr>
@@ -7175,7 +7177,7 @@
                         <pic:spPr bwMode="auto">
                           <a:xfrm>
                             <a:off x="0" y="0"/>
-                            <a:ext cx="2820840" cy="2115630"/>
+                            <a:ext cx="2832100" cy="2124075"/>
                           </a:xfrm>
                           <a:prstGeom prst="rect">
                             <a:avLst/>
@@ -7270,11 +7272,11 @@
       <w:pPr>
         <w:pStyle w:val="Heading2"/>
       </w:pPr>
-      <w:bookmarkStart w:id="7" w:name="_Toc10559489"/>
+      <w:bookmarkStart w:id="8" w:name="_Toc10869164"/>
       <w:r>
         <w:t>Bigrams</w:t>
       </w:r>
-      <w:bookmarkEnd w:id="7"/>
+      <w:bookmarkEnd w:id="8"/>
     </w:p>
     <w:p>
       <w:pPr>
@@ -7318,14 +7320,14 @@
       <w:pPr>
         <w:pStyle w:val="Heading1"/>
       </w:pPr>
-      <w:bookmarkStart w:id="8" w:name="_Toc10559490"/>
+      <w:bookmarkStart w:id="9" w:name="_Toc10869165"/>
       <w:r>
         <w:t>Conclusion</w:t>
       </w:r>
       <w:r>
         <w:t>s</w:t>
       </w:r>
-      <w:bookmarkEnd w:id="8"/>
+      <w:bookmarkEnd w:id="9"/>
     </w:p>
     <w:p>
       <w:pPr>
@@ -7739,17 +7741,7 @@
           <w:sz w:val="24"/>
           <w:szCs w:val="24"/>
         </w:rPr>
-        <w:t xml:space="preserve">Results could help portray whether a higher distribution of topics exists for </w:t>
-      </w:r>
-      <w:bookmarkStart w:id="9" w:name="_GoBack"/>
-      <w:bookmarkEnd w:id="9"/>
-      <w:r>
-        <w:rPr>
-          <w:noProof/>
-          <w:sz w:val="24"/>
-          <w:szCs w:val="24"/>
-        </w:rPr>
-        <w:t>a given class, or condition</w:t>
+        <w:t>Results could help portray whether a higher distribution of topics exists for a given class, or condition</w:t>
       </w:r>
       <w:r>
         <w:rPr>
@@ -11184,7 +11176,7 @@
 </file>
 
 <file path=customXml/itemProps2.xml><?xml version="1.0" encoding="utf-8"?>
-<ds:datastoreItem xmlns:ds="http://schemas.openxmlformats.org/officeDocument/2006/customXml" ds:itemID="{854BC81E-8F3D-405D-8735-80BF47328D47}">
+<ds:datastoreItem xmlns:ds="http://schemas.openxmlformats.org/officeDocument/2006/customXml" ds:itemID="{F26BC2F2-396C-4A20-A454-A97A8DF715B5}">
   <ds:schemaRefs>
     <ds:schemaRef ds:uri="http://schemas.openxmlformats.org/officeDocument/2006/bibliography"/>
   </ds:schemaRefs>

</xml_diff>

<commit_message>
#178: write-up.docx, resize viz
</commit_message>
<xml_diff>
--- a/hw8/write-up.docx
+++ b/hw8/write-up.docx
@@ -5159,8 +5159,6 @@
       <w:r>
         <w:t>Urban</w:t>
       </w:r>
-      <w:bookmarkStart w:id="6" w:name="_GoBack"/>
-      <w:bookmarkEnd w:id="6"/>
       <w:r>
         <w:t xml:space="preserve"> Development</w:t>
       </w:r>
@@ -5281,12 +5279,12 @@
       <w:pPr>
         <w:pStyle w:val="Heading2"/>
       </w:pPr>
-      <w:bookmarkStart w:id="7" w:name="_Toc10869163"/>
+      <w:bookmarkStart w:id="6" w:name="_Toc10869163"/>
       <w:r>
         <w:lastRenderedPageBreak/>
         <w:t>Unigram</w:t>
       </w:r>
-      <w:bookmarkEnd w:id="7"/>
+      <w:bookmarkEnd w:id="6"/>
     </w:p>
     <w:p/>
     <w:tbl>
@@ -5296,8 +5294,8 @@
         <w:tblLook w:val="04A0" w:firstRow="1" w:lastRow="0" w:firstColumn="1" w:lastColumn="0" w:noHBand="0" w:noVBand="1"/>
       </w:tblPr>
       <w:tblGrid>
-        <w:gridCol w:w="4604"/>
-        <w:gridCol w:w="4746"/>
+        <w:gridCol w:w="4675"/>
+        <w:gridCol w:w="4675"/>
       </w:tblGrid>
       <w:tr>
         <w:tc>
@@ -5370,9 +5368,9 @@
                 <w:noProof/>
               </w:rPr>
               <w:drawing>
-                <wp:inline distT="0" distB="0" distL="0" distR="0" wp14:anchorId="449E6773" wp14:editId="35315BAB">
-                  <wp:extent cx="2870200" cy="2152650"/>
-                  <wp:effectExtent l="0" t="0" r="6350" b="0"/>
+                <wp:inline distT="0" distB="0" distL="0" distR="0" wp14:anchorId="449E6773" wp14:editId="64D45D4B">
+                  <wp:extent cx="2809875" cy="2107406"/>
+                  <wp:effectExtent l="0" t="0" r="0" b="7620"/>
                   <wp:docPr id="9" name="Picture 9"/>
                   <wp:cNvGraphicFramePr>
                     <a:graphicFrameLocks xmlns:a="http://schemas.openxmlformats.org/drawingml/2006/main" noChangeAspect="1"/>
@@ -5402,7 +5400,7 @@
                         <pic:spPr bwMode="auto">
                           <a:xfrm>
                             <a:off x="0" y="0"/>
-                            <a:ext cx="2870200" cy="2152650"/>
+                            <a:ext cx="2813661" cy="2110246"/>
                           </a:xfrm>
                           <a:prstGeom prst="rect">
                             <a:avLst/>
@@ -5491,8 +5489,8 @@
         <w:tblLook w:val="04A0" w:firstRow="1" w:lastRow="0" w:firstColumn="1" w:lastColumn="0" w:noHBand="0" w:noVBand="1"/>
       </w:tblPr>
       <w:tblGrid>
-        <w:gridCol w:w="4606"/>
-        <w:gridCol w:w="4744"/>
+        <w:gridCol w:w="4696"/>
+        <w:gridCol w:w="4654"/>
       </w:tblGrid>
       <w:tr>
         <w:tc>
@@ -5565,8 +5563,8 @@
                 <w:noProof/>
               </w:rPr>
               <w:drawing>
-                <wp:inline distT="0" distB="0" distL="0" distR="0" wp14:anchorId="32E502B0" wp14:editId="290B4EEC">
-                  <wp:extent cx="2933700" cy="2200275"/>
+                <wp:inline distT="0" distB="0" distL="0" distR="0" wp14:anchorId="32E502B0" wp14:editId="5E6DA749">
+                  <wp:extent cx="2806700" cy="2105025"/>
                   <wp:effectExtent l="0" t="0" r="0" b="9525"/>
                   <wp:docPr id="11" name="Picture 11"/>
                   <wp:cNvGraphicFramePr>
@@ -5597,7 +5595,7 @@
                         <pic:spPr bwMode="auto">
                           <a:xfrm>
                             <a:off x="0" y="0"/>
-                            <a:ext cx="2933700" cy="2200275"/>
+                            <a:ext cx="2806700" cy="2105025"/>
                           </a:xfrm>
                           <a:prstGeom prst="rect">
                             <a:avLst/>
@@ -5683,8 +5681,8 @@
         <w:tblLook w:val="04A0" w:firstRow="1" w:lastRow="0" w:firstColumn="1" w:lastColumn="0" w:noHBand="0" w:noVBand="1"/>
       </w:tblPr>
       <w:tblGrid>
-        <w:gridCol w:w="4664"/>
-        <w:gridCol w:w="4686"/>
+        <w:gridCol w:w="4675"/>
+        <w:gridCol w:w="4675"/>
       </w:tblGrid>
       <w:tr>
         <w:tc>
@@ -5939,9 +5937,9 @@
                 <w:noProof/>
               </w:rPr>
               <w:drawing>
-                <wp:inline distT="0" distB="0" distL="0" distR="0" wp14:anchorId="32862011" wp14:editId="044F43EC">
-                  <wp:extent cx="2832099" cy="2124075"/>
-                  <wp:effectExtent l="0" t="0" r="6985" b="0"/>
+                <wp:inline distT="0" distB="0" distL="0" distR="0" wp14:anchorId="32862011" wp14:editId="37B8D17D">
+                  <wp:extent cx="2705100" cy="2028827"/>
+                  <wp:effectExtent l="0" t="0" r="0" b="9525"/>
                   <wp:docPr id="28" name="Picture 28"/>
                   <wp:cNvGraphicFramePr>
                     <a:graphicFrameLocks xmlns:a="http://schemas.openxmlformats.org/drawingml/2006/main" noChangeAspect="1"/>
@@ -5971,7 +5969,7 @@
                         <pic:spPr bwMode="auto">
                           <a:xfrm>
                             <a:off x="0" y="0"/>
-                            <a:ext cx="2838184" cy="2128639"/>
+                            <a:ext cx="2720011" cy="2040010"/>
                           </a:xfrm>
                           <a:prstGeom prst="rect">
                             <a:avLst/>
@@ -6057,8 +6055,8 @@
         <w:tblLook w:val="04A0" w:firstRow="1" w:lastRow="0" w:firstColumn="1" w:lastColumn="0" w:noHBand="0" w:noVBand="1"/>
       </w:tblPr>
       <w:tblGrid>
-        <w:gridCol w:w="4660"/>
-        <w:gridCol w:w="4690"/>
+        <w:gridCol w:w="4675"/>
+        <w:gridCol w:w="4675"/>
       </w:tblGrid>
       <w:tr>
         <w:tc>
@@ -6071,9 +6069,9 @@
                 <w:noProof/>
               </w:rPr>
               <w:drawing>
-                <wp:inline distT="0" distB="0" distL="0" distR="0" wp14:anchorId="5B4D853C" wp14:editId="6F7149AA">
-                  <wp:extent cx="2857499" cy="2143125"/>
-                  <wp:effectExtent l="0" t="0" r="635" b="0"/>
+                <wp:inline distT="0" distB="0" distL="0" distR="0" wp14:anchorId="5B4D853C" wp14:editId="351CFEF7">
+                  <wp:extent cx="2781300" cy="2085976"/>
+                  <wp:effectExtent l="0" t="0" r="0" b="9525"/>
                   <wp:docPr id="21" name="Picture 21"/>
                   <wp:cNvGraphicFramePr>
                     <a:graphicFrameLocks xmlns:a="http://schemas.openxmlformats.org/drawingml/2006/main" noChangeAspect="1"/>
@@ -6103,7 +6101,7 @@
                         <pic:spPr bwMode="auto">
                           <a:xfrm>
                             <a:off x="0" y="0"/>
-                            <a:ext cx="2862637" cy="2146979"/>
+                            <a:ext cx="2791116" cy="2093338"/>
                           </a:xfrm>
                           <a:prstGeom prst="rect">
                             <a:avLst/>
@@ -6131,9 +6129,9 @@
                 <w:noProof/>
               </w:rPr>
               <w:drawing>
-                <wp:inline distT="0" distB="0" distL="0" distR="0" wp14:anchorId="7F228BF1" wp14:editId="21DE5737">
-                  <wp:extent cx="2870199" cy="2152650"/>
-                  <wp:effectExtent l="0" t="0" r="6985" b="0"/>
+                <wp:inline distT="0" distB="0" distL="0" distR="0" wp14:anchorId="7F228BF1" wp14:editId="243EF509">
+                  <wp:extent cx="2793365" cy="2095024"/>
+                  <wp:effectExtent l="0" t="0" r="6985" b="635"/>
                   <wp:docPr id="17" name="Picture 17"/>
                   <wp:cNvGraphicFramePr>
                     <a:graphicFrameLocks xmlns:a="http://schemas.openxmlformats.org/drawingml/2006/main" noChangeAspect="1"/>
@@ -6163,7 +6161,7 @@
                         <pic:spPr bwMode="auto">
                           <a:xfrm>
                             <a:off x="0" y="0"/>
-                            <a:ext cx="2880595" cy="2160447"/>
+                            <a:ext cx="2807482" cy="2105612"/>
                           </a:xfrm>
                           <a:prstGeom prst="rect">
                             <a:avLst/>
@@ -6261,8 +6259,8 @@
         <w:tblLook w:val="04A0" w:firstRow="1" w:lastRow="0" w:firstColumn="1" w:lastColumn="0" w:noHBand="0" w:noVBand="1"/>
       </w:tblPr>
       <w:tblGrid>
-        <w:gridCol w:w="4675"/>
-        <w:gridCol w:w="4675"/>
+        <w:gridCol w:w="4656"/>
+        <w:gridCol w:w="4694"/>
       </w:tblGrid>
       <w:tr>
         <w:tc>
@@ -6275,9 +6273,9 @@
                 <w:noProof/>
               </w:rPr>
               <w:drawing>
-                <wp:inline distT="0" distB="0" distL="0" distR="0" wp14:anchorId="2236104C" wp14:editId="24CC4FD7">
-                  <wp:extent cx="2866813" cy="2150110"/>
-                  <wp:effectExtent l="0" t="0" r="0" b="2540"/>
+                <wp:inline distT="0" distB="0" distL="0" distR="0" wp14:anchorId="2236104C" wp14:editId="766A40F3">
+                  <wp:extent cx="2819400" cy="2114550"/>
+                  <wp:effectExtent l="0" t="0" r="0" b="0"/>
                   <wp:docPr id="22" name="Picture 22"/>
                   <wp:cNvGraphicFramePr>
                     <a:graphicFrameLocks xmlns:a="http://schemas.openxmlformats.org/drawingml/2006/main" noChangeAspect="1"/>
@@ -6307,7 +6305,7 @@
                         <pic:spPr bwMode="auto">
                           <a:xfrm>
                             <a:off x="0" y="0"/>
-                            <a:ext cx="2871985" cy="2153989"/>
+                            <a:ext cx="2827219" cy="2120414"/>
                           </a:xfrm>
                           <a:prstGeom prst="rect">
                             <a:avLst/>
@@ -6335,9 +6333,9 @@
                 <w:noProof/>
               </w:rPr>
               <w:drawing>
-                <wp:inline distT="0" distB="0" distL="0" distR="0" wp14:anchorId="52EEBF88" wp14:editId="45ED9DA6">
-                  <wp:extent cx="2866390" cy="2149793"/>
-                  <wp:effectExtent l="0" t="0" r="0" b="3175"/>
+                <wp:inline distT="0" distB="0" distL="0" distR="0" wp14:anchorId="52EEBF88" wp14:editId="394B954A">
+                  <wp:extent cx="2819399" cy="2114550"/>
+                  <wp:effectExtent l="0" t="0" r="635" b="0"/>
                   <wp:docPr id="25" name="Picture 25"/>
                   <wp:cNvGraphicFramePr>
                     <a:graphicFrameLocks xmlns:a="http://schemas.openxmlformats.org/drawingml/2006/main" noChangeAspect="1"/>
@@ -6367,7 +6365,7 @@
                         <pic:spPr bwMode="auto">
                           <a:xfrm>
                             <a:off x="0" y="0"/>
-                            <a:ext cx="2876562" cy="2157422"/>
+                            <a:ext cx="2834890" cy="2126169"/>
                           </a:xfrm>
                           <a:prstGeom prst="rect">
                             <a:avLst/>
@@ -6454,8 +6452,8 @@
         <w:tblLook w:val="04A0" w:firstRow="1" w:lastRow="0" w:firstColumn="1" w:lastColumn="0" w:noHBand="0" w:noVBand="1"/>
       </w:tblPr>
       <w:tblGrid>
-        <w:gridCol w:w="4696"/>
-        <w:gridCol w:w="4654"/>
+        <w:gridCol w:w="4675"/>
+        <w:gridCol w:w="4675"/>
       </w:tblGrid>
       <w:tr>
         <w:tc>
@@ -6469,9 +6467,9 @@
               </w:rPr>
               <w:lastRenderedPageBreak/>
               <w:drawing>
-                <wp:inline distT="0" distB="0" distL="0" distR="0" wp14:anchorId="0EDCC03A" wp14:editId="29E717A3">
-                  <wp:extent cx="2844800" cy="2133600"/>
-                  <wp:effectExtent l="0" t="0" r="0" b="0"/>
+                <wp:inline distT="0" distB="0" distL="0" distR="0" wp14:anchorId="0EDCC03A" wp14:editId="41598B5C">
+                  <wp:extent cx="2733675" cy="2050256"/>
+                  <wp:effectExtent l="0" t="0" r="0" b="7620"/>
                   <wp:docPr id="20" name="Picture 20"/>
                   <wp:cNvGraphicFramePr>
                     <a:graphicFrameLocks xmlns:a="http://schemas.openxmlformats.org/drawingml/2006/main" noChangeAspect="1"/>
@@ -6501,7 +6499,7 @@
                         <pic:spPr bwMode="auto">
                           <a:xfrm>
                             <a:off x="0" y="0"/>
-                            <a:ext cx="2847220" cy="2135415"/>
+                            <a:ext cx="2744632" cy="2058474"/>
                           </a:xfrm>
                           <a:prstGeom prst="rect">
                             <a:avLst/>
@@ -6529,9 +6527,9 @@
                 <w:noProof/>
               </w:rPr>
               <w:drawing>
-                <wp:inline distT="0" distB="0" distL="0" distR="0" wp14:anchorId="15384108" wp14:editId="042040DE">
-                  <wp:extent cx="2755900" cy="2066925"/>
-                  <wp:effectExtent l="0" t="0" r="6350" b="9525"/>
+                <wp:inline distT="0" distB="0" distL="0" distR="0" wp14:anchorId="15384108" wp14:editId="0FA249CF">
+                  <wp:extent cx="2679699" cy="2009775"/>
+                  <wp:effectExtent l="0" t="0" r="6985" b="0"/>
                   <wp:docPr id="5" name="Picture 5"/>
                   <wp:cNvGraphicFramePr>
                     <a:graphicFrameLocks xmlns:a="http://schemas.openxmlformats.org/drawingml/2006/main" noChangeAspect="1"/>
@@ -6561,7 +6559,7 @@
                         <pic:spPr bwMode="auto">
                           <a:xfrm>
                             <a:off x="0" y="0"/>
-                            <a:ext cx="2756050" cy="2067038"/>
+                            <a:ext cx="2686732" cy="2015049"/>
                           </a:xfrm>
                           <a:prstGeom prst="rect">
                             <a:avLst/>
@@ -6673,9 +6671,9 @@
                 <w:noProof/>
               </w:rPr>
               <w:drawing>
-                <wp:inline distT="0" distB="0" distL="0" distR="0" wp14:anchorId="483E12D3" wp14:editId="30C2E616">
-                  <wp:extent cx="2809875" cy="2107406"/>
-                  <wp:effectExtent l="0" t="0" r="0" b="7620"/>
+                <wp:inline distT="0" distB="0" distL="0" distR="0" wp14:anchorId="483E12D3" wp14:editId="160921E9">
+                  <wp:extent cx="2781300" cy="2085975"/>
+                  <wp:effectExtent l="0" t="0" r="0" b="9525"/>
                   <wp:docPr id="6" name="Picture 6"/>
                   <wp:cNvGraphicFramePr>
                     <a:graphicFrameLocks xmlns:a="http://schemas.openxmlformats.org/drawingml/2006/main" noChangeAspect="1"/>
@@ -6705,7 +6703,7 @@
                         <pic:spPr bwMode="auto">
                           <a:xfrm>
                             <a:off x="0" y="0"/>
-                            <a:ext cx="2814177" cy="2110633"/>
+                            <a:ext cx="2787240" cy="2090430"/>
                           </a:xfrm>
                           <a:prstGeom prst="rect">
                             <a:avLst/>
@@ -6736,9 +6734,9 @@
                 <w:noProof/>
               </w:rPr>
               <w:drawing>
-                <wp:inline distT="0" distB="0" distL="0" distR="0" wp14:anchorId="60D3C958" wp14:editId="2E914155">
-                  <wp:extent cx="2803525" cy="2102644"/>
-                  <wp:effectExtent l="0" t="0" r="0" b="0"/>
+                <wp:inline distT="0" distB="0" distL="0" distR="0" wp14:anchorId="60D3C958" wp14:editId="170121A3">
+                  <wp:extent cx="2765213" cy="2073910"/>
+                  <wp:effectExtent l="0" t="0" r="0" b="2540"/>
                   <wp:docPr id="4" name="Picture 4"/>
                   <wp:cNvGraphicFramePr>
                     <a:graphicFrameLocks xmlns:a="http://schemas.openxmlformats.org/drawingml/2006/main" noChangeAspect="1"/>
@@ -6768,7 +6766,7 @@
                         <pic:spPr bwMode="auto">
                           <a:xfrm>
                             <a:off x="0" y="0"/>
-                            <a:ext cx="2803940" cy="2102955"/>
+                            <a:ext cx="2772251" cy="2079189"/>
                           </a:xfrm>
                           <a:prstGeom prst="rect">
                             <a:avLst/>
@@ -6866,8 +6864,8 @@
         <w:tblLook w:val="04A0" w:firstRow="1" w:lastRow="0" w:firstColumn="1" w:lastColumn="0" w:noHBand="0" w:noVBand="1"/>
       </w:tblPr>
       <w:tblGrid>
-        <w:gridCol w:w="4665"/>
-        <w:gridCol w:w="4685"/>
+        <w:gridCol w:w="4664"/>
+        <w:gridCol w:w="4686"/>
       </w:tblGrid>
       <w:tr>
         <w:tc>
@@ -6880,9 +6878,9 @@
                 <w:noProof/>
               </w:rPr>
               <w:drawing>
-                <wp:inline distT="0" distB="0" distL="0" distR="0" wp14:anchorId="028CC33A" wp14:editId="13D80B53">
-                  <wp:extent cx="2882900" cy="2162175"/>
-                  <wp:effectExtent l="0" t="0" r="0" b="9525"/>
+                <wp:inline distT="0" distB="0" distL="0" distR="0" wp14:anchorId="028CC33A" wp14:editId="36229995">
+                  <wp:extent cx="2819400" cy="2114550"/>
+                  <wp:effectExtent l="0" t="0" r="0" b="0"/>
                   <wp:docPr id="13" name="Picture 13"/>
                   <wp:cNvGraphicFramePr>
                     <a:graphicFrameLocks xmlns:a="http://schemas.openxmlformats.org/drawingml/2006/main" noChangeAspect="1"/>
@@ -6912,7 +6910,7 @@
                         <pic:spPr bwMode="auto">
                           <a:xfrm>
                             <a:off x="0" y="0"/>
-                            <a:ext cx="2882900" cy="2162175"/>
+                            <a:ext cx="2819400" cy="2114550"/>
                           </a:xfrm>
                           <a:prstGeom prst="rect">
                             <a:avLst/>
@@ -6943,9 +6941,9 @@
                 <w:noProof/>
               </w:rPr>
               <w:drawing>
-                <wp:inline distT="0" distB="0" distL="0" distR="0" wp14:anchorId="6C71FD36" wp14:editId="3025FF6A">
-                  <wp:extent cx="2894754" cy="2171065"/>
-                  <wp:effectExtent l="0" t="0" r="1270" b="635"/>
+                <wp:inline distT="0" distB="0" distL="0" distR="0" wp14:anchorId="6C71FD36" wp14:editId="433FD8DB">
+                  <wp:extent cx="2837180" cy="2127885"/>
+                  <wp:effectExtent l="0" t="0" r="1270" b="5715"/>
                   <wp:docPr id="19" name="Picture 19"/>
                   <wp:cNvGraphicFramePr>
                     <a:graphicFrameLocks xmlns:a="http://schemas.openxmlformats.org/drawingml/2006/main" noChangeAspect="1"/>
@@ -6975,7 +6973,7 @@
                         <pic:spPr bwMode="auto">
                           <a:xfrm>
                             <a:off x="0" y="0"/>
-                            <a:ext cx="2900853" cy="2175639"/>
+                            <a:ext cx="2846089" cy="2134567"/>
                           </a:xfrm>
                           <a:prstGeom prst="rect">
                             <a:avLst/>
@@ -7067,8 +7065,8 @@
         <w:tblLook w:val="04A0" w:firstRow="1" w:lastRow="0" w:firstColumn="1" w:lastColumn="0" w:noHBand="0" w:noVBand="1"/>
       </w:tblPr>
       <w:tblGrid>
-        <w:gridCol w:w="4741"/>
-        <w:gridCol w:w="4609"/>
+        <w:gridCol w:w="4716"/>
+        <w:gridCol w:w="4634"/>
       </w:tblGrid>
       <w:tr>
         <w:tc>
@@ -7082,9 +7080,9 @@
               </w:rPr>
               <w:lastRenderedPageBreak/>
               <w:drawing>
-                <wp:inline distT="0" distB="0" distL="0" distR="0" wp14:anchorId="4E8CC836" wp14:editId="51A9668D">
-                  <wp:extent cx="2924175" cy="2193131"/>
-                  <wp:effectExtent l="0" t="0" r="0" b="0"/>
+                <wp:inline distT="0" distB="0" distL="0" distR="0" wp14:anchorId="4E8CC836" wp14:editId="06EB84AA">
+                  <wp:extent cx="2857501" cy="2143125"/>
+                  <wp:effectExtent l="0" t="0" r="0" b="9525"/>
                   <wp:docPr id="18" name="Picture 18"/>
                   <wp:cNvGraphicFramePr>
                     <a:graphicFrameLocks xmlns:a="http://schemas.openxmlformats.org/drawingml/2006/main" noChangeAspect="1"/>
@@ -7114,7 +7112,7 @@
                         <pic:spPr bwMode="auto">
                           <a:xfrm>
                             <a:off x="0" y="0"/>
-                            <a:ext cx="2924918" cy="2193688"/>
+                            <a:ext cx="2859679" cy="2144759"/>
                           </a:xfrm>
                           <a:prstGeom prst="rect">
                             <a:avLst/>
@@ -7140,14 +7138,15 @@
             <w:pPr>
               <w:jc w:val="right"/>
             </w:pPr>
+            <w:bookmarkStart w:id="7" w:name="_GoBack"/>
             <w:r>
               <w:rPr>
                 <w:noProof/>
               </w:rPr>
               <w:drawing>
-                <wp:inline distT="0" distB="0" distL="0" distR="0" wp14:anchorId="42AD03FE" wp14:editId="0DAD8779">
-                  <wp:extent cx="2832100" cy="2124075"/>
-                  <wp:effectExtent l="0" t="0" r="6350" b="9525"/>
+                <wp:inline distT="0" distB="0" distL="0" distR="0" wp14:anchorId="42AD03FE" wp14:editId="752155B3">
+                  <wp:extent cx="2803525" cy="2102644"/>
+                  <wp:effectExtent l="0" t="0" r="0" b="0"/>
                   <wp:docPr id="24" name="Picture 24"/>
                   <wp:cNvGraphicFramePr>
                     <a:graphicFrameLocks xmlns:a="http://schemas.openxmlformats.org/drawingml/2006/main" noChangeAspect="1"/>
@@ -7177,7 +7176,7 @@
                         <pic:spPr bwMode="auto">
                           <a:xfrm>
                             <a:off x="0" y="0"/>
-                            <a:ext cx="2832100" cy="2124075"/>
+                            <a:ext cx="2805458" cy="2104094"/>
                           </a:xfrm>
                           <a:prstGeom prst="rect">
                             <a:avLst/>
@@ -7193,6 +7192,7 @@
                 </wp:inline>
               </w:drawing>
             </w:r>
+            <w:bookmarkEnd w:id="7"/>
           </w:p>
         </w:tc>
       </w:tr>
@@ -11176,7 +11176,7 @@
 </file>
 
 <file path=customXml/itemProps2.xml><?xml version="1.0" encoding="utf-8"?>
-<ds:datastoreItem xmlns:ds="http://schemas.openxmlformats.org/officeDocument/2006/customXml" ds:itemID="{F26BC2F2-396C-4A20-A454-A97A8DF715B5}">
+<ds:datastoreItem xmlns:ds="http://schemas.openxmlformats.org/officeDocument/2006/customXml" ds:itemID="{FB4C700F-2750-49CC-9BDF-DF72C9DBEECB}">
   <ds:schemaRefs>
     <ds:schemaRef ds:uri="http://schemas.openxmlformats.org/officeDocument/2006/bibliography"/>
   </ds:schemaRefs>

</xml_diff>